<commit_message>
Resume Update 07 Nov 2018
</commit_message>
<xml_diff>
--- a/Resume.docx
+++ b/Resume.docx
@@ -129,7 +129,7 @@
         <w:sectPr>
           <w:type w:val="continuous"/>
           <w:pgSz w:w="12240" w:h="15840"/>
-          <w:pgMar w:top="720" w:right="720" w:bottom="720" w:left="720" w:header="720" w:footer="720" w:gutter="0"/>
+          <w:pgMar w:top="288" w:right="302" w:bottom="288" w:left="288" w:header="720" w:footer="720" w:gutter="0"/>
           <w:cols w:num="2" w:space="720"/>
           <w:docGrid w:linePitch="360"/>
         </w:sectPr>
@@ -151,7 +151,8 @@
     <w:tbl>
       <w:tblPr>
         <w:tblStyle w:val="TableGrid"/>
-        <w:tblW w:w="0" w:type="auto"/>
+        <w:tblW w:w="11610" w:type="dxa"/>
+        <w:tblInd w:w="-360" w:type="dxa"/>
         <w:tblBorders>
           <w:top w:val="none" w:sz="0" w:space="0" w:color="auto"/>
           <w:left w:val="none" w:sz="0" w:space="0" w:color="auto"/>
@@ -163,8 +164,8 @@
         <w:tblLook w:val="04A0" w:firstRow="1" w:lastRow="0" w:firstColumn="1" w:lastColumn="0" w:noHBand="0" w:noVBand="1"/>
       </w:tblPr>
       <w:tblGrid>
-        <w:gridCol w:w="2160"/>
-        <w:gridCol w:w="8630"/>
+        <w:gridCol w:w="2520"/>
+        <w:gridCol w:w="9090"/>
       </w:tblGrid>
       <w:tr>
         <w:trPr>
@@ -172,7 +173,7 @@
         </w:trPr>
         <w:tc>
           <w:tcPr>
-            <w:tcW w:w="2160" w:type="dxa"/>
+            <w:tcW w:w="2520" w:type="dxa"/>
             <w:tcBorders>
               <w:top w:val="single" w:sz="4" w:space="0" w:color="auto"/>
               <w:right w:val="single" w:sz="4" w:space="0" w:color="auto"/>
@@ -190,7 +191,7 @@
         </w:tc>
         <w:tc>
           <w:tcPr>
-            <w:tcW w:w="8630" w:type="dxa"/>
+            <w:tcW w:w="9090" w:type="dxa"/>
             <w:tcBorders>
               <w:top w:val="single" w:sz="4" w:space="0" w:color="auto"/>
               <w:left w:val="single" w:sz="4" w:space="0" w:color="auto"/>
@@ -215,7 +216,7 @@
         </w:trPr>
         <w:tc>
           <w:tcPr>
-            <w:tcW w:w="2160" w:type="dxa"/>
+            <w:tcW w:w="2520" w:type="dxa"/>
             <w:tcBorders>
               <w:right w:val="single" w:sz="4" w:space="0" w:color="auto"/>
             </w:tcBorders>
@@ -248,7 +249,7 @@
         </w:tc>
         <w:tc>
           <w:tcPr>
-            <w:tcW w:w="8630" w:type="dxa"/>
+            <w:tcW w:w="9090" w:type="dxa"/>
             <w:tcBorders>
               <w:left w:val="single" w:sz="4" w:space="0" w:color="auto"/>
             </w:tcBorders>
@@ -414,7 +415,7 @@
         </w:trPr>
         <w:tc>
           <w:tcPr>
-            <w:tcW w:w="2160" w:type="dxa"/>
+            <w:tcW w:w="2520" w:type="dxa"/>
             <w:tcBorders>
               <w:right w:val="single" w:sz="4" w:space="0" w:color="auto"/>
             </w:tcBorders>
@@ -431,7 +432,7 @@
         </w:tc>
         <w:tc>
           <w:tcPr>
-            <w:tcW w:w="8630" w:type="dxa"/>
+            <w:tcW w:w="9090" w:type="dxa"/>
             <w:tcBorders>
               <w:left w:val="single" w:sz="4" w:space="0" w:color="auto"/>
             </w:tcBorders>
@@ -455,7 +456,7 @@
         </w:trPr>
         <w:tc>
           <w:tcPr>
-            <w:tcW w:w="2160" w:type="dxa"/>
+            <w:tcW w:w="2520" w:type="dxa"/>
             <w:tcBorders>
               <w:right w:val="single" w:sz="4" w:space="0" w:color="auto"/>
             </w:tcBorders>
@@ -475,13 +476,11 @@
               </w:rPr>
               <w:t>Experience</w:t>
             </w:r>
-            <w:bookmarkStart w:id="0" w:name="_GoBack"/>
-            <w:bookmarkEnd w:id="0"/>
-          </w:p>
-        </w:tc>
-        <w:tc>
-          <w:tcPr>
-            <w:tcW w:w="8630" w:type="dxa"/>
+          </w:p>
+        </w:tc>
+        <w:tc>
+          <w:tcPr>
+            <w:tcW w:w="9090" w:type="dxa"/>
             <w:tcBorders>
               <w:left w:val="single" w:sz="4" w:space="0" w:color="auto"/>
             </w:tcBorders>
@@ -491,6 +490,51 @@
               <w:rPr>
                 <w:rFonts w:cstheme="minorHAnsi"/>
                 <w:color w:val="595959" w:themeColor="text1" w:themeTint="A6"/>
+              </w:rPr>
+            </w:pPr>
+          </w:p>
+        </w:tc>
+      </w:tr>
+      <w:tr>
+        <w:trPr>
+          <w:trHeight w:val="260"/>
+        </w:trPr>
+        <w:tc>
+          <w:tcPr>
+            <w:tcW w:w="2520" w:type="dxa"/>
+            <w:tcBorders>
+              <w:right w:val="single" w:sz="4" w:space="0" w:color="auto"/>
+            </w:tcBorders>
+          </w:tcPr>
+          <w:p>
+            <w:pPr>
+              <w:jc w:val="right"/>
+              <w:rPr>
+                <w:rFonts w:cstheme="minorHAnsi"/>
+                <w:color w:val="767171" w:themeColor="background2" w:themeShade="80"/>
+              </w:rPr>
+            </w:pPr>
+            <w:r>
+              <w:rPr>
+                <w:rFonts w:cstheme="minorHAnsi"/>
+                <w:color w:val="767171" w:themeColor="background2" w:themeShade="80"/>
+              </w:rPr>
+              <w:t>1.</w:t>
+            </w:r>
+          </w:p>
+        </w:tc>
+        <w:tc>
+          <w:tcPr>
+            <w:tcW w:w="9090" w:type="dxa"/>
+            <w:tcBorders>
+              <w:left w:val="single" w:sz="4" w:space="0" w:color="auto"/>
+            </w:tcBorders>
+          </w:tcPr>
+          <w:p>
+            <w:pPr>
+              <w:rPr>
+                <w:rFonts w:cstheme="minorHAnsi"/>
+                <w:color w:val="000000" w:themeColor="text1"/>
               </w:rPr>
             </w:pPr>
             <w:r>
@@ -509,7 +553,7 @@
         </w:trPr>
         <w:tc>
           <w:tcPr>
-            <w:tcW w:w="2160" w:type="dxa"/>
+            <w:tcW w:w="2520" w:type="dxa"/>
             <w:tcBorders>
               <w:right w:val="single" w:sz="4" w:space="0" w:color="auto"/>
             </w:tcBorders>
@@ -519,68 +563,90 @@
               <w:jc w:val="right"/>
               <w:rPr>
                 <w:rFonts w:asciiTheme="majorHAnsi" w:hAnsiTheme="majorHAnsi" w:cstheme="majorHAnsi"/>
+                <w:b/>
                 <w:color w:val="000000" w:themeColor="text1"/>
-              </w:rPr>
-            </w:pPr>
-            <w:r>
-              <w:rPr>
-                <w:rFonts w:asciiTheme="majorHAnsi" w:hAnsiTheme="majorHAnsi" w:cstheme="majorHAnsi"/>
+                <w:sz w:val="20"/>
+              </w:rPr>
+            </w:pPr>
+          </w:p>
+        </w:tc>
+        <w:tc>
+          <w:tcPr>
+            <w:tcW w:w="9090" w:type="dxa"/>
+            <w:tcBorders>
+              <w:left w:val="single" w:sz="4" w:space="0" w:color="auto"/>
+            </w:tcBorders>
+          </w:tcPr>
+          <w:p>
+            <w:pPr>
+              <w:rPr>
+                <w:rFonts w:asciiTheme="majorHAnsi" w:hAnsiTheme="majorHAnsi" w:cstheme="majorHAnsi"/>
+                <w:b/>
+                <w:i/>
+                <w:color w:val="595959" w:themeColor="text1" w:themeTint="A6"/>
+                <w:sz w:val="20"/>
+              </w:rPr>
+            </w:pPr>
+            <w:r>
+              <w:rPr>
+                <w:rFonts w:asciiTheme="majorHAnsi" w:hAnsiTheme="majorHAnsi" w:cstheme="majorHAnsi"/>
+                <w:b/>
+                <w:i/>
+                <w:color w:val="595959" w:themeColor="text1" w:themeTint="A6"/>
+                <w:sz w:val="20"/>
+              </w:rPr>
+              <w:t>SonicWALL Inc.</w:t>
+            </w:r>
+            <w:r>
+              <w:rPr>
+                <w:rFonts w:asciiTheme="majorHAnsi" w:hAnsiTheme="majorHAnsi" w:cstheme="majorHAnsi"/>
+                <w:b/>
+                <w:i/>
+                <w:color w:val="595959" w:themeColor="text1" w:themeTint="A6"/>
+                <w:sz w:val="20"/>
+              </w:rPr>
+              <w:t xml:space="preserve"> </w:t>
+            </w:r>
+            <w:r>
+              <w:rPr>
+                <w:rFonts w:asciiTheme="majorHAnsi" w:hAnsiTheme="majorHAnsi" w:cstheme="majorHAnsi"/>
+                <w:b/>
+                <w:i/>
                 <w:color w:val="000000" w:themeColor="text1"/>
                 <w:sz w:val="20"/>
               </w:rPr>
-              <w:t xml:space="preserve">June-2015 </w:t>
-            </w:r>
-            <w:r>
-              <w:rPr>
-                <w:rFonts w:asciiTheme="majorHAnsi" w:hAnsiTheme="majorHAnsi" w:cstheme="majorHAnsi"/>
+              <w:t>(</w:t>
+            </w:r>
+            <w:r>
+              <w:rPr>
+                <w:rFonts w:asciiTheme="majorHAnsi" w:hAnsiTheme="majorHAnsi" w:cstheme="majorHAnsi"/>
+                <w:b/>
+                <w:i/>
                 <w:color w:val="000000" w:themeColor="text1"/>
                 <w:sz w:val="20"/>
               </w:rPr>
-              <w:t>–</w:t>
-            </w:r>
-            <w:r>
-              <w:rPr>
-                <w:rFonts w:asciiTheme="majorHAnsi" w:hAnsiTheme="majorHAnsi" w:cstheme="majorHAnsi"/>
+              <w:t>June-2015 – Present</w:t>
+            </w:r>
+            <w:r>
+              <w:rPr>
+                <w:rFonts w:asciiTheme="majorHAnsi" w:hAnsiTheme="majorHAnsi" w:cstheme="majorHAnsi"/>
+                <w:b/>
+                <w:i/>
                 <w:color w:val="000000" w:themeColor="text1"/>
                 <w:sz w:val="20"/>
               </w:rPr>
-              <w:t xml:space="preserve"> Present</w:t>
-            </w:r>
-          </w:p>
-        </w:tc>
-        <w:tc>
-          <w:tcPr>
-            <w:tcW w:w="8630" w:type="dxa"/>
-            <w:tcBorders>
-              <w:left w:val="single" w:sz="4" w:space="0" w:color="auto"/>
-            </w:tcBorders>
-          </w:tcPr>
-          <w:p>
-            <w:pPr>
-              <w:rPr>
-                <w:rFonts w:asciiTheme="majorHAnsi" w:hAnsiTheme="majorHAnsi" w:cstheme="majorHAnsi"/>
-                <w:i/>
-                <w:color w:val="595959" w:themeColor="text1" w:themeTint="A6"/>
-              </w:rPr>
-            </w:pPr>
-            <w:r>
-              <w:rPr>
-                <w:rFonts w:asciiTheme="majorHAnsi" w:hAnsiTheme="majorHAnsi" w:cstheme="majorHAnsi"/>
-                <w:i/>
-                <w:color w:val="595959" w:themeColor="text1" w:themeTint="A6"/>
-              </w:rPr>
-              <w:t>SonicWALL Inc.</w:t>
+              <w:t>)</w:t>
             </w:r>
           </w:p>
         </w:tc>
       </w:tr>
       <w:tr>
         <w:trPr>
-          <w:trHeight w:val="5598"/>
+          <w:trHeight w:val="341"/>
         </w:trPr>
         <w:tc>
           <w:tcPr>
-            <w:tcW w:w="2160" w:type="dxa"/>
+            <w:tcW w:w="2520" w:type="dxa"/>
             <w:tcBorders>
               <w:right w:val="single" w:sz="4" w:space="0" w:color="auto"/>
             </w:tcBorders>
@@ -590,14 +656,1331 @@
               <w:jc w:val="right"/>
               <w:rPr>
                 <w:rFonts w:asciiTheme="majorHAnsi" w:hAnsiTheme="majorHAnsi" w:cstheme="majorHAnsi"/>
+                <w:color w:val="000000" w:themeColor="text1"/>
+                <w:sz w:val="20"/>
+              </w:rPr>
+            </w:pPr>
+            <w:r>
+              <w:rPr>
+                <w:rFonts w:asciiTheme="majorHAnsi" w:hAnsiTheme="majorHAnsi" w:cstheme="majorHAnsi"/>
+                <w:color w:val="000000" w:themeColor="text1"/>
+                <w:sz w:val="20"/>
+              </w:rPr>
+              <w:t>SonicOS</w:t>
+            </w:r>
+          </w:p>
+        </w:tc>
+        <w:tc>
+          <w:tcPr>
+            <w:tcW w:w="9090" w:type="dxa"/>
+            <w:tcBorders>
+              <w:left w:val="single" w:sz="4" w:space="0" w:color="auto"/>
+            </w:tcBorders>
+          </w:tcPr>
+          <w:p>
+            <w:pPr>
+              <w:rPr>
+                <w:rFonts w:asciiTheme="majorHAnsi" w:hAnsiTheme="majorHAnsi" w:cstheme="majorHAnsi"/>
+                <w:color w:val="595959" w:themeColor="text1" w:themeTint="A6"/>
+              </w:rPr>
+            </w:pPr>
+            <w:r>
+              <w:rPr>
+                <w:rFonts w:asciiTheme="majorHAnsi" w:hAnsiTheme="majorHAnsi" w:cstheme="majorHAnsi"/>
+                <w:color w:val="595959" w:themeColor="text1" w:themeTint="A6"/>
+              </w:rPr>
+              <w:t xml:space="preserve">Back End: </w:t>
+            </w:r>
+            <w:r>
+              <w:rPr>
+                <w:rFonts w:asciiTheme="majorHAnsi" w:hAnsiTheme="majorHAnsi" w:cstheme="majorHAnsi"/>
+                <w:color w:val="595959" w:themeColor="text1" w:themeTint="A6"/>
+              </w:rPr>
+              <w:t>C</w:t>
+            </w:r>
+          </w:p>
+          <w:p>
+            <w:pPr>
+              <w:rPr>
+                <w:rFonts w:asciiTheme="majorHAnsi" w:hAnsiTheme="majorHAnsi" w:cstheme="majorHAnsi"/>
+                <w:color w:val="595959" w:themeColor="text1" w:themeTint="A6"/>
+              </w:rPr>
+            </w:pPr>
+            <w:r>
+              <w:rPr>
+                <w:rFonts w:asciiTheme="majorHAnsi" w:hAnsiTheme="majorHAnsi" w:cstheme="majorHAnsi"/>
+                <w:color w:val="595959" w:themeColor="text1" w:themeTint="A6"/>
+              </w:rPr>
+              <w:t>Front End: HTML, CSS, Angular JS</w:t>
+            </w:r>
+          </w:p>
+          <w:p>
+            <w:pPr>
+              <w:rPr>
+                <w:rFonts w:asciiTheme="majorHAnsi" w:hAnsiTheme="majorHAnsi" w:cstheme="majorHAnsi"/>
+                <w:color w:val="595959" w:themeColor="text1" w:themeTint="A6"/>
+              </w:rPr>
+            </w:pPr>
+            <w:r>
+              <w:rPr>
+                <w:rFonts w:asciiTheme="majorHAnsi" w:hAnsiTheme="majorHAnsi" w:cstheme="majorHAnsi"/>
+                <w:color w:val="595959" w:themeColor="text1" w:themeTint="A6"/>
+              </w:rPr>
+              <w:t xml:space="preserve">Server: </w:t>
+            </w:r>
+            <w:r>
+              <w:rPr>
+                <w:rFonts w:asciiTheme="majorHAnsi" w:hAnsiTheme="majorHAnsi" w:cstheme="majorHAnsi"/>
+                <w:color w:val="595959" w:themeColor="text1" w:themeTint="A6"/>
+              </w:rPr>
+              <w:t>Linux Cavium</w:t>
+            </w:r>
+          </w:p>
+          <w:p>
+            <w:pPr>
+              <w:rPr>
+                <w:rFonts w:asciiTheme="majorHAnsi" w:hAnsiTheme="majorHAnsi" w:cstheme="majorHAnsi"/>
+                <w:color w:val="595959" w:themeColor="text1" w:themeTint="A6"/>
+              </w:rPr>
+            </w:pPr>
+            <w:r>
+              <w:rPr>
+                <w:rFonts w:asciiTheme="majorHAnsi" w:hAnsiTheme="majorHAnsi" w:cstheme="majorHAnsi"/>
+                <w:color w:val="595959" w:themeColor="text1" w:themeTint="A6"/>
+              </w:rPr>
+              <w:t>Version Control: Perforce, Git</w:t>
+            </w:r>
+          </w:p>
+          <w:p>
+            <w:pPr>
+              <w:rPr>
+                <w:rFonts w:asciiTheme="majorHAnsi" w:hAnsiTheme="majorHAnsi" w:cstheme="majorHAnsi"/>
+                <w:color w:val="595959" w:themeColor="text1" w:themeTint="A6"/>
+              </w:rPr>
+            </w:pPr>
+            <w:r>
+              <w:rPr>
+                <w:rFonts w:asciiTheme="majorHAnsi" w:hAnsiTheme="majorHAnsi" w:cstheme="majorHAnsi"/>
+                <w:color w:val="595959" w:themeColor="text1" w:themeTint="A6"/>
+              </w:rPr>
+              <w:t>Management: JIRA (Task Control), Confluence (Documentation)</w:t>
+            </w:r>
+          </w:p>
+          <w:p>
+            <w:pPr>
+              <w:rPr>
+                <w:rFonts w:asciiTheme="majorHAnsi" w:hAnsiTheme="majorHAnsi" w:cstheme="majorHAnsi"/>
+                <w:color w:val="595959" w:themeColor="text1" w:themeTint="A6"/>
+              </w:rPr>
+            </w:pPr>
+            <w:r>
+              <w:rPr>
+                <w:rFonts w:asciiTheme="majorHAnsi" w:hAnsiTheme="majorHAnsi" w:cstheme="majorHAnsi"/>
+                <w:color w:val="595959" w:themeColor="text1" w:themeTint="A6"/>
+              </w:rPr>
+              <w:t xml:space="preserve">Description: </w:t>
+            </w:r>
+            <w:r>
+              <w:rPr>
+                <w:rFonts w:asciiTheme="majorHAnsi" w:hAnsiTheme="majorHAnsi" w:cstheme="majorHAnsi"/>
+                <w:color w:val="595959" w:themeColor="text1" w:themeTint="A6"/>
+              </w:rPr>
+              <w:t>The main objective is to develop SonicWALL proprietary features such as Algorithm Optimization to increase DPI-SSL Connection Capacity, Address Range Blocking Feature, FTP Support for Logging, DNS Security and so on</w:t>
+            </w:r>
+            <w:r>
+              <w:rPr>
+                <w:rFonts w:asciiTheme="majorHAnsi" w:hAnsiTheme="majorHAnsi" w:cstheme="majorHAnsi"/>
+                <w:color w:val="595959" w:themeColor="text1" w:themeTint="A6"/>
+              </w:rPr>
+              <w:t>.</w:t>
+            </w:r>
+            <w:r>
+              <w:rPr>
+                <w:rFonts w:asciiTheme="majorHAnsi" w:hAnsiTheme="majorHAnsi" w:cstheme="majorHAnsi"/>
+                <w:color w:val="595959" w:themeColor="text1" w:themeTint="A6"/>
+              </w:rPr>
+              <w:t xml:space="preserve"> Further fix bugs on specific requests from Customers.</w:t>
+            </w:r>
+          </w:p>
+          <w:p>
+            <w:pPr>
+              <w:rPr>
+                <w:rFonts w:asciiTheme="majorHAnsi" w:hAnsiTheme="majorHAnsi" w:cstheme="majorHAnsi"/>
+                <w:color w:val="595959" w:themeColor="text1" w:themeTint="A6"/>
+              </w:rPr>
+            </w:pPr>
+            <w:r>
+              <w:rPr>
+                <w:rFonts w:asciiTheme="majorHAnsi" w:hAnsiTheme="majorHAnsi" w:cstheme="majorHAnsi"/>
+                <w:color w:val="595959" w:themeColor="text1" w:themeTint="A6"/>
+              </w:rPr>
+              <w:t>Models Supported: Son</w:t>
+            </w:r>
+            <w:r>
+              <w:rPr>
+                <w:rFonts w:asciiTheme="majorHAnsi" w:hAnsiTheme="majorHAnsi" w:cstheme="majorHAnsi"/>
+                <w:color w:val="595959" w:themeColor="text1" w:themeTint="A6"/>
+              </w:rPr>
+              <w:t xml:space="preserve">icWALL </w:t>
+            </w:r>
+            <w:r>
+              <w:rPr>
+                <w:rFonts w:asciiTheme="majorHAnsi" w:hAnsiTheme="majorHAnsi" w:cstheme="majorHAnsi"/>
+                <w:color w:val="595959" w:themeColor="text1" w:themeTint="A6"/>
+              </w:rPr>
+              <w:t xml:space="preserve">Gen 6 Models of </w:t>
+            </w:r>
+            <w:r>
+              <w:rPr>
+                <w:rFonts w:asciiTheme="majorHAnsi" w:hAnsiTheme="majorHAnsi" w:cstheme="majorHAnsi"/>
+                <w:color w:val="595959" w:themeColor="text1" w:themeTint="A6"/>
+              </w:rPr>
+              <w:t>TZ Series and NSA Series</w:t>
+            </w:r>
+          </w:p>
+        </w:tc>
+      </w:tr>
+      <w:tr>
+        <w:trPr>
+          <w:trHeight w:val="341"/>
+        </w:trPr>
+        <w:tc>
+          <w:tcPr>
+            <w:tcW w:w="2520" w:type="dxa"/>
+            <w:tcBorders>
+              <w:right w:val="single" w:sz="4" w:space="0" w:color="auto"/>
+            </w:tcBorders>
+          </w:tcPr>
+          <w:p>
+            <w:pPr>
+              <w:jc w:val="right"/>
+              <w:rPr>
+                <w:rFonts w:asciiTheme="majorHAnsi" w:hAnsiTheme="majorHAnsi" w:cstheme="majorHAnsi"/>
+                <w:color w:val="000000" w:themeColor="text1"/>
+                <w:sz w:val="20"/>
+              </w:rPr>
+            </w:pPr>
+            <w:r>
+              <w:rPr>
+                <w:rFonts w:asciiTheme="majorHAnsi" w:hAnsiTheme="majorHAnsi" w:cstheme="majorHAnsi"/>
+                <w:color w:val="000000" w:themeColor="text1"/>
+                <w:sz w:val="20"/>
+              </w:rPr>
+              <w:t>SonicOS API</w:t>
+            </w:r>
+          </w:p>
+        </w:tc>
+        <w:tc>
+          <w:tcPr>
+            <w:tcW w:w="9090" w:type="dxa"/>
+            <w:tcBorders>
+              <w:left w:val="single" w:sz="4" w:space="0" w:color="auto"/>
+            </w:tcBorders>
+          </w:tcPr>
+          <w:p>
+            <w:pPr>
+              <w:rPr>
+                <w:rFonts w:asciiTheme="majorHAnsi" w:hAnsiTheme="majorHAnsi" w:cstheme="majorHAnsi"/>
+                <w:color w:val="595959" w:themeColor="text1" w:themeTint="A6"/>
+              </w:rPr>
+            </w:pPr>
+            <w:r>
+              <w:rPr>
+                <w:rFonts w:asciiTheme="majorHAnsi" w:hAnsiTheme="majorHAnsi" w:cstheme="majorHAnsi"/>
+                <w:color w:val="595959" w:themeColor="text1" w:themeTint="A6"/>
+              </w:rPr>
+              <w:t>Back End: Python</w:t>
+            </w:r>
+          </w:p>
+          <w:p>
+            <w:pPr>
+              <w:rPr>
+                <w:rFonts w:asciiTheme="majorHAnsi" w:hAnsiTheme="majorHAnsi" w:cstheme="majorHAnsi"/>
+                <w:color w:val="595959" w:themeColor="text1" w:themeTint="A6"/>
+              </w:rPr>
+            </w:pPr>
+            <w:r>
+              <w:rPr>
+                <w:rFonts w:asciiTheme="majorHAnsi" w:hAnsiTheme="majorHAnsi" w:cstheme="majorHAnsi"/>
+                <w:color w:val="595959" w:themeColor="text1" w:themeTint="A6"/>
+              </w:rPr>
+              <w:t xml:space="preserve">Version Control: </w:t>
+            </w:r>
+            <w:r>
+              <w:rPr>
+                <w:rFonts w:asciiTheme="majorHAnsi" w:hAnsiTheme="majorHAnsi" w:cstheme="majorHAnsi"/>
+                <w:color w:val="595959" w:themeColor="text1" w:themeTint="A6"/>
+              </w:rPr>
+              <w:t>Git</w:t>
+            </w:r>
+          </w:p>
+          <w:p>
+            <w:pPr>
+              <w:rPr>
+                <w:rFonts w:asciiTheme="majorHAnsi" w:hAnsiTheme="majorHAnsi" w:cstheme="majorHAnsi"/>
+                <w:color w:val="595959" w:themeColor="text1" w:themeTint="A6"/>
+              </w:rPr>
+            </w:pPr>
+            <w:r>
+              <w:rPr>
+                <w:rFonts w:asciiTheme="majorHAnsi" w:hAnsiTheme="majorHAnsi" w:cstheme="majorHAnsi"/>
+                <w:color w:val="595959" w:themeColor="text1" w:themeTint="A6"/>
+              </w:rPr>
+              <w:t>Management: JIRA (Task Control), Confluence (Documentation)</w:t>
+            </w:r>
+          </w:p>
+          <w:p>
+            <w:pPr>
+              <w:rPr>
+                <w:rFonts w:asciiTheme="majorHAnsi" w:hAnsiTheme="majorHAnsi" w:cstheme="majorHAnsi"/>
+                <w:color w:val="595959" w:themeColor="text1" w:themeTint="A6"/>
+              </w:rPr>
+            </w:pPr>
+            <w:r>
+              <w:rPr>
+                <w:rFonts w:asciiTheme="majorHAnsi" w:hAnsiTheme="majorHAnsi" w:cstheme="majorHAnsi"/>
+                <w:color w:val="595959" w:themeColor="text1" w:themeTint="A6"/>
+              </w:rPr>
+              <w:t>Description: The main objective is to provide framework on which Automation scripts of SonicWALL Email Security Products can be run. Test Case Count was about 15000</w:t>
+            </w:r>
+          </w:p>
+          <w:p>
+            <w:pPr>
+              <w:rPr>
+                <w:rFonts w:asciiTheme="majorHAnsi" w:hAnsiTheme="majorHAnsi" w:cstheme="majorHAnsi"/>
+                <w:color w:val="595959" w:themeColor="text1" w:themeTint="A6"/>
+              </w:rPr>
+            </w:pPr>
+            <w:r>
+              <w:rPr>
+                <w:rFonts w:asciiTheme="majorHAnsi" w:hAnsiTheme="majorHAnsi" w:cstheme="majorHAnsi"/>
+                <w:color w:val="595959" w:themeColor="text1" w:themeTint="A6"/>
+              </w:rPr>
+              <w:t>Models Supported: SonicWALL ES Series</w:t>
+            </w:r>
+          </w:p>
+        </w:tc>
+      </w:tr>
+      <w:tr>
+        <w:trPr>
+          <w:trHeight w:val="341"/>
+        </w:trPr>
+        <w:tc>
+          <w:tcPr>
+            <w:tcW w:w="2520" w:type="dxa"/>
+            <w:tcBorders>
+              <w:right w:val="single" w:sz="4" w:space="0" w:color="auto"/>
+            </w:tcBorders>
+          </w:tcPr>
+          <w:p>
+            <w:pPr>
+              <w:jc w:val="right"/>
+              <w:rPr>
+                <w:rFonts w:asciiTheme="majorHAnsi" w:hAnsiTheme="majorHAnsi" w:cstheme="majorHAnsi"/>
+                <w:color w:val="000000" w:themeColor="text1"/>
+                <w:sz w:val="20"/>
+              </w:rPr>
+            </w:pPr>
+            <w:r>
+              <w:rPr>
+                <w:rFonts w:asciiTheme="majorHAnsi" w:hAnsiTheme="majorHAnsi" w:cstheme="majorHAnsi"/>
+                <w:color w:val="000000" w:themeColor="text1"/>
+                <w:sz w:val="20"/>
+              </w:rPr>
+              <w:t>DRP Tracker Tool</w:t>
+            </w:r>
+          </w:p>
+        </w:tc>
+        <w:tc>
+          <w:tcPr>
+            <w:tcW w:w="9090" w:type="dxa"/>
+            <w:tcBorders>
+              <w:left w:val="single" w:sz="4" w:space="0" w:color="auto"/>
+            </w:tcBorders>
+          </w:tcPr>
+          <w:p>
+            <w:pPr>
+              <w:rPr>
+                <w:rFonts w:asciiTheme="majorHAnsi" w:hAnsiTheme="majorHAnsi" w:cstheme="majorHAnsi"/>
+                <w:color w:val="595959" w:themeColor="text1" w:themeTint="A6"/>
+              </w:rPr>
+            </w:pPr>
+            <w:r>
+              <w:rPr>
+                <w:rFonts w:asciiTheme="majorHAnsi" w:hAnsiTheme="majorHAnsi" w:cstheme="majorHAnsi"/>
+                <w:color w:val="595959" w:themeColor="text1" w:themeTint="A6"/>
+              </w:rPr>
+              <w:t xml:space="preserve">Back End: Python 3.6, Node JS, </w:t>
+            </w:r>
+            <w:r>
+              <w:rPr>
+                <w:rFonts w:asciiTheme="majorHAnsi" w:hAnsiTheme="majorHAnsi" w:cstheme="majorHAnsi"/>
+                <w:color w:val="595959" w:themeColor="text1" w:themeTint="A6"/>
+              </w:rPr>
+              <w:t>Cassandra</w:t>
+            </w:r>
+          </w:p>
+          <w:p>
+            <w:pPr>
+              <w:rPr>
+                <w:rFonts w:asciiTheme="majorHAnsi" w:hAnsiTheme="majorHAnsi" w:cstheme="majorHAnsi"/>
+                <w:color w:val="595959" w:themeColor="text1" w:themeTint="A6"/>
+              </w:rPr>
+            </w:pPr>
+            <w:r>
+              <w:rPr>
+                <w:rFonts w:asciiTheme="majorHAnsi" w:hAnsiTheme="majorHAnsi" w:cstheme="majorHAnsi"/>
+                <w:color w:val="595959" w:themeColor="text1" w:themeTint="A6"/>
+              </w:rPr>
+              <w:t xml:space="preserve">Front End: HTML, </w:t>
+            </w:r>
+            <w:proofErr w:type="spellStart"/>
+            <w:r>
+              <w:rPr>
+                <w:rFonts w:asciiTheme="majorHAnsi" w:hAnsiTheme="majorHAnsi" w:cstheme="majorHAnsi"/>
+                <w:color w:val="595959" w:themeColor="text1" w:themeTint="A6"/>
+              </w:rPr>
+              <w:t>CSS,</w:t>
+            </w:r>
+            <w:r>
+              <w:rPr>
+                <w:rFonts w:asciiTheme="majorHAnsi" w:hAnsiTheme="majorHAnsi" w:cstheme="majorHAnsi"/>
+                <w:color w:val="595959" w:themeColor="text1" w:themeTint="A6"/>
+              </w:rPr>
+              <w:t>Vue</w:t>
+            </w:r>
+            <w:proofErr w:type="spellEnd"/>
+            <w:r>
+              <w:rPr>
+                <w:rFonts w:asciiTheme="majorHAnsi" w:hAnsiTheme="majorHAnsi" w:cstheme="majorHAnsi"/>
+                <w:color w:val="595959" w:themeColor="text1" w:themeTint="A6"/>
+              </w:rPr>
+              <w:t xml:space="preserve"> JS</w:t>
+            </w:r>
+          </w:p>
+          <w:p>
+            <w:pPr>
+              <w:rPr>
+                <w:rFonts w:asciiTheme="majorHAnsi" w:hAnsiTheme="majorHAnsi" w:cstheme="majorHAnsi"/>
+                <w:color w:val="595959" w:themeColor="text1" w:themeTint="A6"/>
+              </w:rPr>
+            </w:pPr>
+            <w:r>
+              <w:rPr>
+                <w:rFonts w:asciiTheme="majorHAnsi" w:hAnsiTheme="majorHAnsi" w:cstheme="majorHAnsi"/>
+                <w:color w:val="595959" w:themeColor="text1" w:themeTint="A6"/>
+              </w:rPr>
+              <w:t>Server: Ubuntu 18.04 LTS, Apache</w:t>
+            </w:r>
+          </w:p>
+          <w:p>
+            <w:pPr>
+              <w:rPr>
+                <w:rFonts w:asciiTheme="majorHAnsi" w:hAnsiTheme="majorHAnsi" w:cstheme="majorHAnsi"/>
+                <w:color w:val="595959" w:themeColor="text1" w:themeTint="A6"/>
+              </w:rPr>
+            </w:pPr>
+            <w:r>
+              <w:rPr>
+                <w:rFonts w:asciiTheme="majorHAnsi" w:hAnsiTheme="majorHAnsi" w:cstheme="majorHAnsi"/>
+                <w:color w:val="595959" w:themeColor="text1" w:themeTint="A6"/>
+              </w:rPr>
+              <w:t>Version Control: Git</w:t>
+            </w:r>
+          </w:p>
+          <w:p>
+            <w:pPr>
+              <w:rPr>
+                <w:rFonts w:asciiTheme="majorHAnsi" w:hAnsiTheme="majorHAnsi" w:cstheme="majorHAnsi"/>
+                <w:color w:val="595959" w:themeColor="text1" w:themeTint="A6"/>
+              </w:rPr>
+            </w:pPr>
+            <w:r>
+              <w:rPr>
+                <w:rFonts w:asciiTheme="majorHAnsi" w:hAnsiTheme="majorHAnsi" w:cstheme="majorHAnsi"/>
+                <w:color w:val="595959" w:themeColor="text1" w:themeTint="A6"/>
+              </w:rPr>
+              <w:t>Management: JIRA (Task Control), Confluence (Documentation)</w:t>
+            </w:r>
+          </w:p>
+          <w:p>
+            <w:pPr>
+              <w:rPr>
+                <w:rFonts w:asciiTheme="majorHAnsi" w:hAnsiTheme="majorHAnsi" w:cstheme="majorHAnsi"/>
+                <w:color w:val="595959" w:themeColor="text1" w:themeTint="A6"/>
+              </w:rPr>
+            </w:pPr>
+            <w:r>
+              <w:rPr>
+                <w:rFonts w:asciiTheme="majorHAnsi" w:hAnsiTheme="majorHAnsi" w:cstheme="majorHAnsi"/>
+                <w:color w:val="595959" w:themeColor="text1" w:themeTint="A6"/>
+              </w:rPr>
+              <w:t xml:space="preserve">Description: </w:t>
+            </w:r>
+            <w:r>
+              <w:rPr>
+                <w:rFonts w:asciiTheme="majorHAnsi" w:hAnsiTheme="majorHAnsi" w:cstheme="majorHAnsi"/>
+                <w:color w:val="595959" w:themeColor="text1" w:themeTint="A6"/>
+              </w:rPr>
+              <w:t xml:space="preserve">The main objective is to </w:t>
+            </w:r>
+            <w:r>
+              <w:rPr>
+                <w:rFonts w:asciiTheme="majorHAnsi" w:hAnsiTheme="majorHAnsi" w:cstheme="majorHAnsi"/>
+                <w:color w:val="595959" w:themeColor="text1" w:themeTint="A6"/>
+              </w:rPr>
+              <w:t xml:space="preserve">form a </w:t>
+            </w:r>
+            <w:r>
+              <w:rPr>
+                <w:rFonts w:asciiTheme="majorHAnsi" w:hAnsiTheme="majorHAnsi" w:cstheme="majorHAnsi"/>
+                <w:color w:val="595959" w:themeColor="text1" w:themeTint="A6"/>
+              </w:rPr>
+              <w:t>RESTful</w:t>
+            </w:r>
+            <w:r>
+              <w:rPr>
+                <w:rFonts w:asciiTheme="majorHAnsi" w:hAnsiTheme="majorHAnsi" w:cstheme="majorHAnsi"/>
+                <w:color w:val="595959" w:themeColor="text1" w:themeTint="A6"/>
+              </w:rPr>
+              <w:t xml:space="preserve"> </w:t>
+            </w:r>
+            <w:r>
+              <w:rPr>
+                <w:rFonts w:asciiTheme="majorHAnsi" w:hAnsiTheme="majorHAnsi" w:cstheme="majorHAnsi"/>
+                <w:color w:val="595959" w:themeColor="text1" w:themeTint="A6"/>
+                <w:sz w:val="20"/>
+              </w:rPr>
+              <w:t>API to invoke various networking features of SonicWALLs</w:t>
+            </w:r>
+            <w:r>
+              <w:rPr>
+                <w:rFonts w:asciiTheme="majorHAnsi" w:hAnsiTheme="majorHAnsi" w:cstheme="majorHAnsi"/>
+                <w:color w:val="595959" w:themeColor="text1" w:themeTint="A6"/>
+              </w:rPr>
+              <w:t xml:space="preserve"> so that customers can configure enterprise level rules and policies through code loops.</w:t>
+            </w:r>
+          </w:p>
+          <w:p>
+            <w:pPr>
+              <w:rPr>
+                <w:rFonts w:asciiTheme="majorHAnsi" w:hAnsiTheme="majorHAnsi" w:cstheme="majorHAnsi"/>
+                <w:color w:val="595959" w:themeColor="text1" w:themeTint="A6"/>
+              </w:rPr>
+            </w:pPr>
+            <w:r>
+              <w:rPr>
+                <w:rFonts w:asciiTheme="majorHAnsi" w:hAnsiTheme="majorHAnsi" w:cstheme="majorHAnsi"/>
+                <w:color w:val="595959" w:themeColor="text1" w:themeTint="A6"/>
+              </w:rPr>
+              <w:t>Models Supported: SonicWALL TZ Series and NSA Series running on SonicOS 6.2.7.X and above</w:t>
+            </w:r>
+          </w:p>
+        </w:tc>
+      </w:tr>
+      <w:tr>
+        <w:trPr>
+          <w:trHeight w:val="2484"/>
+        </w:trPr>
+        <w:tc>
+          <w:tcPr>
+            <w:tcW w:w="2520" w:type="dxa"/>
+            <w:tcBorders>
+              <w:right w:val="single" w:sz="4" w:space="0" w:color="auto"/>
+            </w:tcBorders>
+          </w:tcPr>
+          <w:p>
+            <w:pPr>
+              <w:jc w:val="right"/>
+              <w:rPr>
+                <w:rFonts w:asciiTheme="majorHAnsi" w:hAnsiTheme="majorHAnsi" w:cstheme="majorHAnsi"/>
+                <w:color w:val="000000" w:themeColor="text1"/>
+                <w:sz w:val="20"/>
+              </w:rPr>
+            </w:pPr>
+            <w:r>
+              <w:rPr>
+                <w:rFonts w:asciiTheme="majorHAnsi" w:hAnsiTheme="majorHAnsi" w:cstheme="majorHAnsi"/>
+                <w:color w:val="000000" w:themeColor="text1"/>
+                <w:sz w:val="20"/>
+              </w:rPr>
+              <w:t>TSR Analysis Tool</w:t>
+            </w:r>
+          </w:p>
+        </w:tc>
+        <w:tc>
+          <w:tcPr>
+            <w:tcW w:w="9090" w:type="dxa"/>
+            <w:tcBorders>
+              <w:left w:val="single" w:sz="4" w:space="0" w:color="auto"/>
+            </w:tcBorders>
+          </w:tcPr>
+          <w:p>
+            <w:pPr>
+              <w:rPr>
+                <w:rFonts w:asciiTheme="majorHAnsi" w:hAnsiTheme="majorHAnsi" w:cstheme="majorHAnsi"/>
+                <w:color w:val="595959" w:themeColor="text1" w:themeTint="A6"/>
+              </w:rPr>
+            </w:pPr>
+            <w:r>
+              <w:rPr>
+                <w:rFonts w:asciiTheme="majorHAnsi" w:hAnsiTheme="majorHAnsi" w:cstheme="majorHAnsi"/>
+                <w:color w:val="595959" w:themeColor="text1" w:themeTint="A6"/>
+              </w:rPr>
+              <w:t>Back End: Python 3.6, Node JS, Mongo DB</w:t>
+            </w:r>
+          </w:p>
+          <w:p>
+            <w:pPr>
+              <w:rPr>
+                <w:rFonts w:asciiTheme="majorHAnsi" w:hAnsiTheme="majorHAnsi" w:cstheme="majorHAnsi"/>
+                <w:color w:val="595959" w:themeColor="text1" w:themeTint="A6"/>
+              </w:rPr>
+            </w:pPr>
+            <w:r>
+              <w:rPr>
+                <w:rFonts w:asciiTheme="majorHAnsi" w:hAnsiTheme="majorHAnsi" w:cstheme="majorHAnsi"/>
+                <w:color w:val="595959" w:themeColor="text1" w:themeTint="A6"/>
+              </w:rPr>
+              <w:t>Front End: HTML, CSS, Angular JS</w:t>
+            </w:r>
+          </w:p>
+          <w:p>
+            <w:pPr>
+              <w:rPr>
+                <w:rFonts w:asciiTheme="majorHAnsi" w:hAnsiTheme="majorHAnsi" w:cstheme="majorHAnsi"/>
+                <w:color w:val="595959" w:themeColor="text1" w:themeTint="A6"/>
+              </w:rPr>
+            </w:pPr>
+            <w:r>
+              <w:rPr>
+                <w:rFonts w:asciiTheme="majorHAnsi" w:hAnsiTheme="majorHAnsi" w:cstheme="majorHAnsi"/>
+                <w:color w:val="595959" w:themeColor="text1" w:themeTint="A6"/>
+              </w:rPr>
+              <w:t>Server</w:t>
+            </w:r>
+            <w:r>
+              <w:rPr>
+                <w:rFonts w:asciiTheme="majorHAnsi" w:hAnsiTheme="majorHAnsi" w:cstheme="majorHAnsi"/>
+                <w:color w:val="595959" w:themeColor="text1" w:themeTint="A6"/>
+              </w:rPr>
+              <w:t>: Ubuntu 18.04</w:t>
+            </w:r>
+            <w:r>
+              <w:rPr>
+                <w:rFonts w:asciiTheme="majorHAnsi" w:hAnsiTheme="majorHAnsi" w:cstheme="majorHAnsi"/>
+                <w:color w:val="595959" w:themeColor="text1" w:themeTint="A6"/>
+              </w:rPr>
+              <w:t xml:space="preserve"> LTS, Apache</w:t>
+            </w:r>
+          </w:p>
+          <w:p>
+            <w:pPr>
+              <w:rPr>
+                <w:rFonts w:asciiTheme="majorHAnsi" w:hAnsiTheme="majorHAnsi" w:cstheme="majorHAnsi"/>
+                <w:color w:val="595959" w:themeColor="text1" w:themeTint="A6"/>
+              </w:rPr>
+            </w:pPr>
+            <w:r>
+              <w:rPr>
+                <w:rFonts w:asciiTheme="majorHAnsi" w:hAnsiTheme="majorHAnsi" w:cstheme="majorHAnsi"/>
+                <w:color w:val="595959" w:themeColor="text1" w:themeTint="A6"/>
+              </w:rPr>
+              <w:t>Version Control: Perforce, Git</w:t>
+            </w:r>
+          </w:p>
+          <w:p>
+            <w:pPr>
+              <w:rPr>
+                <w:rFonts w:asciiTheme="majorHAnsi" w:hAnsiTheme="majorHAnsi" w:cstheme="majorHAnsi"/>
+                <w:color w:val="595959" w:themeColor="text1" w:themeTint="A6"/>
+              </w:rPr>
+            </w:pPr>
+            <w:r>
+              <w:rPr>
+                <w:rFonts w:asciiTheme="majorHAnsi" w:hAnsiTheme="majorHAnsi" w:cstheme="majorHAnsi"/>
+                <w:color w:val="595959" w:themeColor="text1" w:themeTint="A6"/>
+              </w:rPr>
+              <w:t>Management: JIRA (Task Control), Confluence (Documentation)</w:t>
+            </w:r>
+          </w:p>
+          <w:p>
+            <w:pPr>
+              <w:rPr>
+                <w:rFonts w:asciiTheme="majorHAnsi" w:hAnsiTheme="majorHAnsi" w:cstheme="majorHAnsi"/>
+                <w:color w:val="595959" w:themeColor="text1" w:themeTint="A6"/>
+              </w:rPr>
+            </w:pPr>
+            <w:r>
+              <w:rPr>
+                <w:rFonts w:asciiTheme="majorHAnsi" w:hAnsiTheme="majorHAnsi" w:cstheme="majorHAnsi"/>
+                <w:color w:val="595959" w:themeColor="text1" w:themeTint="A6"/>
+              </w:rPr>
+              <w:t xml:space="preserve">Description: </w:t>
+            </w:r>
+            <w:r>
+              <w:rPr>
+                <w:rFonts w:asciiTheme="majorHAnsi" w:hAnsiTheme="majorHAnsi" w:cstheme="majorHAnsi"/>
+                <w:color w:val="595959" w:themeColor="text1" w:themeTint="A6"/>
+              </w:rPr>
+              <w:t>The main objective of the tool is to parse a TSR log file and display sections of interest to TAC team as well as other teams. This makes analysis of various parameters during troubleshooting much easier.</w:t>
+            </w:r>
+          </w:p>
+          <w:p>
+            <w:pPr>
+              <w:rPr>
+                <w:rFonts w:asciiTheme="majorHAnsi" w:hAnsiTheme="majorHAnsi" w:cstheme="majorHAnsi"/>
+                <w:color w:val="595959" w:themeColor="text1" w:themeTint="A6"/>
+              </w:rPr>
+            </w:pPr>
+            <w:r>
+              <w:rPr>
+                <w:rFonts w:asciiTheme="majorHAnsi" w:hAnsiTheme="majorHAnsi" w:cstheme="majorHAnsi"/>
+                <w:color w:val="595959" w:themeColor="text1" w:themeTint="A6"/>
+              </w:rPr>
+              <w:t>Models Supported: SonicWALL TZ Series and NSA Series running on SonicOS 6.2.7.X and above</w:t>
+            </w:r>
+          </w:p>
+        </w:tc>
+      </w:tr>
+      <w:tr>
+        <w:trPr>
+          <w:trHeight w:val="2250"/>
+        </w:trPr>
+        <w:tc>
+          <w:tcPr>
+            <w:tcW w:w="2520" w:type="dxa"/>
+            <w:tcBorders>
+              <w:right w:val="single" w:sz="4" w:space="0" w:color="auto"/>
+            </w:tcBorders>
+          </w:tcPr>
+          <w:p>
+            <w:pPr>
+              <w:jc w:val="right"/>
+              <w:rPr>
+                <w:rFonts w:asciiTheme="majorHAnsi" w:hAnsiTheme="majorHAnsi" w:cstheme="majorHAnsi"/>
+                <w:color w:val="000000" w:themeColor="text1"/>
+                <w:sz w:val="20"/>
+              </w:rPr>
+            </w:pPr>
+            <w:r>
+              <w:rPr>
+                <w:rFonts w:asciiTheme="majorHAnsi" w:hAnsiTheme="majorHAnsi" w:cstheme="majorHAnsi"/>
+                <w:color w:val="000000" w:themeColor="text1"/>
+                <w:sz w:val="20"/>
+              </w:rPr>
+              <w:lastRenderedPageBreak/>
+              <w:t>EXP Viewer</w:t>
+            </w:r>
+          </w:p>
+        </w:tc>
+        <w:tc>
+          <w:tcPr>
+            <w:tcW w:w="9090" w:type="dxa"/>
+            <w:tcBorders>
+              <w:left w:val="single" w:sz="4" w:space="0" w:color="auto"/>
+            </w:tcBorders>
+          </w:tcPr>
+          <w:p>
+            <w:pPr>
+              <w:rPr>
+                <w:rFonts w:asciiTheme="majorHAnsi" w:hAnsiTheme="majorHAnsi" w:cstheme="majorHAnsi"/>
+                <w:color w:val="595959" w:themeColor="text1" w:themeTint="A6"/>
+              </w:rPr>
+            </w:pPr>
+            <w:r>
+              <w:rPr>
+                <w:rFonts w:asciiTheme="majorHAnsi" w:hAnsiTheme="majorHAnsi" w:cstheme="majorHAnsi"/>
+                <w:color w:val="595959" w:themeColor="text1" w:themeTint="A6"/>
+              </w:rPr>
+              <w:t>Back End: Python 3.6, Node JS, Mongo DB</w:t>
+            </w:r>
+          </w:p>
+          <w:p>
+            <w:pPr>
+              <w:rPr>
+                <w:rFonts w:asciiTheme="majorHAnsi" w:hAnsiTheme="majorHAnsi" w:cstheme="majorHAnsi"/>
+                <w:color w:val="595959" w:themeColor="text1" w:themeTint="A6"/>
+              </w:rPr>
+            </w:pPr>
+            <w:r>
+              <w:rPr>
+                <w:rFonts w:asciiTheme="majorHAnsi" w:hAnsiTheme="majorHAnsi" w:cstheme="majorHAnsi"/>
+                <w:color w:val="595959" w:themeColor="text1" w:themeTint="A6"/>
+              </w:rPr>
+              <w:t xml:space="preserve">Front End: HTML, CSS, </w:t>
+            </w:r>
+            <w:r>
+              <w:rPr>
+                <w:rFonts w:asciiTheme="majorHAnsi" w:hAnsiTheme="majorHAnsi" w:cstheme="majorHAnsi"/>
+                <w:color w:val="595959" w:themeColor="text1" w:themeTint="A6"/>
+              </w:rPr>
+              <w:t>Vue</w:t>
+            </w:r>
+            <w:r>
+              <w:rPr>
+                <w:rFonts w:asciiTheme="majorHAnsi" w:hAnsiTheme="majorHAnsi" w:cstheme="majorHAnsi"/>
+                <w:color w:val="595959" w:themeColor="text1" w:themeTint="A6"/>
+              </w:rPr>
+              <w:t xml:space="preserve"> JS</w:t>
+            </w:r>
+          </w:p>
+          <w:p>
+            <w:pPr>
+              <w:rPr>
+                <w:rFonts w:asciiTheme="majorHAnsi" w:hAnsiTheme="majorHAnsi" w:cstheme="majorHAnsi"/>
+                <w:color w:val="595959" w:themeColor="text1" w:themeTint="A6"/>
+              </w:rPr>
+            </w:pPr>
+            <w:r>
+              <w:rPr>
+                <w:rFonts w:asciiTheme="majorHAnsi" w:hAnsiTheme="majorHAnsi" w:cstheme="majorHAnsi"/>
+                <w:color w:val="595959" w:themeColor="text1" w:themeTint="A6"/>
+              </w:rPr>
+              <w:t>Server: Ubuntu 18.04 LTS, Apache</w:t>
+            </w:r>
+          </w:p>
+          <w:p>
+            <w:pPr>
+              <w:rPr>
+                <w:rFonts w:asciiTheme="majorHAnsi" w:hAnsiTheme="majorHAnsi" w:cstheme="majorHAnsi"/>
+                <w:color w:val="595959" w:themeColor="text1" w:themeTint="A6"/>
+              </w:rPr>
+            </w:pPr>
+            <w:r>
+              <w:rPr>
+                <w:rFonts w:asciiTheme="majorHAnsi" w:hAnsiTheme="majorHAnsi" w:cstheme="majorHAnsi"/>
+                <w:color w:val="595959" w:themeColor="text1" w:themeTint="A6"/>
+              </w:rPr>
+              <w:t>Version Control:</w:t>
+            </w:r>
+            <w:r>
+              <w:rPr>
+                <w:rFonts w:asciiTheme="majorHAnsi" w:hAnsiTheme="majorHAnsi" w:cstheme="majorHAnsi"/>
+                <w:color w:val="595959" w:themeColor="text1" w:themeTint="A6"/>
+              </w:rPr>
+              <w:t xml:space="preserve"> </w:t>
+            </w:r>
+            <w:r>
+              <w:rPr>
+                <w:rFonts w:asciiTheme="majorHAnsi" w:hAnsiTheme="majorHAnsi" w:cstheme="majorHAnsi"/>
+                <w:color w:val="595959" w:themeColor="text1" w:themeTint="A6"/>
+              </w:rPr>
+              <w:t>Git</w:t>
+            </w:r>
+          </w:p>
+          <w:p>
+            <w:pPr>
+              <w:rPr>
+                <w:rFonts w:asciiTheme="majorHAnsi" w:hAnsiTheme="majorHAnsi" w:cstheme="majorHAnsi"/>
+                <w:color w:val="595959" w:themeColor="text1" w:themeTint="A6"/>
+              </w:rPr>
+            </w:pPr>
+            <w:r>
+              <w:rPr>
+                <w:rFonts w:asciiTheme="majorHAnsi" w:hAnsiTheme="majorHAnsi" w:cstheme="majorHAnsi"/>
+                <w:color w:val="595959" w:themeColor="text1" w:themeTint="A6"/>
+              </w:rPr>
+              <w:t>Management: JIRA (Task Control), Confluence (Documentation)</w:t>
+            </w:r>
+          </w:p>
+          <w:p>
+            <w:pPr>
+              <w:rPr>
+                <w:rFonts w:asciiTheme="majorHAnsi" w:hAnsiTheme="majorHAnsi" w:cstheme="majorHAnsi"/>
+                <w:color w:val="595959" w:themeColor="text1" w:themeTint="A6"/>
+              </w:rPr>
+            </w:pPr>
+            <w:r>
+              <w:rPr>
+                <w:rFonts w:asciiTheme="majorHAnsi" w:hAnsiTheme="majorHAnsi" w:cstheme="majorHAnsi"/>
+                <w:color w:val="595959" w:themeColor="text1" w:themeTint="A6"/>
+              </w:rPr>
+              <w:t xml:space="preserve">Description: </w:t>
+            </w:r>
+            <w:r>
+              <w:rPr>
+                <w:rFonts w:asciiTheme="majorHAnsi" w:hAnsiTheme="majorHAnsi" w:cstheme="majorHAnsi"/>
+                <w:color w:val="595959" w:themeColor="text1" w:themeTint="A6"/>
+              </w:rPr>
+              <w:t>The main objective is to host EXP V</w:t>
+            </w:r>
+            <w:r>
+              <w:rPr>
+                <w:rFonts w:asciiTheme="majorHAnsi" w:hAnsiTheme="majorHAnsi" w:cstheme="majorHAnsi"/>
+                <w:color w:val="595959" w:themeColor="text1" w:themeTint="A6"/>
+              </w:rPr>
+              <w:t xml:space="preserve">iewer as a web service, where end users can upload an </w:t>
+            </w:r>
+            <w:r>
+              <w:rPr>
+                <w:rFonts w:asciiTheme="majorHAnsi" w:hAnsiTheme="majorHAnsi" w:cstheme="majorHAnsi"/>
+                <w:color w:val="595959" w:themeColor="text1" w:themeTint="A6"/>
+              </w:rPr>
+              <w:t>SonicWALL EXP</w:t>
+            </w:r>
+            <w:r>
+              <w:rPr>
+                <w:rFonts w:asciiTheme="majorHAnsi" w:hAnsiTheme="majorHAnsi" w:cstheme="majorHAnsi"/>
+                <w:color w:val="595959" w:themeColor="text1" w:themeTint="A6"/>
+              </w:rPr>
+              <w:t xml:space="preserve"> file and view the settings</w:t>
+            </w:r>
+            <w:r>
+              <w:rPr>
+                <w:rFonts w:asciiTheme="majorHAnsi" w:hAnsiTheme="majorHAnsi" w:cstheme="majorHAnsi"/>
+                <w:color w:val="595959" w:themeColor="text1" w:themeTint="A6"/>
+              </w:rPr>
+              <w:t xml:space="preserve"> in a UI similar to UTM Management UI</w:t>
+            </w:r>
+          </w:p>
+          <w:p>
+            <w:pPr>
+              <w:rPr>
+                <w:rFonts w:asciiTheme="majorHAnsi" w:hAnsiTheme="majorHAnsi" w:cstheme="majorHAnsi"/>
+                <w:color w:val="595959" w:themeColor="text1" w:themeTint="A6"/>
+              </w:rPr>
+            </w:pPr>
+            <w:r>
+              <w:rPr>
+                <w:rFonts w:asciiTheme="majorHAnsi" w:hAnsiTheme="majorHAnsi" w:cstheme="majorHAnsi"/>
+                <w:color w:val="595959" w:themeColor="text1" w:themeTint="A6"/>
+              </w:rPr>
+              <w:t>Models Supported: SonicWALL TZ Series and NSA Series running on SonicOS 6.2.7.X and above</w:t>
+            </w:r>
+          </w:p>
+        </w:tc>
+      </w:tr>
+      <w:tr>
+        <w:trPr>
+          <w:trHeight w:val="2484"/>
+        </w:trPr>
+        <w:tc>
+          <w:tcPr>
+            <w:tcW w:w="2520" w:type="dxa"/>
+            <w:tcBorders>
+              <w:right w:val="single" w:sz="4" w:space="0" w:color="auto"/>
+            </w:tcBorders>
+          </w:tcPr>
+          <w:p>
+            <w:pPr>
+              <w:jc w:val="right"/>
+              <w:rPr>
+                <w:rFonts w:asciiTheme="majorHAnsi" w:hAnsiTheme="majorHAnsi" w:cstheme="majorHAnsi"/>
+                <w:color w:val="000000" w:themeColor="text1"/>
+                <w:sz w:val="20"/>
+              </w:rPr>
+            </w:pPr>
+            <w:r>
+              <w:rPr>
+                <w:rFonts w:asciiTheme="majorHAnsi" w:hAnsiTheme="majorHAnsi" w:cstheme="majorHAnsi"/>
+                <w:color w:val="000000" w:themeColor="text1"/>
+                <w:sz w:val="20"/>
+              </w:rPr>
+              <w:t>Migration Tool</w:t>
+            </w:r>
+          </w:p>
+        </w:tc>
+        <w:tc>
+          <w:tcPr>
+            <w:tcW w:w="9090" w:type="dxa"/>
+            <w:tcBorders>
+              <w:left w:val="single" w:sz="4" w:space="0" w:color="auto"/>
+            </w:tcBorders>
+          </w:tcPr>
+          <w:p>
+            <w:pPr>
+              <w:rPr>
+                <w:rFonts w:asciiTheme="majorHAnsi" w:hAnsiTheme="majorHAnsi" w:cstheme="majorHAnsi"/>
+                <w:color w:val="595959" w:themeColor="text1" w:themeTint="A6"/>
+              </w:rPr>
+            </w:pPr>
+            <w:r>
+              <w:rPr>
+                <w:rFonts w:asciiTheme="majorHAnsi" w:hAnsiTheme="majorHAnsi" w:cstheme="majorHAnsi"/>
+                <w:color w:val="595959" w:themeColor="text1" w:themeTint="A6"/>
+              </w:rPr>
+              <w:t xml:space="preserve">Back End: </w:t>
+            </w:r>
+            <w:r>
+              <w:rPr>
+                <w:rFonts w:asciiTheme="majorHAnsi" w:hAnsiTheme="majorHAnsi" w:cstheme="majorHAnsi"/>
+                <w:color w:val="595959" w:themeColor="text1" w:themeTint="A6"/>
+              </w:rPr>
+              <w:t>Perl</w:t>
+            </w:r>
+            <w:r>
+              <w:rPr>
+                <w:rFonts w:asciiTheme="majorHAnsi" w:hAnsiTheme="majorHAnsi" w:cstheme="majorHAnsi"/>
+                <w:color w:val="595959" w:themeColor="text1" w:themeTint="A6"/>
+              </w:rPr>
+              <w:t>, Mongo DB</w:t>
+            </w:r>
+          </w:p>
+          <w:p>
+            <w:pPr>
+              <w:rPr>
+                <w:rFonts w:asciiTheme="majorHAnsi" w:hAnsiTheme="majorHAnsi" w:cstheme="majorHAnsi"/>
+                <w:color w:val="595959" w:themeColor="text1" w:themeTint="A6"/>
+              </w:rPr>
+            </w:pPr>
+            <w:r>
+              <w:rPr>
+                <w:rFonts w:asciiTheme="majorHAnsi" w:hAnsiTheme="majorHAnsi" w:cstheme="majorHAnsi"/>
+                <w:color w:val="595959" w:themeColor="text1" w:themeTint="A6"/>
+              </w:rPr>
+              <w:t xml:space="preserve">Front End: HTML, CSS, </w:t>
+            </w:r>
+            <w:r>
+              <w:rPr>
+                <w:rFonts w:asciiTheme="majorHAnsi" w:hAnsiTheme="majorHAnsi" w:cstheme="majorHAnsi"/>
+                <w:color w:val="595959" w:themeColor="text1" w:themeTint="A6"/>
+              </w:rPr>
+              <w:t>CGI, JS</w:t>
+            </w:r>
+          </w:p>
+          <w:p>
+            <w:pPr>
+              <w:rPr>
+                <w:rFonts w:asciiTheme="majorHAnsi" w:hAnsiTheme="majorHAnsi" w:cstheme="majorHAnsi"/>
+                <w:color w:val="595959" w:themeColor="text1" w:themeTint="A6"/>
+              </w:rPr>
+            </w:pPr>
+            <w:r>
+              <w:rPr>
+                <w:rFonts w:asciiTheme="majorHAnsi" w:hAnsiTheme="majorHAnsi" w:cstheme="majorHAnsi"/>
+                <w:color w:val="595959" w:themeColor="text1" w:themeTint="A6"/>
+              </w:rPr>
+              <w:t>Server: Ubuntu 18.04 LTS, Apache</w:t>
+            </w:r>
+          </w:p>
+          <w:p>
+            <w:pPr>
+              <w:rPr>
+                <w:rFonts w:asciiTheme="majorHAnsi" w:hAnsiTheme="majorHAnsi" w:cstheme="majorHAnsi"/>
+                <w:color w:val="595959" w:themeColor="text1" w:themeTint="A6"/>
+              </w:rPr>
+            </w:pPr>
+            <w:r>
+              <w:rPr>
+                <w:rFonts w:asciiTheme="majorHAnsi" w:hAnsiTheme="majorHAnsi" w:cstheme="majorHAnsi"/>
+                <w:color w:val="595959" w:themeColor="text1" w:themeTint="A6"/>
+              </w:rPr>
+              <w:t>Version Control:</w:t>
+            </w:r>
+            <w:r>
+              <w:rPr>
+                <w:rFonts w:asciiTheme="majorHAnsi" w:hAnsiTheme="majorHAnsi" w:cstheme="majorHAnsi"/>
+                <w:color w:val="595959" w:themeColor="text1" w:themeTint="A6"/>
+              </w:rPr>
+              <w:t xml:space="preserve"> </w:t>
+            </w:r>
+            <w:r>
+              <w:rPr>
+                <w:rFonts w:asciiTheme="majorHAnsi" w:hAnsiTheme="majorHAnsi" w:cstheme="majorHAnsi"/>
+                <w:color w:val="595959" w:themeColor="text1" w:themeTint="A6"/>
+              </w:rPr>
+              <w:t>Git</w:t>
+            </w:r>
+          </w:p>
+          <w:p>
+            <w:pPr>
+              <w:rPr>
+                <w:rFonts w:asciiTheme="majorHAnsi" w:hAnsiTheme="majorHAnsi" w:cstheme="majorHAnsi"/>
+                <w:color w:val="595959" w:themeColor="text1" w:themeTint="A6"/>
+              </w:rPr>
+            </w:pPr>
+            <w:r>
+              <w:rPr>
+                <w:rFonts w:asciiTheme="majorHAnsi" w:hAnsiTheme="majorHAnsi" w:cstheme="majorHAnsi"/>
+                <w:color w:val="595959" w:themeColor="text1" w:themeTint="A6"/>
+              </w:rPr>
+              <w:t>Management: JIRA (Task Control), Confluence (Documentation)</w:t>
+            </w:r>
+          </w:p>
+          <w:p>
+            <w:pPr>
+              <w:rPr>
+                <w:rFonts w:asciiTheme="majorHAnsi" w:hAnsiTheme="majorHAnsi" w:cstheme="majorHAnsi"/>
+                <w:color w:val="595959" w:themeColor="text1" w:themeTint="A6"/>
+              </w:rPr>
+            </w:pPr>
+            <w:r>
+              <w:rPr>
+                <w:rFonts w:asciiTheme="majorHAnsi" w:hAnsiTheme="majorHAnsi" w:cstheme="majorHAnsi"/>
+                <w:color w:val="595959" w:themeColor="text1" w:themeTint="A6"/>
+              </w:rPr>
+              <w:t xml:space="preserve">Description: The main </w:t>
+            </w:r>
+            <w:r>
+              <w:rPr>
+                <w:rFonts w:asciiTheme="majorHAnsi" w:hAnsiTheme="majorHAnsi" w:cstheme="majorHAnsi"/>
+                <w:color w:val="595959" w:themeColor="text1" w:themeTint="A6"/>
+              </w:rPr>
+              <w:t xml:space="preserve">objective </w:t>
+            </w:r>
+            <w:r>
+              <w:rPr>
+                <w:rFonts w:asciiTheme="majorHAnsi" w:hAnsiTheme="majorHAnsi" w:cstheme="majorHAnsi"/>
+                <w:color w:val="595959" w:themeColor="text1" w:themeTint="A6"/>
+              </w:rPr>
+              <w:t xml:space="preserve">is to </w:t>
+            </w:r>
+            <w:r>
+              <w:rPr>
+                <w:rFonts w:asciiTheme="majorHAnsi" w:hAnsiTheme="majorHAnsi" w:cstheme="majorHAnsi"/>
+                <w:color w:val="595959" w:themeColor="text1" w:themeTint="A6"/>
+              </w:rPr>
+              <w:t>provide Web Platform for customers of other vendors namely, Cisco, Check Point, Juniper, Fortinet, Palo Alto, WatchGuard and Sophos to migrate easily to SonicWALL by converting their settings to SonicWALL format and forming an encrypted EXP that can be used to import all old settings into their new SonicWALLs.</w:t>
+            </w:r>
+          </w:p>
+          <w:p>
+            <w:pPr>
+              <w:rPr>
+                <w:rFonts w:asciiTheme="majorHAnsi" w:hAnsiTheme="majorHAnsi" w:cstheme="majorHAnsi"/>
+                <w:color w:val="595959" w:themeColor="text1" w:themeTint="A6"/>
+              </w:rPr>
+            </w:pPr>
+            <w:r>
+              <w:rPr>
+                <w:rFonts w:asciiTheme="majorHAnsi" w:hAnsiTheme="majorHAnsi" w:cstheme="majorHAnsi"/>
+                <w:color w:val="595959" w:themeColor="text1" w:themeTint="A6"/>
+              </w:rPr>
+              <w:t>Models Su</w:t>
+            </w:r>
+            <w:r>
+              <w:rPr>
+                <w:rFonts w:asciiTheme="majorHAnsi" w:hAnsiTheme="majorHAnsi" w:cstheme="majorHAnsi"/>
+                <w:color w:val="595959" w:themeColor="text1" w:themeTint="A6"/>
+              </w:rPr>
+              <w:t>pported: SonicWALL TZ,</w:t>
+            </w:r>
+            <w:r>
+              <w:rPr>
+                <w:rFonts w:asciiTheme="majorHAnsi" w:hAnsiTheme="majorHAnsi" w:cstheme="majorHAnsi"/>
+                <w:color w:val="595959" w:themeColor="text1" w:themeTint="A6"/>
+              </w:rPr>
+              <w:t xml:space="preserve"> NSA</w:t>
+            </w:r>
+            <w:r>
+              <w:rPr>
+                <w:rFonts w:asciiTheme="majorHAnsi" w:hAnsiTheme="majorHAnsi" w:cstheme="majorHAnsi"/>
+                <w:color w:val="595959" w:themeColor="text1" w:themeTint="A6"/>
+              </w:rPr>
+              <w:t xml:space="preserve"> and Supermassive</w:t>
+            </w:r>
+            <w:r>
+              <w:rPr>
+                <w:rFonts w:asciiTheme="majorHAnsi" w:hAnsiTheme="majorHAnsi" w:cstheme="majorHAnsi"/>
+                <w:color w:val="595959" w:themeColor="text1" w:themeTint="A6"/>
+              </w:rPr>
+              <w:t xml:space="preserve"> Series running on SonicOS 6.2.7.X and above</w:t>
+            </w:r>
+          </w:p>
+          <w:p>
+            <w:pPr>
+              <w:rPr>
+                <w:rFonts w:asciiTheme="majorHAnsi" w:hAnsiTheme="majorHAnsi" w:cstheme="majorHAnsi"/>
+                <w:color w:val="595959" w:themeColor="text1" w:themeTint="A6"/>
+              </w:rPr>
+            </w:pPr>
+            <w:r>
+              <w:rPr>
+                <w:rFonts w:asciiTheme="majorHAnsi" w:hAnsiTheme="majorHAnsi" w:cstheme="majorHAnsi"/>
+                <w:color w:val="595959" w:themeColor="text1" w:themeTint="A6"/>
+              </w:rPr>
+              <w:t>URL: https://migratetool.global.sonicwall.com</w:t>
+            </w:r>
+          </w:p>
+        </w:tc>
+      </w:tr>
+      <w:tr>
+        <w:trPr>
+          <w:trHeight w:val="1710"/>
+        </w:trPr>
+        <w:tc>
+          <w:tcPr>
+            <w:tcW w:w="2520" w:type="dxa"/>
+            <w:tcBorders>
+              <w:right w:val="single" w:sz="4" w:space="0" w:color="auto"/>
+            </w:tcBorders>
+          </w:tcPr>
+          <w:p>
+            <w:pPr>
+              <w:jc w:val="right"/>
+              <w:rPr>
+                <w:rFonts w:asciiTheme="majorHAnsi" w:hAnsiTheme="majorHAnsi" w:cstheme="majorHAnsi"/>
+                <w:color w:val="000000" w:themeColor="text1"/>
+                <w:sz w:val="20"/>
+              </w:rPr>
+            </w:pPr>
+            <w:r>
+              <w:rPr>
+                <w:rFonts w:asciiTheme="majorHAnsi" w:hAnsiTheme="majorHAnsi" w:cstheme="majorHAnsi"/>
+                <w:color w:val="000000" w:themeColor="text1"/>
+                <w:sz w:val="20"/>
+              </w:rPr>
+              <w:t>Email Security</w:t>
+            </w:r>
+          </w:p>
+        </w:tc>
+        <w:tc>
+          <w:tcPr>
+            <w:tcW w:w="9090" w:type="dxa"/>
+            <w:tcBorders>
+              <w:left w:val="single" w:sz="4" w:space="0" w:color="auto"/>
+            </w:tcBorders>
+          </w:tcPr>
+          <w:p>
+            <w:pPr>
+              <w:rPr>
+                <w:rFonts w:asciiTheme="majorHAnsi" w:hAnsiTheme="majorHAnsi" w:cstheme="majorHAnsi"/>
+                <w:color w:val="595959" w:themeColor="text1" w:themeTint="A6"/>
+              </w:rPr>
+            </w:pPr>
+            <w:r>
+              <w:rPr>
+                <w:rFonts w:asciiTheme="majorHAnsi" w:hAnsiTheme="majorHAnsi" w:cstheme="majorHAnsi"/>
+                <w:color w:val="595959" w:themeColor="text1" w:themeTint="A6"/>
+              </w:rPr>
+              <w:t xml:space="preserve">Back End: </w:t>
+            </w:r>
+            <w:r>
+              <w:rPr>
+                <w:rFonts w:asciiTheme="majorHAnsi" w:hAnsiTheme="majorHAnsi" w:cstheme="majorHAnsi"/>
+                <w:color w:val="595959" w:themeColor="text1" w:themeTint="A6"/>
+              </w:rPr>
+              <w:t>Python, Sonic Auto</w:t>
+            </w:r>
+          </w:p>
+          <w:p>
+            <w:pPr>
+              <w:rPr>
+                <w:rFonts w:asciiTheme="majorHAnsi" w:hAnsiTheme="majorHAnsi" w:cstheme="majorHAnsi"/>
+                <w:color w:val="595959" w:themeColor="text1" w:themeTint="A6"/>
+              </w:rPr>
+            </w:pPr>
+            <w:r>
+              <w:rPr>
+                <w:rFonts w:asciiTheme="majorHAnsi" w:hAnsiTheme="majorHAnsi" w:cstheme="majorHAnsi"/>
+                <w:color w:val="595959" w:themeColor="text1" w:themeTint="A6"/>
+              </w:rPr>
+              <w:t xml:space="preserve">Version Control: </w:t>
+            </w:r>
+            <w:r>
+              <w:rPr>
+                <w:rFonts w:asciiTheme="majorHAnsi" w:hAnsiTheme="majorHAnsi" w:cstheme="majorHAnsi"/>
+                <w:color w:val="595959" w:themeColor="text1" w:themeTint="A6"/>
+              </w:rPr>
+              <w:t>Perforce</w:t>
+            </w:r>
+          </w:p>
+          <w:p>
+            <w:pPr>
+              <w:rPr>
+                <w:rFonts w:asciiTheme="majorHAnsi" w:hAnsiTheme="majorHAnsi" w:cstheme="majorHAnsi"/>
+                <w:color w:val="595959" w:themeColor="text1" w:themeTint="A6"/>
+              </w:rPr>
+            </w:pPr>
+            <w:r>
+              <w:rPr>
+                <w:rFonts w:asciiTheme="majorHAnsi" w:hAnsiTheme="majorHAnsi" w:cstheme="majorHAnsi"/>
+                <w:color w:val="595959" w:themeColor="text1" w:themeTint="A6"/>
+              </w:rPr>
+              <w:t>Management: JIRA (Task Control), Confluence (Documentation)</w:t>
+            </w:r>
+          </w:p>
+          <w:p>
+            <w:pPr>
+              <w:rPr>
+                <w:rFonts w:asciiTheme="majorHAnsi" w:hAnsiTheme="majorHAnsi" w:cstheme="majorHAnsi"/>
+                <w:color w:val="595959" w:themeColor="text1" w:themeTint="A6"/>
+              </w:rPr>
+            </w:pPr>
+            <w:r>
+              <w:rPr>
+                <w:rFonts w:asciiTheme="majorHAnsi" w:hAnsiTheme="majorHAnsi" w:cstheme="majorHAnsi"/>
+                <w:color w:val="595959" w:themeColor="text1" w:themeTint="A6"/>
+              </w:rPr>
+              <w:t xml:space="preserve">Description: The main objective is to provide </w:t>
+            </w:r>
+            <w:r>
+              <w:rPr>
+                <w:rFonts w:asciiTheme="majorHAnsi" w:hAnsiTheme="majorHAnsi" w:cstheme="majorHAnsi"/>
+                <w:color w:val="595959" w:themeColor="text1" w:themeTint="A6"/>
+              </w:rPr>
+              <w:t>framework on which Automation scripts of SonicWALL Email Security Products can be run</w:t>
+            </w:r>
+            <w:r>
+              <w:rPr>
+                <w:rFonts w:asciiTheme="majorHAnsi" w:hAnsiTheme="majorHAnsi" w:cstheme="majorHAnsi"/>
+                <w:color w:val="595959" w:themeColor="text1" w:themeTint="A6"/>
+              </w:rPr>
+              <w:t>.</w:t>
+            </w:r>
+            <w:r>
+              <w:rPr>
+                <w:rFonts w:asciiTheme="majorHAnsi" w:hAnsiTheme="majorHAnsi" w:cstheme="majorHAnsi"/>
+                <w:color w:val="595959" w:themeColor="text1" w:themeTint="A6"/>
+              </w:rPr>
+              <w:t xml:space="preserve"> Test Case Count was about 15000</w:t>
+            </w:r>
+          </w:p>
+          <w:p>
+            <w:pPr>
+              <w:rPr>
+                <w:rFonts w:asciiTheme="majorHAnsi" w:hAnsiTheme="majorHAnsi" w:cstheme="majorHAnsi"/>
+                <w:color w:val="595959" w:themeColor="text1" w:themeTint="A6"/>
+              </w:rPr>
+            </w:pPr>
+            <w:r>
+              <w:rPr>
+                <w:rFonts w:asciiTheme="majorHAnsi" w:hAnsiTheme="majorHAnsi" w:cstheme="majorHAnsi"/>
+                <w:color w:val="595959" w:themeColor="text1" w:themeTint="A6"/>
+              </w:rPr>
+              <w:t xml:space="preserve">Models Supported: SonicWALL </w:t>
+            </w:r>
+            <w:r>
+              <w:rPr>
+                <w:rFonts w:asciiTheme="majorHAnsi" w:hAnsiTheme="majorHAnsi" w:cstheme="majorHAnsi"/>
+                <w:color w:val="595959" w:themeColor="text1" w:themeTint="A6"/>
+              </w:rPr>
+              <w:t>ES Series</w:t>
+            </w:r>
+          </w:p>
+        </w:tc>
+      </w:tr>
+      <w:tr>
+        <w:trPr>
+          <w:trHeight w:val="3204"/>
+        </w:trPr>
+        <w:tc>
+          <w:tcPr>
+            <w:tcW w:w="2520" w:type="dxa"/>
+            <w:tcBorders>
+              <w:right w:val="single" w:sz="4" w:space="0" w:color="auto"/>
+            </w:tcBorders>
+          </w:tcPr>
+          <w:p>
+            <w:pPr>
+              <w:jc w:val="right"/>
+              <w:rPr>
+                <w:rFonts w:asciiTheme="majorHAnsi" w:hAnsiTheme="majorHAnsi" w:cstheme="majorHAnsi"/>
                 <w:color w:val="767171" w:themeColor="background2" w:themeShade="80"/>
               </w:rPr>
             </w:pPr>
-          </w:p>
-        </w:tc>
-        <w:tc>
-          <w:tcPr>
-            <w:tcW w:w="8630" w:type="dxa"/>
+            <w:r>
+              <w:rPr>
+                <w:rFonts w:asciiTheme="majorHAnsi" w:hAnsiTheme="majorHAnsi" w:cstheme="majorHAnsi"/>
+                <w:color w:val="767171" w:themeColor="background2" w:themeShade="80"/>
+              </w:rPr>
+              <w:t>More Tasks</w:t>
+            </w:r>
+          </w:p>
+        </w:tc>
+        <w:tc>
+          <w:tcPr>
+            <w:tcW w:w="9090" w:type="dxa"/>
             <w:tcBorders>
               <w:left w:val="single" w:sz="4" w:space="0" w:color="auto"/>
             </w:tcBorders>
@@ -623,7 +2006,7 @@
                 <w:color w:val="595959" w:themeColor="text1" w:themeTint="A6"/>
                 <w:sz w:val="20"/>
               </w:rPr>
-              <w:t>Designed and Developed SonicOS firmware tools for version 6.2.7.X and higher.</w:t>
+              <w:t>Facilitated problem diagnosis and prompt resolution for issues reported by customers.</w:t>
             </w:r>
           </w:p>
           <w:p>
@@ -647,7 +2030,7 @@
                 <w:color w:val="595959" w:themeColor="text1" w:themeTint="A6"/>
                 <w:sz w:val="20"/>
               </w:rPr>
-              <w:t>Facilitated problem diagnosis and prompt resolution for issues reported by customers.</w:t>
+              <w:t>Collaborated with other Engineers on code reviews, test case reviews and process enhancements.</w:t>
             </w:r>
           </w:p>
           <w:p>
@@ -671,7 +2054,7 @@
                 <w:color w:val="595959" w:themeColor="text1" w:themeTint="A6"/>
                 <w:sz w:val="20"/>
               </w:rPr>
-              <w:t>Collaborated with other Engineers on code reviews, test case reviews and process enhancements.</w:t>
+              <w:t>Developed and Tested SonicOS API - API to invoke various networking features of SonicWALLs</w:t>
             </w:r>
           </w:p>
           <w:p>
@@ -695,7 +2078,7 @@
                 <w:color w:val="595959" w:themeColor="text1" w:themeTint="A6"/>
                 <w:sz w:val="20"/>
               </w:rPr>
-              <w:t>Designed, Developed and Tested TSR Analysis Tool to present Logs and Reports of Firewalls in human readable format through a Web Portal.</w:t>
+              <w:t>Provided Technical assistance in deploying SonicWALL TZ and NSA series Firewalls</w:t>
             </w:r>
           </w:p>
           <w:p>
@@ -719,7 +2102,25 @@
                 <w:color w:val="595959" w:themeColor="text1" w:themeTint="A6"/>
                 <w:sz w:val="20"/>
               </w:rPr>
-              <w:t>Designed, Developed and Tested EXP Viewer to decode MD5 encoded EXP Settings files of SonicWALL</w:t>
+              <w:t xml:space="preserve">Extensive Experience in Layer 2 Networking (VLAN, VTP, 802.1q, SDP, Framing), Layer 3 Networking (Routing, Policy Based Routing, Addressing, </w:t>
+            </w:r>
+            <w:proofErr w:type="spellStart"/>
+            <w:r>
+              <w:rPr>
+                <w:rFonts w:asciiTheme="majorHAnsi" w:hAnsiTheme="majorHAnsi" w:cstheme="majorHAnsi"/>
+                <w:color w:val="595959" w:themeColor="text1" w:themeTint="A6"/>
+                <w:sz w:val="20"/>
+              </w:rPr>
+              <w:t>IPSec</w:t>
+            </w:r>
+            <w:proofErr w:type="spellEnd"/>
+            <w:r>
+              <w:rPr>
+                <w:rFonts w:asciiTheme="majorHAnsi" w:hAnsiTheme="majorHAnsi" w:cstheme="majorHAnsi"/>
+                <w:color w:val="595959" w:themeColor="text1" w:themeTint="A6"/>
+                <w:sz w:val="20"/>
+              </w:rPr>
+              <w:t>, ARP, IGMP), Layer 4 Networking (TCP, UDP, ESP, AH, ISAKMP)</w:t>
             </w:r>
           </w:p>
           <w:p>
@@ -732,30 +2133,209 @@
               <w:shd w:val="clear" w:color="auto" w:fill="FFFFFF"/>
               <w:jc w:val="both"/>
               <w:rPr>
-                <w:rFonts w:asciiTheme="majorHAnsi" w:hAnsiTheme="majorHAnsi" w:cstheme="majorHAnsi"/>
-                <w:color w:val="595959" w:themeColor="text1" w:themeTint="A6"/>
-                <w:sz w:val="20"/>
-              </w:rPr>
-            </w:pPr>
-            <w:r>
-              <w:rPr>
-                <w:rFonts w:asciiTheme="majorHAnsi" w:hAnsiTheme="majorHAnsi" w:cstheme="majorHAnsi"/>
-                <w:color w:val="595959" w:themeColor="text1" w:themeTint="A6"/>
-                <w:sz w:val="20"/>
-              </w:rPr>
-              <w:t xml:space="preserve">Developed and Tested SonicOS API - API to invoke various networking features of </w:t>
-            </w:r>
-            <w:proofErr w:type="spellStart"/>
-            <w:r>
-              <w:rPr>
-                <w:rFonts w:asciiTheme="majorHAnsi" w:hAnsiTheme="majorHAnsi" w:cstheme="majorHAnsi"/>
-                <w:color w:val="595959" w:themeColor="text1" w:themeTint="A6"/>
-                <w:sz w:val="20"/>
-              </w:rPr>
-              <w:t>SonicWALLs</w:t>
-            </w:r>
-            <w:proofErr w:type="spellEnd"/>
-          </w:p>
+                <w:rFonts w:asciiTheme="majorHAnsi" w:eastAsia="Times New Roman" w:hAnsiTheme="majorHAnsi" w:cstheme="majorHAnsi"/>
+                <w:color w:val="595959" w:themeColor="text1" w:themeTint="A6"/>
+                <w:sz w:val="20"/>
+              </w:rPr>
+            </w:pPr>
+            <w:r>
+              <w:rPr>
+                <w:rFonts w:asciiTheme="majorHAnsi" w:hAnsiTheme="majorHAnsi" w:cstheme="majorHAnsi"/>
+                <w:color w:val="595959" w:themeColor="text1" w:themeTint="A6"/>
+                <w:sz w:val="20"/>
+              </w:rPr>
+              <w:t>Extensive Experience in Layer 7 Networking (DHCP, DNS, HTTP/S, FTP, LDAP, RADIUS, SSO, SMTP) and Firewall Features (Content Filtering, Application</w:t>
+            </w:r>
+            <w:r>
+              <w:rPr>
+                <w:rFonts w:asciiTheme="majorHAnsi" w:eastAsia="Times New Roman" w:hAnsiTheme="majorHAnsi" w:cstheme="majorHAnsi"/>
+                <w:color w:val="595959" w:themeColor="text1" w:themeTint="A6"/>
+                <w:sz w:val="20"/>
+              </w:rPr>
+              <w:t xml:space="preserve"> </w:t>
+            </w:r>
+            <w:r>
+              <w:rPr>
+                <w:rFonts w:asciiTheme="majorHAnsi" w:hAnsiTheme="majorHAnsi" w:cstheme="majorHAnsi"/>
+                <w:color w:val="595959" w:themeColor="text1" w:themeTint="A6"/>
+                <w:sz w:val="20"/>
+              </w:rPr>
+              <w:t>Control, Anti-Virus, Anti-Phishing, DHA Protecti</w:t>
+            </w:r>
+            <w:r>
+              <w:rPr>
+                <w:rFonts w:asciiTheme="majorHAnsi" w:hAnsiTheme="majorHAnsi" w:cstheme="majorHAnsi"/>
+                <w:color w:val="595959" w:themeColor="text1" w:themeTint="A6"/>
+                <w:sz w:val="20"/>
+              </w:rPr>
+              <w:t>on, Failover and Load Balancing)</w:t>
+            </w:r>
+          </w:p>
+        </w:tc>
+      </w:tr>
+      <w:tr>
+        <w:tc>
+          <w:tcPr>
+            <w:tcW w:w="2520" w:type="dxa"/>
+            <w:tcBorders>
+              <w:right w:val="single" w:sz="4" w:space="0" w:color="auto"/>
+            </w:tcBorders>
+          </w:tcPr>
+          <w:p>
+            <w:pPr>
+              <w:jc w:val="right"/>
+              <w:rPr>
+                <w:rFonts w:cstheme="minorHAnsi"/>
+                <w:color w:val="767171" w:themeColor="background2" w:themeShade="80"/>
+              </w:rPr>
+            </w:pPr>
+            <w:r>
+              <w:rPr>
+                <w:rFonts w:cstheme="minorHAnsi"/>
+                <w:color w:val="767171" w:themeColor="background2" w:themeShade="80"/>
+              </w:rPr>
+              <w:t>2.</w:t>
+            </w:r>
+          </w:p>
+        </w:tc>
+        <w:tc>
+          <w:tcPr>
+            <w:tcW w:w="9090" w:type="dxa"/>
+            <w:tcBorders>
+              <w:left w:val="single" w:sz="4" w:space="0" w:color="auto"/>
+            </w:tcBorders>
+          </w:tcPr>
+          <w:p>
+            <w:pPr>
+              <w:shd w:val="clear" w:color="auto" w:fill="FFFFFF"/>
+              <w:rPr>
+                <w:rFonts w:cstheme="minorHAnsi"/>
+                <w:color w:val="595959" w:themeColor="text1" w:themeTint="A6"/>
+              </w:rPr>
+            </w:pPr>
+            <w:bookmarkStart w:id="0" w:name="_GoBack"/>
+            <w:r>
+              <w:rPr>
+                <w:rFonts w:cstheme="minorHAnsi"/>
+                <w:color w:val="000000" w:themeColor="text1"/>
+              </w:rPr>
+              <w:t>Assistant Networking Trainer (Internship)</w:t>
+            </w:r>
+            <w:bookmarkEnd w:id="0"/>
+          </w:p>
+        </w:tc>
+      </w:tr>
+      <w:tr>
+        <w:trPr>
+          <w:trHeight w:val="368"/>
+        </w:trPr>
+        <w:tc>
+          <w:tcPr>
+            <w:tcW w:w="2520" w:type="dxa"/>
+            <w:tcBorders>
+              <w:right w:val="single" w:sz="4" w:space="0" w:color="auto"/>
+            </w:tcBorders>
+          </w:tcPr>
+          <w:p>
+            <w:pPr>
+              <w:jc w:val="right"/>
+              <w:rPr>
+                <w:rFonts w:asciiTheme="majorHAnsi" w:hAnsiTheme="majorHAnsi" w:cstheme="majorHAnsi"/>
+                <w:color w:val="767171" w:themeColor="background2" w:themeShade="80"/>
+              </w:rPr>
+            </w:pPr>
+          </w:p>
+        </w:tc>
+        <w:tc>
+          <w:tcPr>
+            <w:tcW w:w="9090" w:type="dxa"/>
+            <w:tcBorders>
+              <w:left w:val="single" w:sz="4" w:space="0" w:color="auto"/>
+            </w:tcBorders>
+          </w:tcPr>
+          <w:p>
+            <w:pPr>
+              <w:shd w:val="clear" w:color="auto" w:fill="FFFFFF"/>
+              <w:rPr>
+                <w:rFonts w:asciiTheme="majorHAnsi" w:hAnsiTheme="majorHAnsi" w:cstheme="majorHAnsi"/>
+                <w:i/>
+                <w:color w:val="595959" w:themeColor="text1" w:themeTint="A6"/>
+              </w:rPr>
+            </w:pPr>
+            <w:r>
+              <w:rPr>
+                <w:rFonts w:asciiTheme="majorHAnsi" w:hAnsiTheme="majorHAnsi" w:cstheme="majorHAnsi"/>
+                <w:i/>
+                <w:color w:val="595959" w:themeColor="text1" w:themeTint="A6"/>
+              </w:rPr>
+              <w:t>IBNC, ACM</w:t>
+            </w:r>
+            <w:r>
+              <w:rPr>
+                <w:rFonts w:asciiTheme="majorHAnsi" w:hAnsiTheme="majorHAnsi" w:cstheme="majorHAnsi"/>
+                <w:i/>
+                <w:color w:val="595959" w:themeColor="text1" w:themeTint="A6"/>
+              </w:rPr>
+              <w:t xml:space="preserve"> </w:t>
+            </w:r>
+            <w:r>
+              <w:rPr>
+                <w:rFonts w:asciiTheme="majorHAnsi" w:hAnsiTheme="majorHAnsi" w:cstheme="majorHAnsi"/>
+                <w:b/>
+                <w:i/>
+                <w:color w:val="000000" w:themeColor="text1"/>
+              </w:rPr>
+              <w:t>(</w:t>
+            </w:r>
+            <w:r>
+              <w:rPr>
+                <w:rFonts w:asciiTheme="majorHAnsi" w:hAnsiTheme="majorHAnsi" w:cstheme="majorHAnsi"/>
+                <w:b/>
+                <w:i/>
+                <w:color w:val="000000" w:themeColor="text1"/>
+              </w:rPr>
+              <w:t>January 2015</w:t>
+            </w:r>
+            <w:r>
+              <w:rPr>
+                <w:rFonts w:asciiTheme="majorHAnsi" w:hAnsiTheme="majorHAnsi" w:cstheme="majorHAnsi"/>
+                <w:b/>
+                <w:i/>
+                <w:color w:val="000000" w:themeColor="text1"/>
+              </w:rPr>
+              <w:t>)</w:t>
+            </w:r>
+          </w:p>
+        </w:tc>
+      </w:tr>
+      <w:tr>
+        <w:trPr>
+          <w:trHeight w:val="1431"/>
+        </w:trPr>
+        <w:tc>
+          <w:tcPr>
+            <w:tcW w:w="2520" w:type="dxa"/>
+            <w:tcBorders>
+              <w:right w:val="single" w:sz="4" w:space="0" w:color="auto"/>
+            </w:tcBorders>
+          </w:tcPr>
+          <w:p>
+            <w:pPr>
+              <w:jc w:val="right"/>
+              <w:rPr>
+                <w:rFonts w:asciiTheme="majorHAnsi" w:hAnsiTheme="majorHAnsi" w:cstheme="majorHAnsi"/>
+                <w:color w:val="767171" w:themeColor="background2" w:themeShade="80"/>
+              </w:rPr>
+            </w:pPr>
+          </w:p>
+        </w:tc>
+        <w:tc>
+          <w:tcPr>
+            <w:tcW w:w="9090" w:type="dxa"/>
+            <w:tcBorders>
+              <w:left w:val="single" w:sz="4" w:space="0" w:color="auto"/>
+            </w:tcBorders>
+          </w:tcPr>
           <w:p>
             <w:pPr>
               <w:pStyle w:val="ListParagraph"/>
@@ -777,7 +2357,15 @@
                 <w:color w:val="595959" w:themeColor="text1" w:themeTint="A6"/>
                 <w:sz w:val="20"/>
               </w:rPr>
-              <w:t>Provided technical assistance in formation of Migration Tool for exporting of settings from third-party vendors to SonicWALL</w:t>
+              <w:t xml:space="preserve">OSI and TCP/IP Models, </w:t>
+            </w:r>
+            <w:r>
+              <w:rPr>
+                <w:rFonts w:asciiTheme="majorHAnsi" w:hAnsiTheme="majorHAnsi" w:cstheme="majorHAnsi"/>
+                <w:color w:val="595959" w:themeColor="text1" w:themeTint="A6"/>
+                <w:sz w:val="20"/>
+              </w:rPr>
+              <w:t>Networking Devices, IPv4 Addressing and Sub netting.</w:t>
             </w:r>
           </w:p>
           <w:p>
@@ -801,7 +2389,7 @@
                 <w:color w:val="595959" w:themeColor="text1" w:themeTint="A6"/>
                 <w:sz w:val="20"/>
               </w:rPr>
-              <w:t>Environment for the Projects: Python 3.6, C, JSON, HTML, CSS, Node JS, Git, JIRA, Confluence</w:t>
+              <w:t>Routing concepts and Protocols – RIP, RIPv2, EIGRP and OSPF</w:t>
             </w:r>
           </w:p>
           <w:p>
@@ -825,7 +2413,7 @@
                 <w:color w:val="595959" w:themeColor="text1" w:themeTint="A6"/>
                 <w:sz w:val="20"/>
               </w:rPr>
-              <w:t>Developed Automation Framework for SonicWALL Email Security OS Testing</w:t>
+              <w:t>Switching and VLAN basics</w:t>
             </w:r>
           </w:p>
           <w:p>
@@ -849,7 +2437,7 @@
                 <w:color w:val="595959" w:themeColor="text1" w:themeTint="A6"/>
                 <w:sz w:val="20"/>
               </w:rPr>
-              <w:t>Designed, Developed and Tested SonicWALL Lab Portal to monitor Networking Devices that are available and online</w:t>
+              <w:t>Inter VLAN Routing, VTP and its modes, Port Fast.</w:t>
             </w:r>
           </w:p>
           <w:p>
@@ -864,352 +2452,6 @@
               <w:rPr>
                 <w:rFonts w:asciiTheme="majorHAnsi" w:hAnsiTheme="majorHAnsi" w:cstheme="majorHAnsi"/>
                 <w:color w:val="595959" w:themeColor="text1" w:themeTint="A6"/>
-                <w:sz w:val="20"/>
-              </w:rPr>
-            </w:pPr>
-            <w:r>
-              <w:rPr>
-                <w:rFonts w:asciiTheme="majorHAnsi" w:hAnsiTheme="majorHAnsi" w:cstheme="majorHAnsi"/>
-                <w:color w:val="595959" w:themeColor="text1" w:themeTint="A6"/>
-                <w:sz w:val="20"/>
-              </w:rPr>
-              <w:t>Provided Technical assistance in deploying SonicWALL TZ and NSA series Firewalls</w:t>
-            </w:r>
-          </w:p>
-          <w:p>
-            <w:pPr>
-              <w:pStyle w:val="ListParagraph"/>
-              <w:numPr>
-                <w:ilvl w:val="0"/>
-                <w:numId w:val="1"/>
-              </w:numPr>
-              <w:shd w:val="clear" w:color="auto" w:fill="FFFFFF"/>
-              <w:jc w:val="both"/>
-              <w:rPr>
-                <w:rFonts w:asciiTheme="majorHAnsi" w:hAnsiTheme="majorHAnsi" w:cstheme="majorHAnsi"/>
-                <w:color w:val="595959" w:themeColor="text1" w:themeTint="A6"/>
-                <w:sz w:val="20"/>
-              </w:rPr>
-            </w:pPr>
-            <w:r>
-              <w:rPr>
-                <w:rFonts w:asciiTheme="majorHAnsi" w:hAnsiTheme="majorHAnsi" w:cstheme="majorHAnsi"/>
-                <w:color w:val="595959" w:themeColor="text1" w:themeTint="A6"/>
-                <w:sz w:val="20"/>
-              </w:rPr>
-              <w:t xml:space="preserve">Extensive Experience in Layer 2 Networking (VLAN, VTP, 802.1q, SDP, Framing), Layer 3 Networking (Routing, Policy Based Routing, Addressing, </w:t>
-            </w:r>
-            <w:proofErr w:type="spellStart"/>
-            <w:r>
-              <w:rPr>
-                <w:rFonts w:asciiTheme="majorHAnsi" w:hAnsiTheme="majorHAnsi" w:cstheme="majorHAnsi"/>
-                <w:color w:val="595959" w:themeColor="text1" w:themeTint="A6"/>
-                <w:sz w:val="20"/>
-              </w:rPr>
-              <w:t>IPSec</w:t>
-            </w:r>
-            <w:proofErr w:type="spellEnd"/>
-            <w:r>
-              <w:rPr>
-                <w:rFonts w:asciiTheme="majorHAnsi" w:hAnsiTheme="majorHAnsi" w:cstheme="majorHAnsi"/>
-                <w:color w:val="595959" w:themeColor="text1" w:themeTint="A6"/>
-                <w:sz w:val="20"/>
-              </w:rPr>
-              <w:t>, ARP, IGMP), Layer 4 Networking (TCP, UDP, ESP, AH, ISAKMP)</w:t>
-            </w:r>
-          </w:p>
-          <w:p>
-            <w:pPr>
-              <w:pStyle w:val="ListParagraph"/>
-              <w:numPr>
-                <w:ilvl w:val="0"/>
-                <w:numId w:val="1"/>
-              </w:numPr>
-              <w:shd w:val="clear" w:color="auto" w:fill="FFFFFF"/>
-              <w:jc w:val="both"/>
-              <w:rPr>
-                <w:rFonts w:asciiTheme="majorHAnsi" w:eastAsia="Times New Roman" w:hAnsiTheme="majorHAnsi" w:cstheme="majorHAnsi"/>
-                <w:color w:val="595959" w:themeColor="text1" w:themeTint="A6"/>
-                <w:sz w:val="20"/>
-              </w:rPr>
-            </w:pPr>
-            <w:r>
-              <w:rPr>
-                <w:rFonts w:asciiTheme="majorHAnsi" w:hAnsiTheme="majorHAnsi" w:cstheme="majorHAnsi"/>
-                <w:color w:val="595959" w:themeColor="text1" w:themeTint="A6"/>
-                <w:sz w:val="20"/>
-              </w:rPr>
-              <w:t>Extensive Experience in Layer 7 Networking (DHCP, DNS, HTTP/S, FTP, LDAP, RADIUS, SSO, SMTP) and Firewall Features (Content Filtering, Application</w:t>
-            </w:r>
-            <w:r>
-              <w:rPr>
-                <w:rFonts w:asciiTheme="majorHAnsi" w:eastAsia="Times New Roman" w:hAnsiTheme="majorHAnsi" w:cstheme="majorHAnsi"/>
-                <w:color w:val="595959" w:themeColor="text1" w:themeTint="A6"/>
-                <w:sz w:val="20"/>
-              </w:rPr>
-              <w:t xml:space="preserve"> </w:t>
-            </w:r>
-            <w:r>
-              <w:rPr>
-                <w:rFonts w:asciiTheme="majorHAnsi" w:hAnsiTheme="majorHAnsi" w:cstheme="majorHAnsi"/>
-                <w:color w:val="595959" w:themeColor="text1" w:themeTint="A6"/>
-                <w:sz w:val="20"/>
-              </w:rPr>
-              <w:t>Control, Anti-Virus, Anti-Phishing, DHA Protecti</w:t>
-            </w:r>
-            <w:r>
-              <w:rPr>
-                <w:rFonts w:asciiTheme="majorHAnsi" w:hAnsiTheme="majorHAnsi" w:cstheme="majorHAnsi"/>
-                <w:color w:val="595959" w:themeColor="text1" w:themeTint="A6"/>
-                <w:sz w:val="20"/>
-              </w:rPr>
-              <w:t>on, Failover and Load Balancing)</w:t>
-            </w:r>
-          </w:p>
-        </w:tc>
-      </w:tr>
-      <w:tr>
-        <w:tc>
-          <w:tcPr>
-            <w:tcW w:w="2160" w:type="dxa"/>
-            <w:tcBorders>
-              <w:right w:val="single" w:sz="4" w:space="0" w:color="auto"/>
-            </w:tcBorders>
-          </w:tcPr>
-          <w:p>
-            <w:pPr>
-              <w:jc w:val="right"/>
-              <w:rPr>
-                <w:rFonts w:asciiTheme="majorHAnsi" w:hAnsiTheme="majorHAnsi" w:cstheme="majorHAnsi"/>
-                <w:color w:val="000000" w:themeColor="text1"/>
-              </w:rPr>
-            </w:pPr>
-            <w:r>
-              <w:rPr>
-                <w:rFonts w:asciiTheme="majorHAnsi" w:hAnsiTheme="majorHAnsi" w:cstheme="majorHAnsi"/>
-                <w:color w:val="000000" w:themeColor="text1"/>
-              </w:rPr>
-              <w:t>January 2015</w:t>
-            </w:r>
-          </w:p>
-        </w:tc>
-        <w:tc>
-          <w:tcPr>
-            <w:tcW w:w="8630" w:type="dxa"/>
-            <w:tcBorders>
-              <w:left w:val="single" w:sz="4" w:space="0" w:color="auto"/>
-            </w:tcBorders>
-          </w:tcPr>
-          <w:p>
-            <w:pPr>
-              <w:shd w:val="clear" w:color="auto" w:fill="FFFFFF"/>
-              <w:rPr>
-                <w:rFonts w:cstheme="minorHAnsi"/>
-                <w:color w:val="595959" w:themeColor="text1" w:themeTint="A6"/>
-              </w:rPr>
-            </w:pPr>
-            <w:r>
-              <w:rPr>
-                <w:rFonts w:cstheme="minorHAnsi"/>
-                <w:color w:val="000000" w:themeColor="text1"/>
-              </w:rPr>
-              <w:t>Assistant Networking Trainer (Internship)</w:t>
-            </w:r>
-          </w:p>
-        </w:tc>
-      </w:tr>
-      <w:tr>
-        <w:trPr>
-          <w:trHeight w:val="368"/>
-        </w:trPr>
-        <w:tc>
-          <w:tcPr>
-            <w:tcW w:w="2160" w:type="dxa"/>
-            <w:tcBorders>
-              <w:right w:val="single" w:sz="4" w:space="0" w:color="auto"/>
-            </w:tcBorders>
-          </w:tcPr>
-          <w:p>
-            <w:pPr>
-              <w:jc w:val="right"/>
-              <w:rPr>
-                <w:rFonts w:asciiTheme="majorHAnsi" w:hAnsiTheme="majorHAnsi" w:cstheme="majorHAnsi"/>
-                <w:color w:val="767171" w:themeColor="background2" w:themeShade="80"/>
-              </w:rPr>
-            </w:pPr>
-          </w:p>
-        </w:tc>
-        <w:tc>
-          <w:tcPr>
-            <w:tcW w:w="8630" w:type="dxa"/>
-            <w:tcBorders>
-              <w:left w:val="single" w:sz="4" w:space="0" w:color="auto"/>
-            </w:tcBorders>
-          </w:tcPr>
-          <w:p>
-            <w:pPr>
-              <w:shd w:val="clear" w:color="auto" w:fill="FFFFFF"/>
-              <w:rPr>
-                <w:rFonts w:asciiTheme="majorHAnsi" w:hAnsiTheme="majorHAnsi" w:cstheme="majorHAnsi"/>
-                <w:i/>
-                <w:color w:val="595959" w:themeColor="text1" w:themeTint="A6"/>
-              </w:rPr>
-            </w:pPr>
-            <w:r>
-              <w:rPr>
-                <w:rFonts w:asciiTheme="majorHAnsi" w:hAnsiTheme="majorHAnsi" w:cstheme="majorHAnsi"/>
-                <w:i/>
-                <w:color w:val="595959" w:themeColor="text1" w:themeTint="A6"/>
-              </w:rPr>
-              <w:t>IBNC, ACM</w:t>
-            </w:r>
-          </w:p>
-        </w:tc>
-      </w:tr>
-      <w:tr>
-        <w:trPr>
-          <w:trHeight w:val="1431"/>
-        </w:trPr>
-        <w:tc>
-          <w:tcPr>
-            <w:tcW w:w="2160" w:type="dxa"/>
-            <w:tcBorders>
-              <w:right w:val="single" w:sz="4" w:space="0" w:color="auto"/>
-            </w:tcBorders>
-          </w:tcPr>
-          <w:p>
-            <w:pPr>
-              <w:jc w:val="right"/>
-              <w:rPr>
-                <w:rFonts w:asciiTheme="majorHAnsi" w:hAnsiTheme="majorHAnsi" w:cstheme="majorHAnsi"/>
-                <w:color w:val="767171" w:themeColor="background2" w:themeShade="80"/>
-              </w:rPr>
-            </w:pPr>
-          </w:p>
-        </w:tc>
-        <w:tc>
-          <w:tcPr>
-            <w:tcW w:w="8630" w:type="dxa"/>
-            <w:tcBorders>
-              <w:left w:val="single" w:sz="4" w:space="0" w:color="auto"/>
-            </w:tcBorders>
-          </w:tcPr>
-          <w:p>
-            <w:pPr>
-              <w:pStyle w:val="ListParagraph"/>
-              <w:numPr>
-                <w:ilvl w:val="0"/>
-                <w:numId w:val="1"/>
-              </w:numPr>
-              <w:shd w:val="clear" w:color="auto" w:fill="FFFFFF"/>
-              <w:jc w:val="both"/>
-              <w:rPr>
-                <w:rFonts w:asciiTheme="majorHAnsi" w:hAnsiTheme="majorHAnsi" w:cstheme="majorHAnsi"/>
-                <w:color w:val="595959" w:themeColor="text1" w:themeTint="A6"/>
-                <w:sz w:val="20"/>
-              </w:rPr>
-            </w:pPr>
-            <w:r>
-              <w:rPr>
-                <w:rFonts w:asciiTheme="majorHAnsi" w:hAnsiTheme="majorHAnsi" w:cstheme="majorHAnsi"/>
-                <w:color w:val="595959" w:themeColor="text1" w:themeTint="A6"/>
-                <w:sz w:val="20"/>
-              </w:rPr>
-              <w:t xml:space="preserve">OSI and TCP/IP Models, </w:t>
-            </w:r>
-            <w:r>
-              <w:rPr>
-                <w:rFonts w:asciiTheme="majorHAnsi" w:hAnsiTheme="majorHAnsi" w:cstheme="majorHAnsi"/>
-                <w:color w:val="595959" w:themeColor="text1" w:themeTint="A6"/>
-                <w:sz w:val="20"/>
-              </w:rPr>
-              <w:t>Networking Devices, IPv4 Addressing and Sub netting.</w:t>
-            </w:r>
-          </w:p>
-          <w:p>
-            <w:pPr>
-              <w:pStyle w:val="ListParagraph"/>
-              <w:numPr>
-                <w:ilvl w:val="0"/>
-                <w:numId w:val="1"/>
-              </w:numPr>
-              <w:shd w:val="clear" w:color="auto" w:fill="FFFFFF"/>
-              <w:jc w:val="both"/>
-              <w:rPr>
-                <w:rFonts w:asciiTheme="majorHAnsi" w:hAnsiTheme="majorHAnsi" w:cstheme="majorHAnsi"/>
-                <w:color w:val="595959" w:themeColor="text1" w:themeTint="A6"/>
-                <w:sz w:val="20"/>
-              </w:rPr>
-            </w:pPr>
-            <w:r>
-              <w:rPr>
-                <w:rFonts w:asciiTheme="majorHAnsi" w:hAnsiTheme="majorHAnsi" w:cstheme="majorHAnsi"/>
-                <w:color w:val="595959" w:themeColor="text1" w:themeTint="A6"/>
-                <w:sz w:val="20"/>
-              </w:rPr>
-              <w:t>Routing concepts and Protocols – RIP, RIPv2, EIGRP and OSPF</w:t>
-            </w:r>
-          </w:p>
-          <w:p>
-            <w:pPr>
-              <w:pStyle w:val="ListParagraph"/>
-              <w:numPr>
-                <w:ilvl w:val="0"/>
-                <w:numId w:val="1"/>
-              </w:numPr>
-              <w:shd w:val="clear" w:color="auto" w:fill="FFFFFF"/>
-              <w:jc w:val="both"/>
-              <w:rPr>
-                <w:rFonts w:asciiTheme="majorHAnsi" w:hAnsiTheme="majorHAnsi" w:cstheme="majorHAnsi"/>
-                <w:color w:val="595959" w:themeColor="text1" w:themeTint="A6"/>
-                <w:sz w:val="20"/>
-              </w:rPr>
-            </w:pPr>
-            <w:r>
-              <w:rPr>
-                <w:rFonts w:asciiTheme="majorHAnsi" w:hAnsiTheme="majorHAnsi" w:cstheme="majorHAnsi"/>
-                <w:color w:val="595959" w:themeColor="text1" w:themeTint="A6"/>
-                <w:sz w:val="20"/>
-              </w:rPr>
-              <w:t>Switching and VLAN basics</w:t>
-            </w:r>
-          </w:p>
-          <w:p>
-            <w:pPr>
-              <w:pStyle w:val="ListParagraph"/>
-              <w:numPr>
-                <w:ilvl w:val="0"/>
-                <w:numId w:val="1"/>
-              </w:numPr>
-              <w:shd w:val="clear" w:color="auto" w:fill="FFFFFF"/>
-              <w:jc w:val="both"/>
-              <w:rPr>
-                <w:rFonts w:asciiTheme="majorHAnsi" w:hAnsiTheme="majorHAnsi" w:cstheme="majorHAnsi"/>
-                <w:color w:val="595959" w:themeColor="text1" w:themeTint="A6"/>
-                <w:sz w:val="20"/>
-              </w:rPr>
-            </w:pPr>
-            <w:r>
-              <w:rPr>
-                <w:rFonts w:asciiTheme="majorHAnsi" w:hAnsiTheme="majorHAnsi" w:cstheme="majorHAnsi"/>
-                <w:color w:val="595959" w:themeColor="text1" w:themeTint="A6"/>
-                <w:sz w:val="20"/>
-              </w:rPr>
-              <w:t>Inter VLAN Routing, VTP and its modes, Port Fast.</w:t>
-            </w:r>
-          </w:p>
-          <w:p>
-            <w:pPr>
-              <w:pStyle w:val="ListParagraph"/>
-              <w:numPr>
-                <w:ilvl w:val="0"/>
-                <w:numId w:val="1"/>
-              </w:numPr>
-              <w:shd w:val="clear" w:color="auto" w:fill="FFFFFF"/>
-              <w:jc w:val="both"/>
-              <w:rPr>
-                <w:rFonts w:asciiTheme="majorHAnsi" w:hAnsiTheme="majorHAnsi" w:cstheme="majorHAnsi"/>
-                <w:color w:val="595959" w:themeColor="text1" w:themeTint="A6"/>
               </w:rPr>
             </w:pPr>
             <w:r>
@@ -1229,7 +2471,7 @@
         </w:trPr>
         <w:tc>
           <w:tcPr>
-            <w:tcW w:w="2160" w:type="dxa"/>
+            <w:tcW w:w="2520" w:type="dxa"/>
             <w:tcBorders>
               <w:right w:val="single" w:sz="4" w:space="0" w:color="auto"/>
             </w:tcBorders>
@@ -1246,7 +2488,7 @@
         </w:tc>
         <w:tc>
           <w:tcPr>
-            <w:tcW w:w="8630" w:type="dxa"/>
+            <w:tcW w:w="9090" w:type="dxa"/>
             <w:tcBorders>
               <w:left w:val="single" w:sz="4" w:space="0" w:color="auto"/>
             </w:tcBorders>
@@ -1267,7 +2509,7 @@
       <w:tr>
         <w:tc>
           <w:tcPr>
-            <w:tcW w:w="2160" w:type="dxa"/>
+            <w:tcW w:w="2520" w:type="dxa"/>
             <w:tcBorders>
               <w:right w:val="single" w:sz="4" w:space="0" w:color="auto"/>
             </w:tcBorders>
@@ -1291,7 +2533,7 @@
         </w:tc>
         <w:tc>
           <w:tcPr>
-            <w:tcW w:w="8630" w:type="dxa"/>
+            <w:tcW w:w="9090" w:type="dxa"/>
             <w:tcBorders>
               <w:left w:val="single" w:sz="4" w:space="0" w:color="auto"/>
             </w:tcBorders>
@@ -1373,7 +2615,8 @@
     <w:tbl>
       <w:tblPr>
         <w:tblStyle w:val="TableGrid"/>
-        <w:tblW w:w="0" w:type="auto"/>
+        <w:tblW w:w="11610" w:type="dxa"/>
+        <w:tblInd w:w="-360" w:type="dxa"/>
         <w:tblBorders>
           <w:top w:val="none" w:sz="0" w:space="0" w:color="auto"/>
           <w:left w:val="none" w:sz="0" w:space="0" w:color="auto"/>
@@ -1385,8 +2628,8 @@
         <w:tblLook w:val="04A0" w:firstRow="1" w:lastRow="0" w:firstColumn="1" w:lastColumn="0" w:noHBand="0" w:noVBand="1"/>
       </w:tblPr>
       <w:tblGrid>
-        <w:gridCol w:w="2160"/>
-        <w:gridCol w:w="8630"/>
+        <w:gridCol w:w="2520"/>
+        <w:gridCol w:w="9090"/>
       </w:tblGrid>
       <w:tr>
         <w:trPr>
@@ -1394,7 +2637,7 @@
         </w:trPr>
         <w:tc>
           <w:tcPr>
-            <w:tcW w:w="2160" w:type="dxa"/>
+            <w:tcW w:w="2520" w:type="dxa"/>
             <w:tcBorders>
               <w:right w:val="single" w:sz="4" w:space="0" w:color="auto"/>
             </w:tcBorders>
@@ -1418,7 +2661,7 @@
         </w:tc>
         <w:tc>
           <w:tcPr>
-            <w:tcW w:w="8630" w:type="dxa"/>
+            <w:tcW w:w="9090" w:type="dxa"/>
             <w:tcBorders>
               <w:left w:val="single" w:sz="4" w:space="0" w:color="auto"/>
             </w:tcBorders>
@@ -1441,7 +2684,7 @@
         </w:trPr>
         <w:tc>
           <w:tcPr>
-            <w:tcW w:w="2160" w:type="dxa"/>
+            <w:tcW w:w="2520" w:type="dxa"/>
             <w:tcBorders>
               <w:right w:val="single" w:sz="4" w:space="0" w:color="auto"/>
             </w:tcBorders>
@@ -1471,7 +2714,7 @@
         </w:tc>
         <w:tc>
           <w:tcPr>
-            <w:tcW w:w="8630" w:type="dxa"/>
+            <w:tcW w:w="9090" w:type="dxa"/>
             <w:tcBorders>
               <w:left w:val="single" w:sz="4" w:space="0" w:color="auto"/>
             </w:tcBorders>
@@ -1540,7 +2783,7 @@
         </w:trPr>
         <w:tc>
           <w:tcPr>
-            <w:tcW w:w="2160" w:type="dxa"/>
+            <w:tcW w:w="2520" w:type="dxa"/>
             <w:tcBorders>
               <w:right w:val="single" w:sz="4" w:space="0" w:color="auto"/>
             </w:tcBorders>
@@ -1570,7 +2813,7 @@
         </w:tc>
         <w:tc>
           <w:tcPr>
-            <w:tcW w:w="8630" w:type="dxa"/>
+            <w:tcW w:w="9090" w:type="dxa"/>
             <w:tcBorders>
               <w:left w:val="single" w:sz="4" w:space="0" w:color="auto"/>
             </w:tcBorders>
@@ -1623,7 +2866,7 @@
         </w:trPr>
         <w:tc>
           <w:tcPr>
-            <w:tcW w:w="2160" w:type="dxa"/>
+            <w:tcW w:w="2520" w:type="dxa"/>
             <w:tcBorders>
               <w:right w:val="single" w:sz="4" w:space="0" w:color="auto"/>
             </w:tcBorders>
@@ -1653,7 +2896,7 @@
         </w:tc>
         <w:tc>
           <w:tcPr>
-            <w:tcW w:w="8630" w:type="dxa"/>
+            <w:tcW w:w="9090" w:type="dxa"/>
             <w:tcBorders>
               <w:left w:val="single" w:sz="4" w:space="0" w:color="auto"/>
             </w:tcBorders>
@@ -1707,7 +2950,7 @@
         </w:trPr>
         <w:tc>
           <w:tcPr>
-            <w:tcW w:w="2160" w:type="dxa"/>
+            <w:tcW w:w="2520" w:type="dxa"/>
             <w:tcBorders>
               <w:right w:val="single" w:sz="4" w:space="0" w:color="auto"/>
             </w:tcBorders>
@@ -1737,7 +2980,7 @@
         </w:tc>
         <w:tc>
           <w:tcPr>
-            <w:tcW w:w="8630" w:type="dxa"/>
+            <w:tcW w:w="9090" w:type="dxa"/>
             <w:tcBorders>
               <w:left w:val="single" w:sz="4" w:space="0" w:color="auto"/>
             </w:tcBorders>
@@ -1787,7 +3030,7 @@
       <w:tr>
         <w:tc>
           <w:tcPr>
-            <w:tcW w:w="2160" w:type="dxa"/>
+            <w:tcW w:w="2520" w:type="dxa"/>
             <w:tcBorders>
               <w:right w:val="single" w:sz="4" w:space="0" w:color="auto"/>
             </w:tcBorders>
@@ -1817,7 +3060,7 @@
         </w:tc>
         <w:tc>
           <w:tcPr>
-            <w:tcW w:w="8630" w:type="dxa"/>
+            <w:tcW w:w="9090" w:type="dxa"/>
             <w:tcBorders>
               <w:left w:val="single" w:sz="4" w:space="0" w:color="auto"/>
             </w:tcBorders>
@@ -1885,7 +3128,7 @@
       <w:tr>
         <w:tc>
           <w:tcPr>
-            <w:tcW w:w="2160" w:type="dxa"/>
+            <w:tcW w:w="2520" w:type="dxa"/>
             <w:tcBorders>
               <w:right w:val="single" w:sz="4" w:space="0" w:color="auto"/>
             </w:tcBorders>
@@ -1905,7 +3148,7 @@
         </w:tc>
         <w:tc>
           <w:tcPr>
-            <w:tcW w:w="8630" w:type="dxa"/>
+            <w:tcW w:w="9090" w:type="dxa"/>
             <w:tcBorders>
               <w:left w:val="single" w:sz="4" w:space="0" w:color="auto"/>
             </w:tcBorders>
@@ -1928,7 +3171,7 @@
       <w:tr>
         <w:tc>
           <w:tcPr>
-            <w:tcW w:w="2160" w:type="dxa"/>
+            <w:tcW w:w="2520" w:type="dxa"/>
             <w:tcBorders>
               <w:right w:val="single" w:sz="4" w:space="0" w:color="auto"/>
             </w:tcBorders>
@@ -1954,7 +3197,7 @@
         </w:tc>
         <w:tc>
           <w:tcPr>
-            <w:tcW w:w="8630" w:type="dxa"/>
+            <w:tcW w:w="9090" w:type="dxa"/>
             <w:tcBorders>
               <w:left w:val="single" w:sz="4" w:space="0" w:color="auto"/>
             </w:tcBorders>
@@ -1993,27 +3236,7 @@
                 <w:sz w:val="20"/>
                 <w:szCs w:val="20"/>
               </w:rPr>
-              <w:t xml:space="preserve">(CSSA - </w:t>
-            </w:r>
-            <w:r>
-              <w:rPr>
-                <w:rFonts w:asciiTheme="majorHAnsi" w:hAnsiTheme="majorHAnsi" w:cstheme="majorHAnsi"/>
-                <w:i/>
-                <w:color w:val="595959" w:themeColor="text1" w:themeTint="A6"/>
-                <w:sz w:val="20"/>
-                <w:szCs w:val="20"/>
-              </w:rPr>
-              <w:t>License # 54A9-2099-</w:t>
-            </w:r>
-            <w:r>
-              <w:rPr>
-                <w:rFonts w:asciiTheme="majorHAnsi" w:hAnsiTheme="majorHAnsi" w:cstheme="majorHAnsi"/>
-                <w:i/>
-                <w:color w:val="595959" w:themeColor="text1" w:themeTint="A6"/>
-                <w:sz w:val="20"/>
-                <w:szCs w:val="20"/>
-              </w:rPr>
-              <w:t>DE5E-4B52)</w:t>
+              <w:t>(CSSA - License # 54A9-2099-DE5E-4B52)</w:t>
             </w:r>
           </w:p>
           <w:p>
@@ -2097,7 +3320,7 @@
         </w:trPr>
         <w:tc>
           <w:tcPr>
-            <w:tcW w:w="2160" w:type="dxa"/>
+            <w:tcW w:w="2520" w:type="dxa"/>
             <w:tcBorders>
               <w:right w:val="single" w:sz="4" w:space="0" w:color="auto"/>
             </w:tcBorders>
@@ -2115,7 +3338,7 @@
         </w:tc>
         <w:tc>
           <w:tcPr>
-            <w:tcW w:w="8630" w:type="dxa"/>
+            <w:tcW w:w="9090" w:type="dxa"/>
             <w:tcBorders>
               <w:left w:val="single" w:sz="4" w:space="0" w:color="auto"/>
             </w:tcBorders>
@@ -2138,7 +3361,7 @@
       <w:tr>
         <w:tc>
           <w:tcPr>
-            <w:tcW w:w="2160" w:type="dxa"/>
+            <w:tcW w:w="2520" w:type="dxa"/>
             <w:tcBorders>
               <w:right w:val="single" w:sz="4" w:space="0" w:color="auto"/>
             </w:tcBorders>
@@ -2164,7 +3387,7 @@
         </w:tc>
         <w:tc>
           <w:tcPr>
-            <w:tcW w:w="8630" w:type="dxa"/>
+            <w:tcW w:w="9090" w:type="dxa"/>
             <w:tcBorders>
               <w:left w:val="single" w:sz="4" w:space="0" w:color="auto"/>
             </w:tcBorders>
@@ -2186,7 +3409,7 @@
       <w:tr>
         <w:tc>
           <w:tcPr>
-            <w:tcW w:w="2160" w:type="dxa"/>
+            <w:tcW w:w="2520" w:type="dxa"/>
             <w:tcBorders>
               <w:right w:val="single" w:sz="4" w:space="0" w:color="auto"/>
             </w:tcBorders>
@@ -2216,7 +3439,7 @@
         </w:tc>
         <w:tc>
           <w:tcPr>
-            <w:tcW w:w="8630" w:type="dxa"/>
+            <w:tcW w:w="9090" w:type="dxa"/>
             <w:tcBorders>
               <w:left w:val="single" w:sz="4" w:space="0" w:color="auto"/>
             </w:tcBorders>
@@ -2239,7 +3462,25 @@
                 <w:sz w:val="20"/>
                 <w:szCs w:val="20"/>
               </w:rPr>
-              <w:t>Environment: HTML, CSS&lt;PHP, MySQL, Windows</w:t>
+              <w:t>Environment: HTML, CSS</w:t>
+            </w:r>
+            <w:r>
+              <w:rPr>
+                <w:rFonts w:asciiTheme="majorHAnsi" w:hAnsiTheme="majorHAnsi" w:cstheme="majorHAnsi"/>
+                <w:color w:val="595959" w:themeColor="text1" w:themeTint="A6"/>
+                <w:sz w:val="20"/>
+                <w:szCs w:val="20"/>
+              </w:rPr>
+              <w:t xml:space="preserve">, </w:t>
+            </w:r>
+            <w:r>
+              <w:rPr>
+                <w:rFonts w:asciiTheme="majorHAnsi" w:hAnsiTheme="majorHAnsi" w:cstheme="majorHAnsi"/>
+                <w:color w:val="595959" w:themeColor="text1" w:themeTint="A6"/>
+                <w:sz w:val="20"/>
+                <w:szCs w:val="20"/>
+              </w:rPr>
+              <w:t>PHP, MySQL, Windows</w:t>
             </w:r>
           </w:p>
           <w:p>
@@ -2260,16 +3501,7 @@
                 <w:sz w:val="20"/>
                 <w:szCs w:val="20"/>
               </w:rPr>
-              <w:t xml:space="preserve">Description: </w:t>
-            </w:r>
-            <w:r>
-              <w:rPr>
-                <w:rFonts w:asciiTheme="majorHAnsi" w:hAnsiTheme="majorHAnsi" w:cstheme="majorHAnsi"/>
-                <w:color w:val="595959" w:themeColor="text1" w:themeTint="A6"/>
-                <w:sz w:val="20"/>
-                <w:szCs w:val="20"/>
-              </w:rPr>
-              <w:t>Designed a Website for Dell SonicWALL Lab that shows availability of various Networking Devices and Servers available in SonicWALL Asia Pacific Region</w:t>
+              <w:t>Description: Designed a Website for Dell SonicWALL Lab that shows availability of various Networking Devices and Servers available in SonicWALL Asia Pacific Region</w:t>
             </w:r>
           </w:p>
         </w:tc>
@@ -2277,7 +3509,7 @@
       <w:tr>
         <w:tc>
           <w:tcPr>
-            <w:tcW w:w="2160" w:type="dxa"/>
+            <w:tcW w:w="2520" w:type="dxa"/>
             <w:tcBorders>
               <w:right w:val="single" w:sz="4" w:space="0" w:color="auto"/>
             </w:tcBorders>
@@ -2307,7 +3539,7 @@
         </w:tc>
         <w:tc>
           <w:tcPr>
-            <w:tcW w:w="8630" w:type="dxa"/>
+            <w:tcW w:w="9090" w:type="dxa"/>
             <w:tcBorders>
               <w:left w:val="single" w:sz="4" w:space="0" w:color="auto"/>
             </w:tcBorders>
@@ -2351,16 +3583,7 @@
                 <w:sz w:val="20"/>
                 <w:szCs w:val="20"/>
               </w:rPr>
-              <w:t>Description: Designed Networks for Campus Area Network, Company’s Infrastructure, Hospital Network, 3Layer Hierarchical mo</w:t>
-            </w:r>
-            <w:r>
-              <w:rPr>
-                <w:rFonts w:asciiTheme="majorHAnsi" w:hAnsiTheme="majorHAnsi" w:cstheme="majorHAnsi"/>
-                <w:color w:val="595959" w:themeColor="text1" w:themeTint="A6"/>
-                <w:sz w:val="20"/>
-                <w:szCs w:val="20"/>
-              </w:rPr>
-              <w:t xml:space="preserve">del of Cisco in GNS and Putty. </w:t>
+              <w:t xml:space="preserve">Description: Designed Networks for Campus Area Network, Company’s Infrastructure, Hospital Network, 3Layer Hierarchical model of Cisco in GNS and Putty. </w:t>
             </w:r>
           </w:p>
         </w:tc>
@@ -2371,7 +3594,7 @@
         </w:trPr>
         <w:tc>
           <w:tcPr>
-            <w:tcW w:w="2160" w:type="dxa"/>
+            <w:tcW w:w="2520" w:type="dxa"/>
             <w:tcBorders>
               <w:right w:val="single" w:sz="4" w:space="0" w:color="auto"/>
             </w:tcBorders>
@@ -2390,7 +3613,7 @@
         </w:tc>
         <w:tc>
           <w:tcPr>
-            <w:tcW w:w="8630" w:type="dxa"/>
+            <w:tcW w:w="9090" w:type="dxa"/>
             <w:tcBorders>
               <w:left w:val="single" w:sz="4" w:space="0" w:color="auto"/>
             </w:tcBorders>
@@ -2412,7 +3635,7 @@
       <w:tr>
         <w:tc>
           <w:tcPr>
-            <w:tcW w:w="2160" w:type="dxa"/>
+            <w:tcW w:w="2520" w:type="dxa"/>
             <w:tcBorders>
               <w:right w:val="single" w:sz="4" w:space="0" w:color="auto"/>
             </w:tcBorders>
@@ -2438,7 +3661,7 @@
         </w:tc>
         <w:tc>
           <w:tcPr>
-            <w:tcW w:w="8630" w:type="dxa"/>
+            <w:tcW w:w="9090" w:type="dxa"/>
             <w:tcBorders>
               <w:left w:val="single" w:sz="4" w:space="0" w:color="auto"/>
             </w:tcBorders>
@@ -2484,16 +3707,34 @@
                 <w:sz w:val="20"/>
                 <w:szCs w:val="20"/>
               </w:rPr>
-              <w:t>in National Conference on Green Computing Technologies(NCGCT), IJRET 2015 (ISBN: 978-93-84935-31-3, IF:2.</w:t>
-            </w:r>
-            <w:r>
-              <w:rPr>
-                <w:rFonts w:asciiTheme="majorHAnsi" w:hAnsiTheme="majorHAnsi" w:cstheme="majorHAnsi"/>
-                <w:color w:val="595959" w:themeColor="text1" w:themeTint="A6"/>
-                <w:sz w:val="20"/>
-                <w:szCs w:val="20"/>
-              </w:rPr>
-              <w:t>375, IC Value: 6.53 )</w:t>
+              <w:t>in National Conference on Green Computing T</w:t>
+            </w:r>
+            <w:r>
+              <w:rPr>
+                <w:rFonts w:asciiTheme="majorHAnsi" w:hAnsiTheme="majorHAnsi" w:cstheme="majorHAnsi"/>
+                <w:color w:val="595959" w:themeColor="text1" w:themeTint="A6"/>
+                <w:sz w:val="20"/>
+                <w:szCs w:val="20"/>
+              </w:rPr>
+              <w:t>echnologies(NCGCT), IJRET 2015,</w:t>
+            </w:r>
+            <w:r>
+              <w:rPr>
+                <w:rFonts w:asciiTheme="majorHAnsi" w:hAnsiTheme="majorHAnsi" w:cstheme="majorHAnsi"/>
+                <w:color w:val="595959" w:themeColor="text1" w:themeTint="A6"/>
+                <w:sz w:val="20"/>
+                <w:szCs w:val="20"/>
+              </w:rPr>
+              <w:t xml:space="preserve"> </w:t>
+            </w:r>
+            <w:r>
+              <w:rPr>
+                <w:rFonts w:asciiTheme="majorHAnsi" w:hAnsiTheme="majorHAnsi" w:cstheme="majorHAnsi"/>
+                <w:color w:val="595959" w:themeColor="text1" w:themeTint="A6"/>
+                <w:sz w:val="20"/>
+                <w:szCs w:val="20"/>
+              </w:rPr>
+              <w:t>ISBN: 978-93-84935-31-3, IF:2.375, IC Value: 6.53</w:t>
             </w:r>
           </w:p>
           <w:p>
@@ -2537,16 +3778,34 @@
                 <w:sz w:val="20"/>
                 <w:szCs w:val="20"/>
               </w:rPr>
-              <w:t xml:space="preserve">in International Conference on Engineering, Science, Management and Advances in Research Technology, IJERT, 2015 (ISSN: 2278-0181 </w:t>
-            </w:r>
-            <w:r>
-              <w:rPr>
-                <w:rFonts w:asciiTheme="majorHAnsi" w:hAnsiTheme="majorHAnsi" w:cstheme="majorHAnsi"/>
-                <w:color w:val="595959" w:themeColor="text1" w:themeTint="A6"/>
-                <w:sz w:val="20"/>
-                <w:szCs w:val="20"/>
-              </w:rPr>
-              <w:t>ID: ICESMART-CSE-082, IF: 1.76</w:t>
+              <w:t>in International Conference on Engineering, Science, Management and Advances in Research Technology, I</w:t>
+            </w:r>
+            <w:r>
+              <w:rPr>
+                <w:rFonts w:asciiTheme="majorHAnsi" w:hAnsiTheme="majorHAnsi" w:cstheme="majorHAnsi"/>
+                <w:color w:val="595959" w:themeColor="text1" w:themeTint="A6"/>
+                <w:sz w:val="20"/>
+                <w:szCs w:val="20"/>
+              </w:rPr>
+              <w:t>JERT-</w:t>
+            </w:r>
+            <w:r>
+              <w:rPr>
+                <w:rFonts w:asciiTheme="majorHAnsi" w:hAnsiTheme="majorHAnsi" w:cstheme="majorHAnsi"/>
+                <w:color w:val="595959" w:themeColor="text1" w:themeTint="A6"/>
+                <w:sz w:val="20"/>
+                <w:szCs w:val="20"/>
+              </w:rPr>
+              <w:t xml:space="preserve">2015, </w:t>
+            </w:r>
+            <w:r>
+              <w:rPr>
+                <w:rFonts w:asciiTheme="majorHAnsi" w:hAnsiTheme="majorHAnsi" w:cstheme="majorHAnsi"/>
+                <w:color w:val="595959" w:themeColor="text1" w:themeTint="A6"/>
+                <w:sz w:val="20"/>
+                <w:szCs w:val="20"/>
+              </w:rPr>
+              <w:t>ISSN: 2278-0181 ID: ICESMART-CSE-082, IF: 1.76</w:t>
             </w:r>
           </w:p>
         </w:tc>
@@ -2557,7 +3816,7 @@
         </w:trPr>
         <w:tc>
           <w:tcPr>
-            <w:tcW w:w="2160" w:type="dxa"/>
+            <w:tcW w:w="2520" w:type="dxa"/>
             <w:tcBorders>
               <w:right w:val="single" w:sz="4" w:space="0" w:color="auto"/>
             </w:tcBorders>
@@ -2576,7 +3835,7 @@
         </w:tc>
         <w:tc>
           <w:tcPr>
-            <w:tcW w:w="8630" w:type="dxa"/>
+            <w:tcW w:w="9090" w:type="dxa"/>
             <w:tcBorders>
               <w:left w:val="single" w:sz="4" w:space="0" w:color="auto"/>
             </w:tcBorders>
@@ -2598,7 +3857,7 @@
       <w:tr>
         <w:tc>
           <w:tcPr>
-            <w:tcW w:w="2160" w:type="dxa"/>
+            <w:tcW w:w="2520" w:type="dxa"/>
             <w:tcBorders>
               <w:right w:val="single" w:sz="4" w:space="0" w:color="auto"/>
             </w:tcBorders>
@@ -2624,7 +3883,7 @@
         </w:tc>
         <w:tc>
           <w:tcPr>
-            <w:tcW w:w="8630" w:type="dxa"/>
+            <w:tcW w:w="9090" w:type="dxa"/>
             <w:tcBorders>
               <w:left w:val="single" w:sz="4" w:space="0" w:color="auto"/>
             </w:tcBorders>
@@ -2688,25 +3947,7 @@
                 <w:sz w:val="20"/>
                 <w:szCs w:val="20"/>
               </w:rPr>
-              <w:t>Won IBNC (Networking Championship) at Zonal Lev</w:t>
-            </w:r>
-            <w:r>
-              <w:rPr>
-                <w:rFonts w:asciiTheme="majorHAnsi" w:hAnsiTheme="majorHAnsi" w:cstheme="majorHAnsi"/>
-                <w:color w:val="595959" w:themeColor="text1" w:themeTint="A6"/>
-                <w:sz w:val="20"/>
-                <w:szCs w:val="20"/>
-              </w:rPr>
-              <w:t xml:space="preserve">el conducted by Association for </w:t>
-            </w:r>
-            <w:r>
-              <w:rPr>
-                <w:rFonts w:asciiTheme="majorHAnsi" w:hAnsiTheme="majorHAnsi" w:cstheme="majorHAnsi"/>
-                <w:color w:val="595959" w:themeColor="text1" w:themeTint="A6"/>
-                <w:sz w:val="20"/>
-                <w:szCs w:val="20"/>
-              </w:rPr>
-              <w:t xml:space="preserve">Computer Machinery (ACM) and IIT, Delhi. </w:t>
+              <w:t xml:space="preserve">Won IBNC (Networking Championship) at Zonal Level conducted by Association for Computer Machinery (ACM) and IIT, Delhi. </w:t>
             </w:r>
           </w:p>
           <w:p>
@@ -4781,7 +6022,7 @@
 </file>
 
 <file path=customXml/itemProps1.xml><?xml version="1.0" encoding="utf-8"?>
-<ds:datastoreItem xmlns:ds="http://schemas.openxmlformats.org/officeDocument/2006/customXml" ds:itemID="{9C17D3EF-0717-4E00-AB30-3DC0AA0C9728}">
+<ds:datastoreItem xmlns:ds="http://schemas.openxmlformats.org/officeDocument/2006/customXml" ds:itemID="{C850CB3A-EA62-4956-83C1-EF923E5D68E5}">
   <ds:schemaRefs>
     <ds:schemaRef ds:uri="http://schemas.openxmlformats.org/officeDocument/2006/bibliography"/>
   </ds:schemaRefs>

</xml_diff>

<commit_message>
Resume Update 21 June 2020
</commit_message>
<xml_diff>
--- a/Resume.docx
+++ b/Resume.docx
@@ -1,8 +1,8 @@
 
 <file path=word/document.xml><?xml version="1.0" encoding="utf-8"?>
-<w:document xmlns:ve="http://schemas.openxmlformats.org/markup-compatibility/2006" xmlns:o="urn:schemas-microsoft-com:office:office" xmlns:r="http://schemas.openxmlformats.org/officeDocument/2006/relationships" xmlns:m="http://schemas.openxmlformats.org/officeDocument/2006/math" xmlns:v="urn:schemas-microsoft-com:vml" xmlns:wp="http://schemas.openxmlformats.org/drawingml/2006/wordprocessingDrawing" xmlns:w10="urn:schemas-microsoft-com:office:word" xmlns:w="http://schemas.openxmlformats.org/wordprocessingml/2006/main" xmlns:wne="http://schemas.microsoft.com/office/word/2006/wordml" xmlns:a="http://schemas.openxmlformats.org/drawingml/2006/main" xmlns:pic="http://schemas.openxmlformats.org/drawingml/2006/picture" xml:space="preserve">
+<w:document xmlns:w14="http://schemas.microsoft.com/office/word/2010/wordml" xmlns:wp14="http://schemas.microsoft.com/office/word/2010/wordprocessingDrawing" xmlns:ve="http://schemas.openxmlformats.org/markup-compatibility/2006" xmlns:o="urn:schemas-microsoft-com:office:office" xmlns:r="http://schemas.openxmlformats.org/officeDocument/2006/relationships" xmlns:m="http://schemas.openxmlformats.org/officeDocument/2006/math" xmlns:v="urn:schemas-microsoft-com:vml" xmlns:wp="http://schemas.openxmlformats.org/drawingml/2006/wordprocessingDrawing" xmlns:w10="urn:schemas-microsoft-com:office:word" xmlns:w="http://schemas.openxmlformats.org/wordprocessingml/2006/main" xmlns:wne="http://schemas.microsoft.com/office/word/2006/wordml" xmlns:a="http://schemas.openxmlformats.org/drawingml/2006/main" xmlns:pic="http://schemas.openxmlformats.org/drawingml/2006/picture" xmlns:mc="http://schemas.openxmlformats.org/markup-compatibility/2006" mc:Ignorable="w14 wp14" xml:space="preserve">
   <w:body>
-    <w:p>
+    <w:p xmlns:wp14="http://schemas.microsoft.com/office/word/2010/wordml" wp14:textId="77777777">
       <w:pPr>
         <w:pStyle w:val="Title"/>
         <w:rPr>
@@ -17,27 +17,28 @@
         <w:t>RAVI KUMAR REDDY K</w:t>
       </w:r>
     </w:p>
-    <w:p>
+    <w:p xmlns:wp14="http://schemas.microsoft.com/office/word/2010/wordml" wp14:textId="4BD26265">
       <w:pPr>
         <w:pStyle w:val="BodyText"/>
+        <w:spacing w:before="60" w:beforeAutospacing="off" w:after="240" w:afterAutospacing="off"/>
         <w:ind w:left="2662" w:right="2042"/>
         <w:jc w:val="center"/>
       </w:pPr>
       <w:r>
         <w:rPr/>
-        <w:t>+1-647-554-5588 • </w:t>
+        <w:t xml:space="preserve">+91-7411340221 • </w:t>
       </w:r>
-      <w:hyperlink r:id="rId5">
+      <w:hyperlink r:id="R5b4da2b929f84e51">
         <w:r>
           <w:rPr/>
-          <w:t>ravikumark815@gmail.com </w:t>
+          <w:t xml:space="preserve">ravikumark815@gmail.com </w:t>
         </w:r>
       </w:hyperlink>
       <w:r>
         <w:rPr/>
-        <w:t>• </w:t>
+        <w:t xml:space="preserve">• </w:t>
       </w:r>
-      <w:hyperlink r:id="rId6">
+      <w:hyperlink r:id="R4e216fc03cc54362">
         <w:r>
           <w:rPr>
             <w:u w:val="single"/>
@@ -46,21 +47,27 @@
         </w:r>
         <w:r>
           <w:rPr/>
-          <w:t> </w:t>
+          <w:t xml:space="preserve"> </w:t>
         </w:r>
       </w:hyperlink>
       <w:r>
         <w:rPr/>
-        <w:t>• </w:t>
+        <w:t xml:space="preserve">• </w:t>
       </w:r>
-      <w:r>
-        <w:rPr>
-          <w:u w:val="single"/>
-        </w:rPr>
-        <w:t>GitHub</w:t>
-      </w:r>
+      <w:hyperlink r:id="R672f43f0c50b4cef">
+        <w:r>
+          <w:rPr>
+            <w:rFonts w:ascii="Calibri" w:hAnsi="Calibri" w:eastAsia="Calibri" w:cs="Calibri"/>
+            <w:sz w:val="24"/>
+            <w:szCs w:val="24"/>
+            <w:u w:val="single"/>
+            <w:lang w:eastAsia="en-US" w:bidi="en-US"/>
+          </w:rPr>
+          <w:t>GitHub</w:t>
+        </w:r>
+      </w:hyperlink>
     </w:p>
-    <w:p>
+    <w:p xmlns:wp14="http://schemas.microsoft.com/office/word/2010/wordml" wp14:textId="77777777">
       <w:pPr>
         <w:pStyle w:val="BodyText"/>
         <w:spacing w:before="7"/>
@@ -75,12 +82,12 @@
         <w:jc w:val="left"/>
         <w:tblInd w:w="123" w:type="dxa"/>
         <w:tblBorders>
-          <w:top w:val="none" w:sz="0" w:space="0" w:color="auto"/>
-          <w:left w:val="none" w:sz="0" w:space="0" w:color="auto"/>
-          <w:bottom w:val="none" w:sz="0" w:space="0" w:color="auto"/>
-          <w:right w:val="none" w:sz="0" w:space="0" w:color="auto"/>
-          <w:insideH w:val="none" w:sz="0" w:space="0" w:color="auto"/>
-          <w:insideV w:val="none" w:sz="0" w:space="0" w:color="auto"/>
+          <w:top w:val="none" w:color="auto" w:sz="0" w:space="0"/>
+          <w:left w:val="none" w:color="auto" w:sz="0" w:space="0"/>
+          <w:bottom w:val="none" w:color="auto" w:sz="0" w:space="0"/>
+          <w:right w:val="none" w:color="auto" w:sz="0" w:space="0"/>
+          <w:insideH w:val="none" w:color="auto" w:sz="0" w:space="0"/>
+          <w:insideV w:val="none" w:color="auto" w:sz="0" w:space="0"/>
         </w:tblBorders>
         <w:tblLayout w:type="fixed"/>
         <w:tblCellMar>
@@ -89,13 +96,13 @@
           <w:bottom w:w="0" w:type="dxa"/>
           <w:right w:w="0" w:type="dxa"/>
         </w:tblCellMar>
-        <w:tblLook w:val="01E0"/>
+        <w:tblLook w:val="01E0" w:firstRow="1" w:lastRow="1" w:firstColumn="1" w:lastColumn="1" w:noHBand="0" w:noVBand="0"/>
       </w:tblPr>
       <w:tblGrid>
         <w:gridCol w:w="1800"/>
         <w:gridCol w:w="9813"/>
       </w:tblGrid>
-      <w:tr>
+      <w:tr xmlns:wp14="http://schemas.microsoft.com/office/word/2010/wordml" wp14:textId="77777777">
         <w:trPr>
           <w:trHeight w:val="1541" w:hRule="atLeast"/>
         </w:trPr>
@@ -103,11 +110,12 @@
           <w:tcPr>
             <w:tcW w:w="1800" w:type="dxa"/>
             <w:tcBorders>
-              <w:top w:val="single" w:sz="4" w:space="0" w:color="000000"/>
-              <w:right w:val="single" w:sz="4" w:space="0" w:color="000000"/>
+              <w:top w:val="single" w:color="000000" w:themeColor="text1" w:sz="4" w:space="0"/>
+              <w:right w:val="single" w:color="000000" w:themeColor="text1" w:sz="4" w:space="0"/>
             </w:tcBorders>
+            <w:tcMar/>
           </w:tcPr>
-          <w:p>
+          <w:p wp14:textId="77777777">
             <w:pPr>
               <w:pStyle w:val="TableParagraph"/>
               <w:spacing w:before="11"/>
@@ -116,20 +124,25 @@
               </w:rPr>
             </w:pPr>
           </w:p>
-          <w:p>
-            <w:pPr>
-              <w:pStyle w:val="TableParagraph"/>
+          <w:p wp14:textId="77777777">
+            <w:pPr>
+              <w:pStyle w:val="TableParagraph"/>
+              <w:spacing w:before="120" w:beforeAutospacing="off"/>
               <w:ind w:right="99"/>
               <w:jc w:val="right"/>
               <w:rPr>
-                <w:b/>
+                <w:b w:val="1"/>
+                <w:bCs w:val="1"/>
                 <w:sz w:val="22"/>
-              </w:rPr>
-            </w:pPr>
-            <w:r>
-              <w:rPr>
-                <w:b/>
+                <w:szCs w:val="22"/>
+              </w:rPr>
+            </w:pPr>
+            <w:r>
+              <w:rPr>
+                <w:b w:val="1"/>
+                <w:bCs w:val="1"/>
                 <w:sz w:val="22"/>
+                <w:szCs w:val="22"/>
               </w:rPr>
               <w:t>SUMMARY</w:t>
             </w:r>
@@ -139,19 +152,22 @@
           <w:tcPr>
             <w:tcW w:w="9813" w:type="dxa"/>
             <w:tcBorders>
-              <w:top w:val="single" w:sz="4" w:space="0" w:color="000000"/>
-              <w:left w:val="single" w:sz="4" w:space="0" w:color="000000"/>
+              <w:top w:val="single" w:color="000000" w:themeColor="text1" w:sz="4" w:space="0"/>
+              <w:left w:val="single" w:color="000000" w:themeColor="text1" w:sz="4" w:space="0"/>
             </w:tcBorders>
+            <w:tcMar/>
           </w:tcPr>
-          <w:p>
-            <w:pPr>
-              <w:pStyle w:val="TableParagraph"/>
+          <w:p wp14:textId="77777777">
+            <w:pPr>
+              <w:pStyle w:val="TableParagraph"/>
+              <w:spacing w:before="120" w:beforeAutospacing="off"/>
               <w:rPr>
                 <w:sz w:val="22"/>
-              </w:rPr>
-            </w:pPr>
-          </w:p>
-          <w:p>
+                <w:szCs w:val="22"/>
+              </w:rPr>
+            </w:pPr>
+          </w:p>
+          <w:p wp14:textId="77777777">
             <w:pPr>
               <w:pStyle w:val="TableParagraph"/>
               <w:numPr>
@@ -159,19 +175,21 @@
                 <w:numId w:val="1"/>
               </w:numPr>
               <w:tabs>
-                <w:tab w:pos="607" w:val="left" w:leader="none"/>
-                <w:tab w:pos="608" w:val="left" w:leader="none"/>
+                <w:tab w:val="left" w:leader="none" w:pos="607"/>
+                <w:tab w:val="left" w:leader="none" w:pos="608"/>
               </w:tabs>
-              <w:spacing w:line="240" w:lineRule="auto" w:before="0" w:after="0"/>
+              <w:spacing w:before="0" w:after="0" w:line="240" w:lineRule="auto"/>
               <w:ind w:left="607" w:right="112" w:hanging="360"/>
               <w:jc w:val="left"/>
               <w:rPr>
                 <w:sz w:val="20"/>
-              </w:rPr>
-            </w:pPr>
-            <w:r>
-              <w:rPr>
-                <w:sz w:val="20"/>
+                <w:szCs w:val="20"/>
+              </w:rPr>
+            </w:pPr>
+            <w:r>
+              <w:rPr>
+                <w:sz w:val="20"/>
+                <w:szCs w:val="20"/>
               </w:rPr>
               <w:t>Software</w:t>
             </w:r>
@@ -179,12 +197,14 @@
               <w:rPr>
                 <w:spacing w:val="-6"/>
                 <w:sz w:val="20"/>
-              </w:rPr>
-              <w:t> </w:t>
-            </w:r>
-            <w:r>
-              <w:rPr>
-                <w:sz w:val="20"/>
+                <w:szCs w:val="20"/>
+              </w:rPr>
+              <w:t xml:space="preserve"> </w:t>
+            </w:r>
+            <w:r>
+              <w:rPr>
+                <w:sz w:val="20"/>
+                <w:szCs w:val="20"/>
               </w:rPr>
               <w:t>Developer</w:t>
             </w:r>
@@ -192,12 +212,14 @@
               <w:rPr>
                 <w:spacing w:val="-4"/>
                 <w:sz w:val="20"/>
-              </w:rPr>
-              <w:t> </w:t>
-            </w:r>
-            <w:r>
-              <w:rPr>
-                <w:sz w:val="20"/>
+                <w:szCs w:val="20"/>
+              </w:rPr>
+              <w:t xml:space="preserve"> </w:t>
+            </w:r>
+            <w:r>
+              <w:rPr>
+                <w:sz w:val="20"/>
+                <w:szCs w:val="20"/>
               </w:rPr>
               <w:t>and</w:t>
             </w:r>
@@ -205,12 +227,14 @@
               <w:rPr>
                 <w:spacing w:val="-5"/>
                 <w:sz w:val="20"/>
-              </w:rPr>
-              <w:t> </w:t>
-            </w:r>
-            <w:r>
-              <w:rPr>
-                <w:sz w:val="20"/>
+                <w:szCs w:val="20"/>
+              </w:rPr>
+              <w:t xml:space="preserve"> </w:t>
+            </w:r>
+            <w:r>
+              <w:rPr>
+                <w:sz w:val="20"/>
+                <w:szCs w:val="20"/>
               </w:rPr>
               <w:t>Solution</w:t>
             </w:r>
@@ -218,12 +242,14 @@
               <w:rPr>
                 <w:spacing w:val="-3"/>
                 <w:sz w:val="20"/>
-              </w:rPr>
-              <w:t> </w:t>
-            </w:r>
-            <w:r>
-              <w:rPr>
-                <w:sz w:val="20"/>
+                <w:szCs w:val="20"/>
+              </w:rPr>
+              <w:t xml:space="preserve"> </w:t>
+            </w:r>
+            <w:r>
+              <w:rPr>
+                <w:sz w:val="20"/>
+                <w:szCs w:val="20"/>
               </w:rPr>
               <w:t>Consultant</w:t>
             </w:r>
@@ -231,12 +257,14 @@
               <w:rPr>
                 <w:spacing w:val="-4"/>
                 <w:sz w:val="20"/>
-              </w:rPr>
-              <w:t> </w:t>
-            </w:r>
-            <w:r>
-              <w:rPr>
-                <w:sz w:val="20"/>
+                <w:szCs w:val="20"/>
+              </w:rPr>
+              <w:t xml:space="preserve"> </w:t>
+            </w:r>
+            <w:r>
+              <w:rPr>
+                <w:sz w:val="20"/>
+                <w:szCs w:val="20"/>
               </w:rPr>
               <w:t>with</w:t>
             </w:r>
@@ -244,12 +272,14 @@
               <w:rPr>
                 <w:spacing w:val="-4"/>
                 <w:sz w:val="20"/>
-              </w:rPr>
-              <w:t> </w:t>
-            </w:r>
-            <w:r>
-              <w:rPr>
-                <w:sz w:val="20"/>
+                <w:szCs w:val="20"/>
+              </w:rPr>
+              <w:t xml:space="preserve"> </w:t>
+            </w:r>
+            <w:r>
+              <w:rPr>
+                <w:sz w:val="20"/>
+                <w:szCs w:val="20"/>
               </w:rPr>
               <w:t>extensive</w:t>
             </w:r>
@@ -257,12 +287,14 @@
               <w:rPr>
                 <w:spacing w:val="-4"/>
                 <w:sz w:val="20"/>
-              </w:rPr>
-              <w:t> </w:t>
-            </w:r>
-            <w:r>
-              <w:rPr>
-                <w:sz w:val="20"/>
+                <w:szCs w:val="20"/>
+              </w:rPr>
+              <w:t xml:space="preserve"> </w:t>
+            </w:r>
+            <w:r>
+              <w:rPr>
+                <w:sz w:val="20"/>
+                <w:szCs w:val="20"/>
               </w:rPr>
               <w:t>experience</w:t>
             </w:r>
@@ -270,12 +302,14 @@
               <w:rPr>
                 <w:spacing w:val="-6"/>
                 <w:sz w:val="20"/>
-              </w:rPr>
-              <w:t> </w:t>
-            </w:r>
-            <w:r>
-              <w:rPr>
-                <w:sz w:val="20"/>
+                <w:szCs w:val="20"/>
+              </w:rPr>
+              <w:t xml:space="preserve"> </w:t>
+            </w:r>
+            <w:r>
+              <w:rPr>
+                <w:sz w:val="20"/>
+                <w:szCs w:val="20"/>
               </w:rPr>
               <w:t>in</w:t>
             </w:r>
@@ -283,12 +317,14 @@
               <w:rPr>
                 <w:spacing w:val="-5"/>
                 <w:sz w:val="20"/>
-              </w:rPr>
-              <w:t> </w:t>
-            </w:r>
-            <w:r>
-              <w:rPr>
-                <w:sz w:val="20"/>
+                <w:szCs w:val="20"/>
+              </w:rPr>
+              <w:t xml:space="preserve"> </w:t>
+            </w:r>
+            <w:r>
+              <w:rPr>
+                <w:sz w:val="20"/>
+                <w:szCs w:val="20"/>
               </w:rPr>
               <w:t>developing</w:t>
             </w:r>
@@ -296,12 +332,14 @@
               <w:rPr>
                 <w:spacing w:val="-6"/>
                 <w:sz w:val="20"/>
-              </w:rPr>
-              <w:t> </w:t>
-            </w:r>
-            <w:r>
-              <w:rPr>
-                <w:sz w:val="20"/>
+                <w:szCs w:val="20"/>
+              </w:rPr>
+              <w:t xml:space="preserve"> </w:t>
+            </w:r>
+            <w:r>
+              <w:rPr>
+                <w:sz w:val="20"/>
+                <w:szCs w:val="20"/>
               </w:rPr>
               <w:t>System</w:t>
             </w:r>
@@ -309,12 +347,14 @@
               <w:rPr>
                 <w:spacing w:val="-6"/>
                 <w:sz w:val="20"/>
-              </w:rPr>
-              <w:t> </w:t>
-            </w:r>
-            <w:r>
-              <w:rPr>
-                <w:sz w:val="20"/>
+                <w:szCs w:val="20"/>
+              </w:rPr>
+              <w:t xml:space="preserve"> </w:t>
+            </w:r>
+            <w:r>
+              <w:rPr>
+                <w:sz w:val="20"/>
+                <w:szCs w:val="20"/>
               </w:rPr>
               <w:t>software,</w:t>
             </w:r>
@@ -322,12 +362,14 @@
               <w:rPr>
                 <w:spacing w:val="-5"/>
                 <w:sz w:val="20"/>
-              </w:rPr>
-              <w:t> </w:t>
-            </w:r>
-            <w:r>
-              <w:rPr>
-                <w:sz w:val="20"/>
+                <w:szCs w:val="20"/>
+              </w:rPr>
+              <w:t xml:space="preserve"> </w:t>
+            </w:r>
+            <w:r>
+              <w:rPr>
+                <w:sz w:val="20"/>
+                <w:szCs w:val="20"/>
               </w:rPr>
               <w:t>Network Applications and</w:t>
             </w:r>
@@ -335,17 +377,19 @@
               <w:rPr>
                 <w:spacing w:val="-1"/>
                 <w:sz w:val="20"/>
-              </w:rPr>
-              <w:t> </w:t>
-            </w:r>
-            <w:r>
-              <w:rPr>
-                <w:sz w:val="20"/>
-              </w:rPr>
-              <w:t>Tools.</w:t>
-            </w:r>
-          </w:p>
-          <w:p>
+                <w:szCs w:val="20"/>
+              </w:rPr>
+              <w:t xml:space="preserve"> </w:t>
+            </w:r>
+            <w:r>
+              <w:rPr>
+                <w:sz w:val="20"/>
+                <w:szCs w:val="20"/>
+              </w:rPr>
+              <w:t>Tools for Switches and Firewalls for 5+ years.</w:t>
+            </w:r>
+          </w:p>
+          <w:p wp14:textId="77777777">
             <w:pPr>
               <w:pStyle w:val="TableParagraph"/>
               <w:numPr>
@@ -353,10 +397,10 @@
                 <w:numId w:val="1"/>
               </w:numPr>
               <w:tabs>
-                <w:tab w:pos="607" w:val="left" w:leader="none"/>
-                <w:tab w:pos="608" w:val="left" w:leader="none"/>
+                <w:tab w:val="left" w:leader="none" w:pos="607"/>
+                <w:tab w:val="left" w:leader="none" w:pos="608"/>
               </w:tabs>
-              <w:spacing w:line="255" w:lineRule="exact" w:before="1" w:after="0"/>
+              <w:spacing w:before="1" w:after="0" w:line="255" w:lineRule="exact"/>
               <w:ind w:left="607" w:right="0" w:hanging="361"/>
               <w:jc w:val="left"/>
               <w:rPr>
@@ -383,7 +427,7 @@
               <w:t>Applications and Firewall Features.</w:t>
             </w:r>
           </w:p>
-          <w:p>
+          <w:p wp14:textId="77777777">
             <w:pPr>
               <w:pStyle w:val="TableParagraph"/>
               <w:numPr>
@@ -391,19 +435,21 @@
                 <w:numId w:val="1"/>
               </w:numPr>
               <w:tabs>
-                <w:tab w:pos="607" w:val="left" w:leader="none"/>
-                <w:tab w:pos="608" w:val="left" w:leader="none"/>
+                <w:tab w:val="left" w:leader="none" w:pos="607"/>
+                <w:tab w:val="left" w:leader="none" w:pos="608"/>
               </w:tabs>
-              <w:spacing w:line="240" w:lineRule="atLeast" w:before="0" w:after="0"/>
+              <w:spacing w:before="0" w:beforeAutospacing="off" w:after="120" w:afterAutospacing="off" w:line="240" w:lineRule="atLeast"/>
               <w:ind w:left="607" w:right="111" w:hanging="360"/>
               <w:jc w:val="left"/>
               <w:rPr>
                 <w:sz w:val="20"/>
-              </w:rPr>
-            </w:pPr>
-            <w:r>
-              <w:rPr>
-                <w:sz w:val="20"/>
+                <w:szCs w:val="20"/>
+              </w:rPr>
+            </w:pPr>
+            <w:r>
+              <w:rPr>
+                <w:sz w:val="20"/>
+                <w:szCs w:val="20"/>
               </w:rPr>
               <w:t>Hands-on experience in design, configuration and troubleshooting of firewalls, routers, switches and email security appliances of different vendors including SonicWall, Cisco, Fortinet, Palo Alto and Juniper</w:t>
             </w:r>
@@ -411,19 +457,21 @@
               <w:rPr>
                 <w:spacing w:val="-27"/>
                 <w:sz w:val="20"/>
-              </w:rPr>
-              <w:t> </w:t>
-            </w:r>
-            <w:r>
-              <w:rPr>
-                <w:sz w:val="20"/>
+                <w:szCs w:val="20"/>
+              </w:rPr>
+              <w:t xml:space="preserve"> </w:t>
+            </w:r>
+            <w:r>
+              <w:rPr>
+                <w:sz w:val="20"/>
+                <w:szCs w:val="20"/>
               </w:rPr>
               <w:t>Networks.</w:t>
             </w:r>
           </w:p>
         </w:tc>
       </w:tr>
-      <w:tr>
+      <w:tr xmlns:wp14="http://schemas.microsoft.com/office/word/2010/wordml" wp14:textId="77777777">
         <w:trPr>
           <w:trHeight w:val="267" w:hRule="atLeast"/>
         </w:trPr>
@@ -431,10 +479,11 @@
           <w:tcPr>
             <w:tcW w:w="1800" w:type="dxa"/>
             <w:tcBorders>
-              <w:right w:val="single" w:sz="4" w:space="0" w:color="000000"/>
+              <w:right w:val="single" w:color="000000" w:themeColor="text1" w:sz="4" w:space="0"/>
             </w:tcBorders>
+            <w:tcMar/>
           </w:tcPr>
-          <w:p>
+          <w:p wp14:textId="77777777">
             <w:pPr>
               <w:pStyle w:val="TableParagraph"/>
               <w:spacing w:line="248" w:lineRule="exact"/>
@@ -458,21 +507,24 @@
           <w:tcPr>
             <w:tcW w:w="9813" w:type="dxa"/>
             <w:tcBorders>
-              <w:left w:val="single" w:sz="4" w:space="0" w:color="000000"/>
+              <w:left w:val="single" w:color="000000" w:themeColor="text1" w:sz="4" w:space="0"/>
             </w:tcBorders>
+            <w:tcMar/>
           </w:tcPr>
-          <w:p>
-            <w:pPr>
-              <w:pStyle w:val="TableParagraph"/>
+          <w:p wp14:textId="77777777">
+            <w:pPr>
+              <w:pStyle w:val="TableParagraph"/>
+              <w:spacing w:before="0" w:beforeAutospacing="off"/>
               <w:rPr>
                 <w:rFonts w:ascii="Times New Roman"/>
                 <w:sz w:val="18"/>
+                <w:szCs w:val="18"/>
               </w:rPr>
             </w:pPr>
           </w:p>
         </w:tc>
       </w:tr>
-      <w:tr>
+      <w:tr xmlns:wp14="http://schemas.microsoft.com/office/word/2010/wordml" wp14:textId="77777777">
         <w:trPr>
           <w:trHeight w:val="245" w:hRule="atLeast"/>
         </w:trPr>
@@ -480,24 +532,29 @@
           <w:tcPr>
             <w:tcW w:w="1800" w:type="dxa"/>
             <w:tcBorders>
-              <w:right w:val="single" w:sz="4" w:space="0" w:color="000000"/>
+              <w:right w:val="single" w:color="000000" w:themeColor="text1" w:sz="4" w:space="0"/>
             </w:tcBorders>
+            <w:tcMar/>
           </w:tcPr>
-          <w:p>
-            <w:pPr>
-              <w:pStyle w:val="TableParagraph"/>
-              <w:spacing w:line="226" w:lineRule="exact"/>
+          <w:p wp14:textId="77777777">
+            <w:pPr>
+              <w:pStyle w:val="TableParagraph"/>
+              <w:spacing w:before="40" w:beforeAutospacing="off" w:line="226" w:lineRule="exact"/>
               <w:ind w:right="99"/>
               <w:jc w:val="right"/>
               <w:rPr>
-                <w:i/>
-                <w:sz w:val="20"/>
-              </w:rPr>
-            </w:pPr>
-            <w:r>
-              <w:rPr>
-                <w:i/>
-                <w:sz w:val="20"/>
+                <w:i w:val="0"/>
+                <w:iCs w:val="0"/>
+                <w:sz w:val="20"/>
+                <w:szCs w:val="20"/>
+              </w:rPr>
+            </w:pPr>
+            <w:r>
+              <w:rPr>
+                <w:i w:val="0"/>
+                <w:iCs w:val="0"/>
+                <w:sz w:val="20"/>
+                <w:szCs w:val="20"/>
               </w:rPr>
               <w:t>Languages</w:t>
             </w:r>
@@ -507,28 +564,31 @@
           <w:tcPr>
             <w:tcW w:w="9813" w:type="dxa"/>
             <w:tcBorders>
-              <w:left w:val="single" w:sz="4" w:space="0" w:color="000000"/>
+              <w:left w:val="single" w:color="000000" w:themeColor="text1" w:sz="4" w:space="0"/>
             </w:tcBorders>
+            <w:tcMar/>
           </w:tcPr>
-          <w:p>
-            <w:pPr>
-              <w:pStyle w:val="TableParagraph"/>
-              <w:spacing w:line="226" w:lineRule="exact"/>
-              <w:ind w:left="247"/>
-              <w:rPr>
-                <w:sz w:val="20"/>
-              </w:rPr>
-            </w:pPr>
-            <w:r>
-              <w:rPr>
-                <w:sz w:val="20"/>
-              </w:rPr>
-              <w:t>C, C++, Python3, JavaScript, SQL, Bash</w:t>
+          <w:p wp14:textId="2D938967">
+            <w:pPr>
+              <w:pStyle w:val="TableParagraph"/>
+              <w:spacing w:before="40" w:beforeAutospacing="off" w:line="226" w:lineRule="exact"/>
+              <w:ind w:left="567"/>
+              <w:rPr>
+                <w:sz w:val="20"/>
+                <w:szCs w:val="20"/>
+              </w:rPr>
+            </w:pPr>
+            <w:r>
+              <w:rPr>
+                <w:sz w:val="20"/>
+                <w:szCs w:val="20"/>
+              </w:rPr>
+              <w:t>C, C++, Python3, JavaScript, HTML, Bash</w:t>
             </w:r>
           </w:p>
         </w:tc>
       </w:tr>
-      <w:tr>
+      <w:tr xmlns:wp14="http://schemas.microsoft.com/office/word/2010/wordml" wp14:textId="77777777">
         <w:trPr>
           <w:trHeight w:val="252" w:hRule="atLeast"/>
         </w:trPr>
@@ -536,24 +596,29 @@
           <w:tcPr>
             <w:tcW w:w="1800" w:type="dxa"/>
             <w:tcBorders>
-              <w:right w:val="single" w:sz="4" w:space="0" w:color="000000"/>
+              <w:right w:val="single" w:color="000000" w:themeColor="text1" w:sz="4" w:space="0"/>
             </w:tcBorders>
+            <w:tcMar/>
           </w:tcPr>
-          <w:p>
-            <w:pPr>
-              <w:pStyle w:val="TableParagraph"/>
-              <w:spacing w:line="226" w:lineRule="exact"/>
+          <w:p wp14:textId="77777777">
+            <w:pPr>
+              <w:pStyle w:val="TableParagraph"/>
+              <w:spacing w:before="40" w:beforeAutospacing="off" w:line="226" w:lineRule="exact"/>
               <w:ind w:right="100"/>
               <w:jc w:val="right"/>
               <w:rPr>
-                <w:i/>
-                <w:sz w:val="20"/>
-              </w:rPr>
-            </w:pPr>
-            <w:r>
-              <w:rPr>
-                <w:i/>
-                <w:sz w:val="20"/>
+                <w:i w:val="0"/>
+                <w:iCs w:val="0"/>
+                <w:sz w:val="20"/>
+                <w:szCs w:val="20"/>
+              </w:rPr>
+            </w:pPr>
+            <w:r>
+              <w:rPr>
+                <w:i w:val="0"/>
+                <w:iCs w:val="0"/>
+                <w:sz w:val="20"/>
+                <w:szCs w:val="20"/>
               </w:rPr>
               <w:t>Web Technologies</w:t>
             </w:r>
@@ -563,28 +628,31 @@
           <w:tcPr>
             <w:tcW w:w="9813" w:type="dxa"/>
             <w:tcBorders>
-              <w:left w:val="single" w:sz="4" w:space="0" w:color="000000"/>
+              <w:left w:val="single" w:color="000000" w:themeColor="text1" w:sz="4" w:space="0"/>
             </w:tcBorders>
+            <w:tcMar/>
           </w:tcPr>
-          <w:p>
-            <w:pPr>
-              <w:pStyle w:val="TableParagraph"/>
-              <w:spacing w:line="226" w:lineRule="exact"/>
-              <w:ind w:left="247"/>
-              <w:rPr>
-                <w:sz w:val="20"/>
-              </w:rPr>
-            </w:pPr>
-            <w:r>
-              <w:rPr>
-                <w:sz w:val="20"/>
+          <w:p wp14:textId="77777777">
+            <w:pPr>
+              <w:pStyle w:val="TableParagraph"/>
+              <w:spacing w:before="40" w:beforeAutospacing="off" w:line="226" w:lineRule="exact"/>
+              <w:ind w:left="567"/>
+              <w:rPr>
+                <w:sz w:val="20"/>
+                <w:szCs w:val="20"/>
+              </w:rPr>
+            </w:pPr>
+            <w:r>
+              <w:rPr>
+                <w:sz w:val="20"/>
+                <w:szCs w:val="20"/>
               </w:rPr>
               <w:t>HTML, CSS, REST, JSON, XML, Regular Expressions</w:t>
             </w:r>
           </w:p>
         </w:tc>
       </w:tr>
-      <w:tr>
+      <w:tr xmlns:wp14="http://schemas.microsoft.com/office/word/2010/wordml" wp14:textId="77777777">
         <w:trPr>
           <w:trHeight w:val="259" w:hRule="atLeast"/>
         </w:trPr>
@@ -592,24 +660,29 @@
           <w:tcPr>
             <w:tcW w:w="1800" w:type="dxa"/>
             <w:tcBorders>
-              <w:right w:val="single" w:sz="4" w:space="0" w:color="000000"/>
+              <w:right w:val="single" w:color="000000" w:themeColor="text1" w:sz="4" w:space="0"/>
             </w:tcBorders>
+            <w:tcMar/>
           </w:tcPr>
-          <w:p>
-            <w:pPr>
-              <w:pStyle w:val="TableParagraph"/>
-              <w:spacing w:line="233" w:lineRule="exact"/>
+          <w:p wp14:textId="77777777">
+            <w:pPr>
+              <w:pStyle w:val="TableParagraph"/>
+              <w:spacing w:before="40" w:beforeAutospacing="off" w:line="233" w:lineRule="exact"/>
               <w:ind w:right="102"/>
               <w:jc w:val="right"/>
               <w:rPr>
-                <w:i/>
-                <w:sz w:val="20"/>
-              </w:rPr>
-            </w:pPr>
-            <w:r>
-              <w:rPr>
-                <w:i/>
-                <w:sz w:val="20"/>
+                <w:i w:val="0"/>
+                <w:iCs w:val="0"/>
+                <w:sz w:val="20"/>
+                <w:szCs w:val="20"/>
+              </w:rPr>
+            </w:pPr>
+            <w:r>
+              <w:rPr>
+                <w:i w:val="0"/>
+                <w:iCs w:val="0"/>
+                <w:sz w:val="20"/>
+                <w:szCs w:val="20"/>
               </w:rPr>
               <w:t>Tools</w:t>
             </w:r>
@@ -619,28 +692,31 @@
           <w:tcPr>
             <w:tcW w:w="9813" w:type="dxa"/>
             <w:tcBorders>
-              <w:left w:val="single" w:sz="4" w:space="0" w:color="000000"/>
+              <w:left w:val="single" w:color="000000" w:themeColor="text1" w:sz="4" w:space="0"/>
             </w:tcBorders>
+            <w:tcMar/>
           </w:tcPr>
-          <w:p>
-            <w:pPr>
-              <w:pStyle w:val="TableParagraph"/>
-              <w:spacing w:line="233" w:lineRule="exact"/>
-              <w:ind w:left="247"/>
-              <w:rPr>
-                <w:sz w:val="20"/>
-              </w:rPr>
-            </w:pPr>
-            <w:r>
-              <w:rPr>
-                <w:sz w:val="20"/>
-              </w:rPr>
-              <w:t>vSphere 6.5, Agile Methodologies – Scrum, Jira, Confluence, Git, Perforce, Windows, Ubuntu</w:t>
+          <w:p wp14:textId="53180E2E">
+            <w:pPr>
+              <w:pStyle w:val="TableParagraph"/>
+              <w:spacing w:before="40" w:beforeAutospacing="off" w:line="233" w:lineRule="exact"/>
+              <w:ind w:left="567" w:right="0"/>
+              <w:rPr>
+                <w:sz w:val="20"/>
+                <w:szCs w:val="20"/>
+              </w:rPr>
+            </w:pPr>
+            <w:r>
+              <w:rPr>
+                <w:sz w:val="20"/>
+                <w:szCs w:val="20"/>
+              </w:rPr>
+              <w:t>VMware vSphere 6.5, Linux, Windows, Agile, Jira, Confluence, Git, Perforce</w:t>
             </w:r>
           </w:p>
         </w:tc>
       </w:tr>
-      <w:tr>
+      <w:tr xmlns:wp14="http://schemas.microsoft.com/office/word/2010/wordml" wp14:textId="77777777">
         <w:trPr>
           <w:trHeight w:val="260" w:hRule="atLeast"/>
         </w:trPr>
@@ -648,25 +724,30 @@
           <w:tcPr>
             <w:tcW w:w="1800" w:type="dxa"/>
             <w:tcBorders>
-              <w:right w:val="single" w:sz="4" w:space="0" w:color="000000"/>
+              <w:right w:val="single" w:color="000000" w:themeColor="text1" w:sz="4" w:space="0"/>
             </w:tcBorders>
+            <w:tcMar/>
           </w:tcPr>
-          <w:p>
-            <w:pPr>
-              <w:pStyle w:val="TableParagraph"/>
-              <w:spacing w:line="233" w:lineRule="exact"/>
+          <w:p wp14:textId="77777777">
+            <w:pPr>
+              <w:pStyle w:val="TableParagraph"/>
+              <w:spacing w:before="40" w:beforeAutospacing="off" w:line="233" w:lineRule="exact"/>
               <w:ind w:right="102"/>
               <w:jc w:val="right"/>
               <w:rPr>
-                <w:i/>
-                <w:sz w:val="20"/>
-              </w:rPr>
-            </w:pPr>
-            <w:r>
-              <w:rPr>
-                <w:i/>
+                <w:i w:val="0"/>
+                <w:iCs w:val="0"/>
+                <w:sz w:val="20"/>
+                <w:szCs w:val="20"/>
+              </w:rPr>
+            </w:pPr>
+            <w:r>
+              <w:rPr>
+                <w:i w:val="0"/>
+                <w:iCs w:val="0"/>
                 <w:w w:val="95"/>
                 <w:sz w:val="20"/>
+                <w:szCs w:val="20"/>
               </w:rPr>
               <w:t>Networking</w:t>
             </w:r>
@@ -676,55 +757,79 @@
           <w:tcPr>
             <w:tcW w:w="9813" w:type="dxa"/>
             <w:tcBorders>
-              <w:left w:val="single" w:sz="4" w:space="0" w:color="000000"/>
+              <w:left w:val="single" w:color="000000" w:themeColor="text1" w:sz="4" w:space="0"/>
             </w:tcBorders>
+            <w:tcMar/>
           </w:tcPr>
-          <w:p>
-            <w:pPr>
-              <w:pStyle w:val="TableParagraph"/>
-              <w:spacing w:line="233" w:lineRule="exact"/>
-              <w:ind w:left="247"/>
-              <w:rPr>
-                <w:sz w:val="20"/>
-              </w:rPr>
-            </w:pPr>
-            <w:r>
-              <w:rPr>
-                <w:sz w:val="20"/>
-              </w:rPr>
-              <w:t>Layers – 2,3,4,7, Application Firewall, Content Filtering, High Availability, SD-WAN, SSL</w:t>
+          <w:p wp14:textId="198A2ED6">
+            <w:pPr>
+              <w:pStyle w:val="TableParagraph"/>
+              <w:spacing w:before="40" w:beforeAutospacing="off" w:after="120" w:afterAutospacing="off" w:line="233" w:lineRule="exact"/>
+              <w:ind w:left="567"/>
+              <w:rPr>
+                <w:sz w:val="20"/>
+                <w:szCs w:val="20"/>
+              </w:rPr>
+            </w:pPr>
+            <w:r>
+              <w:rPr>
+                <w:sz w:val="20"/>
+                <w:szCs w:val="20"/>
+              </w:rPr>
+              <w:t xml:space="preserve">Layers – 2,3,4,7, TCP/IP, NAT, </w:t>
+            </w:r>
+            <w:proofErr w:type="spellStart"/>
+            <w:r>
+              <w:rPr>
+                <w:sz w:val="20"/>
+                <w:szCs w:val="20"/>
+              </w:rPr>
+              <w:t>IPTables</w:t>
+            </w:r>
+            <w:proofErr w:type="spellEnd"/>
+            <w:r>
+              <w:rPr>
+                <w:sz w:val="20"/>
+                <w:szCs w:val="20"/>
+              </w:rPr>
+              <w:t>, Policy Based Routing, Content Filtering, High Availability, SSL and so on</w:t>
             </w:r>
           </w:p>
         </w:tc>
       </w:tr>
       <w:tr>
         <w:trPr>
-          <w:trHeight w:val="334" w:hRule="atLeast"/>
+          <w:trHeight w:val="347"/>
         </w:trPr>
         <w:tc>
           <w:tcPr>
             <w:tcW w:w="1800" w:type="dxa"/>
             <w:tcBorders>
-              <w:right w:val="single" w:sz="4" w:space="0" w:color="000000"/>
+              <w:right w:val="single" w:color="000000" w:themeColor="text1" w:sz="4" w:space="0"/>
             </w:tcBorders>
+            <w:tcMar/>
           </w:tcPr>
           <w:p>
             <w:pPr>
               <w:pStyle w:val="TableParagraph"/>
-              <w:spacing w:line="234" w:lineRule="exact"/>
+              <w:spacing w:before="180" w:beforeAutospacing="off" w:line="267" w:lineRule="exact"/>
               <w:ind w:right="102"/>
               <w:jc w:val="right"/>
               <w:rPr>
-                <w:i/>
-                <w:sz w:val="20"/>
-              </w:rPr>
-            </w:pPr>
-            <w:r>
-              <w:rPr>
-                <w:i/>
-                <w:sz w:val="20"/>
-              </w:rPr>
-              <w:t>Database</w:t>
+                <w:b w:val="1"/>
+                <w:bCs w:val="1"/>
+                <w:sz w:val="22"/>
+                <w:szCs w:val="22"/>
+              </w:rPr>
+            </w:pPr>
+            <w:r>
+              <w:rPr>
+                <w:b w:val="1"/>
+                <w:bCs w:val="1"/>
+                <w:sz w:val="22"/>
+                <w:szCs w:val="22"/>
+              </w:rPr>
+              <w:t>EXPERIENCE</w:t>
             </w:r>
           </w:p>
         </w:tc>
@@ -732,86 +837,254 @@
           <w:tcPr>
             <w:tcW w:w="9813" w:type="dxa"/>
             <w:tcBorders>
-              <w:left w:val="single" w:sz="4" w:space="0" w:color="000000"/>
+              <w:left w:val="single" w:color="000000" w:themeColor="text1" w:sz="4" w:space="0"/>
             </w:tcBorders>
+            <w:tcMar/>
           </w:tcPr>
           <w:p>
             <w:pPr>
               <w:pStyle w:val="TableParagraph"/>
-              <w:spacing w:line="234" w:lineRule="exact"/>
-              <w:ind w:left="247"/>
-              <w:rPr>
-                <w:sz w:val="20"/>
-              </w:rPr>
-            </w:pPr>
-            <w:r>
-              <w:rPr>
-                <w:sz w:val="20"/>
-              </w:rPr>
-              <w:t>MySQL Server</w:t>
+              <w:bidi w:val="0"/>
+              <w:spacing w:before="180" w:beforeAutospacing="off" w:after="60" w:afterAutospacing="off" w:line="267" w:lineRule="exact"/>
+              <w:ind w:left="391" w:right="0"/>
+              <w:jc w:val="left"/>
+            </w:pPr>
+            <w:r>
+              <w:rPr>
+                <w:b w:val="1"/>
+                <w:bCs w:val="1"/>
+                <w:sz w:val="22"/>
+                <w:szCs w:val="22"/>
+              </w:rPr>
+              <w:t>RED PIRANHA</w:t>
             </w:r>
           </w:p>
         </w:tc>
       </w:tr>
       <w:tr>
         <w:trPr>
-          <w:trHeight w:val="347" w:hRule="atLeast"/>
+          <w:trHeight w:val="347"/>
         </w:trPr>
         <w:tc>
           <w:tcPr>
             <w:tcW w:w="1800" w:type="dxa"/>
             <w:tcBorders>
-              <w:right w:val="single" w:sz="4" w:space="0" w:color="000000"/>
+              <w:right w:val="single" w:color="000000" w:themeColor="text1" w:sz="4" w:space="0"/>
             </w:tcBorders>
+            <w:tcMar/>
           </w:tcPr>
           <w:p>
             <w:pPr>
               <w:pStyle w:val="TableParagraph"/>
-              <w:spacing w:line="267" w:lineRule="exact" w:before="60"/>
-              <w:ind w:right="99"/>
+              <w:spacing w:line="267" w:lineRule="exact"/>
               <w:jc w:val="right"/>
               <w:rPr>
-                <w:b/>
+                <w:b w:val="1"/>
+                <w:bCs w:val="1"/>
                 <w:sz w:val="22"/>
-              </w:rPr>
-            </w:pPr>
-            <w:r>
-              <w:rPr>
-                <w:b/>
-                <w:sz w:val="22"/>
-              </w:rPr>
-              <w:t>EXPERIENCE</w:t>
-            </w:r>
+                <w:szCs w:val="22"/>
+              </w:rPr>
+            </w:pPr>
           </w:p>
         </w:tc>
         <w:tc>
           <w:tcPr>
             <w:tcW w:w="9813" w:type="dxa"/>
             <w:tcBorders>
-              <w:left w:val="single" w:sz="4" w:space="0" w:color="000000"/>
+              <w:left w:val="single" w:color="000000" w:themeColor="text1" w:sz="4" w:space="0"/>
             </w:tcBorders>
+            <w:tcMar/>
           </w:tcPr>
           <w:p>
             <w:pPr>
               <w:pStyle w:val="TableParagraph"/>
-              <w:spacing w:line="267" w:lineRule="exact" w:before="60"/>
+              <w:spacing w:line="228" w:lineRule="exact"/>
               <w:ind w:left="391"/>
               <w:rPr>
-                <w:b/>
+                <w:b w:val="1"/>
+                <w:bCs w:val="1"/>
                 <w:sz w:val="22"/>
-              </w:rPr>
-            </w:pPr>
-            <w:r>
-              <w:rPr>
-                <w:b/>
+                <w:szCs w:val="22"/>
+              </w:rPr>
+            </w:pPr>
+            <w:r>
+              <w:rPr>
+                <w:b w:val="1"/>
+                <w:bCs w:val="1"/>
                 <w:sz w:val="22"/>
-              </w:rPr>
-              <w:t>SONICWALL INC.</w:t>
+                <w:szCs w:val="22"/>
+              </w:rPr>
+              <w:t>Software Development Engineer (May 2020 – Present | 2 Months)</w:t>
             </w:r>
           </w:p>
         </w:tc>
       </w:tr>
       <w:tr>
+        <w:trPr>
+          <w:trHeight w:val="347"/>
+        </w:trPr>
+        <w:tc>
+          <w:tcPr>
+            <w:tcW w:w="1800" w:type="dxa"/>
+            <w:tcBorders>
+              <w:right w:val="single" w:color="000000" w:themeColor="text1" w:sz="4" w:space="0"/>
+            </w:tcBorders>
+            <w:tcMar/>
+          </w:tcPr>
+          <w:p>
+            <w:pPr>
+              <w:pStyle w:val="TableParagraph"/>
+              <w:spacing w:line="267" w:lineRule="exact"/>
+              <w:ind w:right="102"/>
+              <w:jc w:val="right"/>
+              <w:rPr>
+                <w:i w:val="0"/>
+                <w:iCs w:val="0"/>
+                <w:sz w:val="20"/>
+                <w:szCs w:val="20"/>
+              </w:rPr>
+            </w:pPr>
+            <w:r>
+              <w:rPr>
+                <w:i w:val="0"/>
+                <w:iCs w:val="0"/>
+                <w:sz w:val="20"/>
+                <w:szCs w:val="20"/>
+              </w:rPr>
+              <w:t>Crystal Eye</w:t>
+            </w:r>
+          </w:p>
+        </w:tc>
+        <w:tc>
+          <w:tcPr>
+            <w:tcW w:w="9813" w:type="dxa"/>
+            <w:tcBorders>
+              <w:left w:val="single" w:color="000000" w:themeColor="text1" w:sz="4" w:space="0"/>
+            </w:tcBorders>
+            <w:tcMar/>
+          </w:tcPr>
+          <w:p>
+            <w:pPr>
+              <w:pStyle w:val="TableParagraph"/>
+              <w:numPr>
+                <w:ilvl w:val="0"/>
+                <w:numId w:val="2"/>
+              </w:numPr>
+              <w:rPr>
+                <w:sz w:val="20"/>
+                <w:szCs w:val="20"/>
+              </w:rPr>
+            </w:pPr>
+            <w:r>
+              <w:rPr>
+                <w:sz w:val="20"/>
+                <w:szCs w:val="20"/>
+              </w:rPr>
+              <w:t xml:space="preserve">Developed various features for SSLVPN Module (OpenVPN) such as LDAP Integration, Static IP setups, SSL Perceive and Bump and so on in Linux based Virtual Firewalls. </w:t>
+            </w:r>
+          </w:p>
+          <w:p>
+            <w:pPr>
+              <w:pStyle w:val="TableParagraph"/>
+              <w:numPr>
+                <w:ilvl w:val="0"/>
+                <w:numId w:val="2"/>
+              </w:numPr>
+              <w:rPr>
+                <w:sz w:val="20"/>
+                <w:szCs w:val="20"/>
+              </w:rPr>
+            </w:pPr>
+            <w:r>
+              <w:rPr>
+                <w:sz w:val="20"/>
+                <w:szCs w:val="20"/>
+              </w:rPr>
+              <w:t>Designed system specification for various features of SSLVPN.</w:t>
+            </w:r>
+          </w:p>
+          <w:p>
+            <w:pPr>
+              <w:pStyle w:val="TableParagraph"/>
+              <w:numPr>
+                <w:ilvl w:val="0"/>
+                <w:numId w:val="2"/>
+              </w:numPr>
+              <w:spacing w:after="120" w:afterAutospacing="off"/>
+              <w:rPr>
+                <w:sz w:val="20"/>
+                <w:szCs w:val="20"/>
+              </w:rPr>
+            </w:pPr>
+            <w:r>
+              <w:rPr>
+                <w:sz w:val="20"/>
+                <w:szCs w:val="20"/>
+              </w:rPr>
+              <w:t>Collaborated with colleagues on code reviews via Git, test cases, documentation and general process enhancements.</w:t>
+            </w:r>
+          </w:p>
+        </w:tc>
+      </w:tr>
+      <w:tr>
+        <w:trPr>
+          <w:trHeight w:val="347"/>
+        </w:trPr>
+        <w:tc>
+          <w:tcPr>
+            <w:tcW w:w="1800" w:type="dxa"/>
+            <w:tcBorders>
+              <w:right w:val="single" w:color="000000" w:themeColor="text1" w:sz="4" w:space="0"/>
+            </w:tcBorders>
+            <w:tcMar/>
+          </w:tcPr>
+          <w:p>
+            <w:pPr>
+              <w:pStyle w:val="TableParagraph"/>
+              <w:spacing w:line="267" w:lineRule="exact"/>
+              <w:jc w:val="right"/>
+              <w:rPr>
+                <w:b w:val="1"/>
+                <w:bCs w:val="1"/>
+                <w:sz w:val="22"/>
+                <w:szCs w:val="22"/>
+              </w:rPr>
+            </w:pPr>
+          </w:p>
+        </w:tc>
+        <w:tc>
+          <w:tcPr>
+            <w:tcW w:w="9813" w:type="dxa"/>
+            <w:tcBorders>
+              <w:left w:val="single" w:color="000000" w:themeColor="text1" w:sz="4" w:space="0"/>
+            </w:tcBorders>
+            <w:tcMar/>
+          </w:tcPr>
+          <w:p>
+            <w:pPr>
+              <w:pStyle w:val="TableParagraph"/>
+              <w:spacing w:before="60" w:after="60" w:afterAutospacing="off" w:line="267" w:lineRule="exact"/>
+              <w:ind w:left="391"/>
+              <w:rPr>
+                <w:b w:val="1"/>
+                <w:bCs w:val="1"/>
+                <w:sz w:val="22"/>
+                <w:szCs w:val="22"/>
+              </w:rPr>
+            </w:pPr>
+            <w:r>
+              <w:rPr>
+                <w:b w:val="1"/>
+                <w:bCs w:val="1"/>
+                <w:sz w:val="22"/>
+                <w:szCs w:val="22"/>
+              </w:rPr>
+              <w:t>SONICWALL INC.</w:t>
+            </w:r>
+          </w:p>
+        </w:tc>
+      </w:tr>
+      <w:tr xmlns:wp14="http://schemas.microsoft.com/office/word/2010/wordml" wp14:textId="77777777">
         <w:trPr>
           <w:trHeight w:val="247" w:hRule="atLeast"/>
         </w:trPr>
@@ -819,10 +1092,11 @@
           <w:tcPr>
             <w:tcW w:w="1800" w:type="dxa"/>
             <w:tcBorders>
-              <w:right w:val="single" w:sz="4" w:space="0" w:color="000000"/>
+              <w:right w:val="single" w:color="000000" w:themeColor="text1" w:sz="4" w:space="0"/>
             </w:tcBorders>
+            <w:tcMar/>
           </w:tcPr>
-          <w:p>
+          <w:p wp14:textId="77777777">
             <w:pPr>
               <w:pStyle w:val="TableParagraph"/>
               <w:rPr>
@@ -836,30 +1110,35 @@
           <w:tcPr>
             <w:tcW w:w="9813" w:type="dxa"/>
             <w:tcBorders>
-              <w:left w:val="single" w:sz="4" w:space="0" w:color="000000"/>
+              <w:left w:val="single" w:color="000000" w:themeColor="text1" w:sz="4" w:space="0"/>
             </w:tcBorders>
+            <w:tcMar/>
           </w:tcPr>
-          <w:p>
+          <w:p wp14:textId="6415212D">
             <w:pPr>
               <w:pStyle w:val="TableParagraph"/>
               <w:spacing w:line="228" w:lineRule="exact"/>
               <w:ind w:left="391"/>
               <w:rPr>
-                <w:b/>
+                <w:b w:val="1"/>
+                <w:bCs w:val="1"/>
                 <w:sz w:val="22"/>
-              </w:rPr>
-            </w:pPr>
-            <w:r>
-              <w:rPr>
-                <w:b/>
+                <w:szCs w:val="22"/>
+              </w:rPr>
+            </w:pPr>
+            <w:r>
+              <w:rPr>
+                <w:b w:val="1"/>
+                <w:bCs w:val="1"/>
                 <w:sz w:val="22"/>
-              </w:rPr>
-              <w:t>Software Development Engineer (June-2015 – Present)</w:t>
+                <w:szCs w:val="22"/>
+              </w:rPr>
+              <w:t>Software Development Engineer (June 2015 – April 2020 | 4 Y 11 Months)</w:t>
             </w:r>
           </w:p>
         </w:tc>
       </w:tr>
-      <w:tr>
+      <w:tr xmlns:wp14="http://schemas.microsoft.com/office/word/2010/wordml" wp14:textId="77777777">
         <w:trPr>
           <w:trHeight w:val="1792" w:hRule="atLeast"/>
         </w:trPr>
@@ -867,37 +1146,45 @@
           <w:tcPr>
             <w:tcW w:w="1800" w:type="dxa"/>
             <w:tcBorders>
-              <w:right w:val="single" w:sz="4" w:space="0" w:color="000000"/>
+              <w:right w:val="single" w:color="000000" w:themeColor="text1" w:sz="4" w:space="0"/>
             </w:tcBorders>
+            <w:tcMar/>
           </w:tcPr>
-          <w:p>
-            <w:pPr>
-              <w:pStyle w:val="TableParagraph"/>
-              <w:spacing w:before="4"/>
+          <w:p wp14:textId="77777777">
+            <w:pPr>
+              <w:pStyle w:val="TableParagraph"/>
+              <w:spacing w:before="60" w:beforeAutospacing="off"/>
               <w:ind w:right="99"/>
               <w:jc w:val="right"/>
               <w:rPr>
-                <w:i/>
-                <w:sz w:val="20"/>
-              </w:rPr>
-            </w:pPr>
-            <w:r>
-              <w:rPr>
-                <w:i/>
-                <w:sz w:val="20"/>
+                <w:i w:val="0"/>
+                <w:iCs w:val="0"/>
+                <w:sz w:val="20"/>
+                <w:szCs w:val="20"/>
+              </w:rPr>
+            </w:pPr>
+            <w:proofErr w:type="spellStart"/>
+            <w:r>
+              <w:rPr>
+                <w:i w:val="0"/>
+                <w:iCs w:val="0"/>
+                <w:sz w:val="20"/>
+                <w:szCs w:val="20"/>
               </w:rPr>
               <w:t>SonicOS</w:t>
             </w:r>
+            <w:proofErr w:type="spellEnd"/>
           </w:p>
         </w:tc>
         <w:tc>
           <w:tcPr>
             <w:tcW w:w="9813" w:type="dxa"/>
             <w:tcBorders>
-              <w:left w:val="single" w:sz="4" w:space="0" w:color="000000"/>
+              <w:left w:val="single" w:color="000000" w:themeColor="text1" w:sz="4" w:space="0"/>
             </w:tcBorders>
+            <w:tcMar/>
           </w:tcPr>
-          <w:p>
+          <w:p wp14:textId="77777777">
             <w:pPr>
               <w:pStyle w:val="TableParagraph"/>
               <w:numPr>
@@ -905,23 +1192,41 @@
                 <w:numId w:val="2"/>
               </w:numPr>
               <w:tabs>
-                <w:tab w:pos="608" w:val="left" w:leader="none"/>
+                <w:tab w:val="left" w:leader="none" w:pos="608"/>
               </w:tabs>
-              <w:spacing w:line="240" w:lineRule="auto" w:before="3" w:after="0"/>
+              <w:spacing w:before="60" w:beforeAutospacing="off" w:after="0" w:line="240" w:lineRule="auto"/>
               <w:ind w:left="607" w:right="104" w:hanging="360"/>
               <w:jc w:val="both"/>
               <w:rPr>
                 <w:sz w:val="20"/>
-              </w:rPr>
-            </w:pPr>
-            <w:r>
-              <w:rPr>
-                <w:sz w:val="20"/>
-              </w:rPr>
-              <w:t>Developed an integration solution for SonicOS, operating system running on firewalls, to integrate and manage SonicWall Switches with Firewalls, thereby, giving granular control to monitor every end-user through a single management interface with ease.</w:t>
-            </w:r>
-          </w:p>
-          <w:p>
+                <w:szCs w:val="20"/>
+              </w:rPr>
+            </w:pPr>
+            <w:r>
+              <w:rPr>
+                <w:sz w:val="20"/>
+                <w:szCs w:val="20"/>
+              </w:rPr>
+              <w:t xml:space="preserve">Developed an integration solution for </w:t>
+            </w:r>
+            <w:proofErr w:type="spellStart"/>
+            <w:r>
+              <w:rPr>
+                <w:sz w:val="20"/>
+                <w:szCs w:val="20"/>
+              </w:rPr>
+              <w:t>SonicOS</w:t>
+            </w:r>
+            <w:proofErr w:type="spellEnd"/>
+            <w:r>
+              <w:rPr>
+                <w:sz w:val="20"/>
+                <w:szCs w:val="20"/>
+              </w:rPr>
+              <w:t>, operating system running on firewalls, to integrate and manage SonicWall Switches with Firewalls, thereby, giving granular control to monitor every end-user through a single management interface with ease.</w:t>
+            </w:r>
+          </w:p>
+          <w:p wp14:textId="2105DBD0">
             <w:pPr>
               <w:pStyle w:val="TableParagraph"/>
               <w:numPr>
@@ -929,23 +1234,25 @@
                 <w:numId w:val="2"/>
               </w:numPr>
               <w:tabs>
-                <w:tab w:pos="608" w:val="left" w:leader="none"/>
+                <w:tab w:val="left" w:leader="none" w:pos="608"/>
               </w:tabs>
-              <w:spacing w:line="240" w:lineRule="auto" w:before="1" w:after="0"/>
+              <w:spacing w:before="1" w:after="0" w:line="240" w:lineRule="auto"/>
               <w:ind w:left="607" w:right="110" w:hanging="360"/>
               <w:jc w:val="both"/>
               <w:rPr>
                 <w:sz w:val="20"/>
-              </w:rPr>
-            </w:pPr>
-            <w:r>
-              <w:rPr>
-                <w:sz w:val="20"/>
-              </w:rPr>
-              <w:t>Resolved several issues with Interface Wire Mode, Log Monitor, Syslog Monitoring, FTP Logging, TSR Export and so on in SonicOS</w:t>
-            </w:r>
-          </w:p>
-          <w:p>
+                <w:szCs w:val="20"/>
+              </w:rPr>
+            </w:pPr>
+            <w:r>
+              <w:rPr>
+                <w:sz w:val="20"/>
+                <w:szCs w:val="20"/>
+              </w:rPr>
+              <w:t>Resolved several issues with Wire Mode Interfaces, Log Monitor, Syslog Monitoring, FTP Logging, TSR Export and so on in SonicOS</w:t>
+            </w:r>
+          </w:p>
+          <w:p wp14:textId="77777777">
             <w:pPr>
               <w:pStyle w:val="TableParagraph"/>
               <w:numPr>
@@ -953,38 +1260,42 @@
                 <w:numId w:val="2"/>
               </w:numPr>
               <w:tabs>
-                <w:tab w:pos="608" w:val="left" w:leader="none"/>
+                <w:tab w:val="left" w:leader="none" w:pos="608"/>
               </w:tabs>
-              <w:spacing w:line="240" w:lineRule="auto" w:before="0" w:after="0"/>
+              <w:spacing w:before="0" w:beforeAutospacing="off" w:after="120" w:afterAutospacing="off" w:line="240" w:lineRule="auto"/>
               <w:ind w:left="607" w:right="107" w:hanging="360"/>
               <w:jc w:val="both"/>
               <w:rPr>
                 <w:sz w:val="20"/>
-              </w:rPr>
-            </w:pPr>
-            <w:r>
-              <w:rPr>
-                <w:sz w:val="20"/>
-              </w:rPr>
-              <w:t>Developed CLI and API interfaces to configure Flow Reporting, ARP Storm Limit, Switch Integration and AWS Integration from</w:t>
+                <w:szCs w:val="20"/>
+              </w:rPr>
+            </w:pPr>
+            <w:r>
+              <w:rPr>
+                <w:sz w:val="20"/>
+                <w:szCs w:val="20"/>
+              </w:rPr>
+              <w:t>Developed CLI and API interfaces to configure Flow Reporting, ARP Storm Limit, SonicWall Switch Integration and AWS Integration from</w:t>
             </w:r>
             <w:r>
               <w:rPr>
                 <w:spacing w:val="-2"/>
                 <w:sz w:val="20"/>
-              </w:rPr>
-              <w:t> </w:t>
-            </w:r>
-            <w:r>
-              <w:rPr>
-                <w:sz w:val="20"/>
+                <w:szCs w:val="20"/>
+              </w:rPr>
+              <w:t xml:space="preserve"> </w:t>
+            </w:r>
+            <w:r>
+              <w:rPr>
+                <w:sz w:val="20"/>
+                <w:szCs w:val="20"/>
               </w:rPr>
               <w:t>Firewalls.</w:t>
             </w:r>
           </w:p>
         </w:tc>
       </w:tr>
-      <w:tr>
+      <w:tr xmlns:wp14="http://schemas.microsoft.com/office/word/2010/wordml" wp14:textId="77777777">
         <w:trPr>
           <w:trHeight w:val="589" w:hRule="atLeast"/>
         </w:trPr>
@@ -992,24 +1303,29 @@
           <w:tcPr>
             <w:tcW w:w="1800" w:type="dxa"/>
             <w:tcBorders>
-              <w:right w:val="single" w:sz="4" w:space="0" w:color="000000"/>
+              <w:right w:val="single" w:color="000000" w:themeColor="text1" w:sz="4" w:space="0"/>
             </w:tcBorders>
+            <w:tcMar/>
           </w:tcPr>
-          <w:p>
-            <w:pPr>
-              <w:pStyle w:val="TableParagraph"/>
-              <w:spacing w:before="11"/>
+          <w:p wp14:textId="77777777">
+            <w:pPr>
+              <w:pStyle w:val="TableParagraph"/>
+              <w:spacing w:before="60" w:beforeAutospacing="off"/>
               <w:ind w:right="103"/>
               <w:jc w:val="right"/>
               <w:rPr>
-                <w:i/>
-                <w:sz w:val="20"/>
-              </w:rPr>
-            </w:pPr>
-            <w:r>
-              <w:rPr>
-                <w:i/>
-                <w:sz w:val="20"/>
+                <w:i w:val="0"/>
+                <w:iCs w:val="0"/>
+                <w:sz w:val="20"/>
+                <w:szCs w:val="20"/>
+              </w:rPr>
+            </w:pPr>
+            <w:r>
+              <w:rPr>
+                <w:i w:val="0"/>
+                <w:iCs w:val="0"/>
+                <w:sz w:val="20"/>
+                <w:szCs w:val="20"/>
               </w:rPr>
               <w:t>Log Analyzers</w:t>
             </w:r>
@@ -1019,28 +1335,31 @@
           <w:tcPr>
             <w:tcW w:w="9813" w:type="dxa"/>
             <w:tcBorders>
-              <w:left w:val="single" w:sz="4" w:space="0" w:color="000000"/>
+              <w:left w:val="single" w:color="000000" w:themeColor="text1" w:sz="4" w:space="0"/>
             </w:tcBorders>
+            <w:tcMar/>
           </w:tcPr>
-          <w:p>
-            <w:pPr>
-              <w:pStyle w:val="TableParagraph"/>
-              <w:spacing w:before="11"/>
+          <w:p wp14:textId="7328B8B6">
+            <w:pPr>
+              <w:pStyle w:val="TableParagraph"/>
+              <w:spacing w:before="60" w:beforeAutospacing="off" w:after="120" w:afterAutospacing="off"/>
               <w:ind w:left="391"/>
               <w:rPr>
                 <w:sz w:val="20"/>
-              </w:rPr>
-            </w:pPr>
-            <w:r>
-              <w:rPr>
-                <w:sz w:val="20"/>
-              </w:rPr>
-              <w:t>Designed and Developed various web applications such as TSR Analysis Tool, EXP Viewer in Python 3.7, that parses various sections of log file using Regular Expressions and displays output in a human-readable format.</w:t>
+                <w:szCs w:val="20"/>
+              </w:rPr>
+            </w:pPr>
+            <w:r>
+              <w:rPr>
+                <w:sz w:val="20"/>
+                <w:szCs w:val="20"/>
+              </w:rPr>
+              <w:t>Designed and Developed various web applications such as TSR Analysis Tool, EXP Viewer in Python 3.7, that parses various sections of log files using Regular Expressions and display output in a human-readable format.</w:t>
             </w:r>
           </w:p>
         </w:tc>
       </w:tr>
-      <w:tr>
+      <w:tr xmlns:wp14="http://schemas.microsoft.com/office/word/2010/wordml" wp14:textId="77777777">
         <w:trPr>
           <w:trHeight w:val="847" w:hRule="atLeast"/>
         </w:trPr>
@@ -1048,24 +1367,29 @@
           <w:tcPr>
             <w:tcW w:w="1800" w:type="dxa"/>
             <w:tcBorders>
-              <w:right w:val="single" w:sz="4" w:space="0" w:color="000000"/>
+              <w:right w:val="single" w:color="000000" w:themeColor="text1" w:sz="4" w:space="0"/>
             </w:tcBorders>
+            <w:tcMar/>
           </w:tcPr>
-          <w:p>
-            <w:pPr>
-              <w:pStyle w:val="TableParagraph"/>
-              <w:spacing w:before="51"/>
+          <w:p wp14:textId="77777777">
+            <w:pPr>
+              <w:pStyle w:val="TableParagraph"/>
+              <w:spacing w:before="60" w:beforeAutospacing="off"/>
               <w:ind w:right="102"/>
               <w:jc w:val="right"/>
               <w:rPr>
-                <w:i/>
-                <w:sz w:val="20"/>
-              </w:rPr>
-            </w:pPr>
-            <w:r>
-              <w:rPr>
-                <w:i/>
-                <w:sz w:val="20"/>
+                <w:i w:val="0"/>
+                <w:iCs w:val="0"/>
+                <w:sz w:val="20"/>
+                <w:szCs w:val="20"/>
+              </w:rPr>
+            </w:pPr>
+            <w:r>
+              <w:rPr>
+                <w:i w:val="0"/>
+                <w:iCs w:val="0"/>
+                <w:sz w:val="20"/>
+                <w:szCs w:val="20"/>
               </w:rPr>
               <w:t>Migration Tool</w:t>
             </w:r>
@@ -1075,23 +1399,27 @@
           <w:tcPr>
             <w:tcW w:w="9813" w:type="dxa"/>
             <w:tcBorders>
-              <w:left w:val="single" w:sz="4" w:space="0" w:color="000000"/>
+              <w:left w:val="single" w:color="000000" w:themeColor="text1" w:sz="4" w:space="0"/>
             </w:tcBorders>
+            <w:tcMar/>
           </w:tcPr>
-          <w:p>
-            <w:pPr>
-              <w:pStyle w:val="TableParagraph"/>
-              <w:spacing w:before="51"/>
+          <w:p wp14:textId="77777777">
+            <w:pPr>
+              <w:pStyle w:val="TableParagraph"/>
+              <w:spacing w:before="60" w:beforeAutospacing="off" w:after="120" w:afterAutospacing="off"/>
               <w:ind w:left="391" w:right="107"/>
               <w:jc w:val="both"/>
               <w:rPr>
-                <w:i/>
-                <w:sz w:val="20"/>
-              </w:rPr>
-            </w:pPr>
-            <w:r>
-              <w:rPr>
-                <w:sz w:val="20"/>
+                <w:i w:val="1"/>
+                <w:iCs w:val="1"/>
+                <w:sz w:val="20"/>
+                <w:szCs w:val="20"/>
+              </w:rPr>
+            </w:pPr>
+            <w:r>
+              <w:rPr>
+                <w:sz w:val="20"/>
+                <w:szCs w:val="20"/>
               </w:rPr>
               <w:t>Developed a Web Platform for customers of other vendors namely, Cisco, Check Point, Juniper, Fortinet, Palo Alto, WatchGuard</w:t>
             </w:r>
@@ -1099,12 +1427,14 @@
               <w:rPr>
                 <w:spacing w:val="-7"/>
                 <w:sz w:val="20"/>
-              </w:rPr>
-              <w:t> </w:t>
-            </w:r>
-            <w:r>
-              <w:rPr>
-                <w:sz w:val="20"/>
+                <w:szCs w:val="20"/>
+              </w:rPr>
+              <w:t xml:space="preserve"> </w:t>
+            </w:r>
+            <w:r>
+              <w:rPr>
+                <w:sz w:val="20"/>
+                <w:szCs w:val="20"/>
               </w:rPr>
               <w:t>and</w:t>
             </w:r>
@@ -1112,12 +1442,14 @@
               <w:rPr>
                 <w:spacing w:val="-6"/>
                 <w:sz w:val="20"/>
-              </w:rPr>
-              <w:t> </w:t>
-            </w:r>
-            <w:r>
-              <w:rPr>
-                <w:sz w:val="20"/>
+                <w:szCs w:val="20"/>
+              </w:rPr>
+              <w:t xml:space="preserve"> </w:t>
+            </w:r>
+            <w:r>
+              <w:rPr>
+                <w:sz w:val="20"/>
+                <w:szCs w:val="20"/>
               </w:rPr>
               <w:t>Sophos</w:t>
             </w:r>
@@ -1125,12 +1457,14 @@
               <w:rPr>
                 <w:spacing w:val="-7"/>
                 <w:sz w:val="20"/>
-              </w:rPr>
-              <w:t> </w:t>
-            </w:r>
-            <w:r>
-              <w:rPr>
-                <w:sz w:val="20"/>
+                <w:szCs w:val="20"/>
+              </w:rPr>
+              <w:t xml:space="preserve"> </w:t>
+            </w:r>
+            <w:r>
+              <w:rPr>
+                <w:sz w:val="20"/>
+                <w:szCs w:val="20"/>
               </w:rPr>
               <w:t>to</w:t>
             </w:r>
@@ -1138,12 +1472,14 @@
               <w:rPr>
                 <w:spacing w:val="-8"/>
                 <w:sz w:val="20"/>
-              </w:rPr>
-              <w:t> </w:t>
-            </w:r>
-            <w:r>
-              <w:rPr>
-                <w:sz w:val="20"/>
+                <w:szCs w:val="20"/>
+              </w:rPr>
+              <w:t xml:space="preserve"> </w:t>
+            </w:r>
+            <w:r>
+              <w:rPr>
+                <w:sz w:val="20"/>
+                <w:szCs w:val="20"/>
               </w:rPr>
               <w:t>migrate</w:t>
             </w:r>
@@ -1151,12 +1487,14 @@
               <w:rPr>
                 <w:spacing w:val="-8"/>
                 <w:sz w:val="20"/>
-              </w:rPr>
-              <w:t> </w:t>
-            </w:r>
-            <w:r>
-              <w:rPr>
-                <w:sz w:val="20"/>
+                <w:szCs w:val="20"/>
+              </w:rPr>
+              <w:t xml:space="preserve"> </w:t>
+            </w:r>
+            <w:r>
+              <w:rPr>
+                <w:sz w:val="20"/>
+                <w:szCs w:val="20"/>
               </w:rPr>
               <w:t>easily</w:t>
             </w:r>
@@ -1164,12 +1502,14 @@
               <w:rPr>
                 <w:spacing w:val="-6"/>
                 <w:sz w:val="20"/>
-              </w:rPr>
-              <w:t> </w:t>
-            </w:r>
-            <w:r>
-              <w:rPr>
-                <w:sz w:val="20"/>
+                <w:szCs w:val="20"/>
+              </w:rPr>
+              <w:t xml:space="preserve"> </w:t>
+            </w:r>
+            <w:r>
+              <w:rPr>
+                <w:sz w:val="20"/>
+                <w:szCs w:val="20"/>
               </w:rPr>
               <w:t>to</w:t>
             </w:r>
@@ -1177,12 +1517,14 @@
               <w:rPr>
                 <w:spacing w:val="-7"/>
                 <w:sz w:val="20"/>
-              </w:rPr>
-              <w:t> </w:t>
-            </w:r>
-            <w:r>
-              <w:rPr>
-                <w:sz w:val="20"/>
+                <w:szCs w:val="20"/>
+              </w:rPr>
+              <w:t xml:space="preserve"> </w:t>
+            </w:r>
+            <w:r>
+              <w:rPr>
+                <w:sz w:val="20"/>
+                <w:szCs w:val="20"/>
               </w:rPr>
               <w:t>SonicWALL</w:t>
             </w:r>
@@ -1190,12 +1532,14 @@
               <w:rPr>
                 <w:spacing w:val="-6"/>
                 <w:sz w:val="20"/>
-              </w:rPr>
-              <w:t> </w:t>
-            </w:r>
-            <w:r>
-              <w:rPr>
-                <w:sz w:val="20"/>
+                <w:szCs w:val="20"/>
+              </w:rPr>
+              <w:t xml:space="preserve"> </w:t>
+            </w:r>
+            <w:r>
+              <w:rPr>
+                <w:sz w:val="20"/>
+                <w:szCs w:val="20"/>
               </w:rPr>
               <w:t>by</w:t>
             </w:r>
@@ -1203,12 +1547,14 @@
               <w:rPr>
                 <w:spacing w:val="-8"/>
                 <w:sz w:val="20"/>
-              </w:rPr>
-              <w:t> </w:t>
-            </w:r>
-            <w:r>
-              <w:rPr>
-                <w:sz w:val="20"/>
+                <w:szCs w:val="20"/>
+              </w:rPr>
+              <w:t xml:space="preserve"> </w:t>
+            </w:r>
+            <w:r>
+              <w:rPr>
+                <w:sz w:val="20"/>
+                <w:szCs w:val="20"/>
               </w:rPr>
               <w:t>converting</w:t>
             </w:r>
@@ -1216,12 +1562,14 @@
               <w:rPr>
                 <w:spacing w:val="-8"/>
                 <w:sz w:val="20"/>
-              </w:rPr>
-              <w:t> </w:t>
-            </w:r>
-            <w:r>
-              <w:rPr>
-                <w:sz w:val="20"/>
+                <w:szCs w:val="20"/>
+              </w:rPr>
+              <w:t xml:space="preserve"> </w:t>
+            </w:r>
+            <w:r>
+              <w:rPr>
+                <w:sz w:val="20"/>
+                <w:szCs w:val="20"/>
               </w:rPr>
               <w:t>their</w:t>
             </w:r>
@@ -1229,12 +1577,14 @@
               <w:rPr>
                 <w:spacing w:val="-7"/>
                 <w:sz w:val="20"/>
-              </w:rPr>
-              <w:t> </w:t>
-            </w:r>
-            <w:r>
-              <w:rPr>
-                <w:sz w:val="20"/>
+                <w:szCs w:val="20"/>
+              </w:rPr>
+              <w:t xml:space="preserve"> </w:t>
+            </w:r>
+            <w:r>
+              <w:rPr>
+                <w:sz w:val="20"/>
+                <w:szCs w:val="20"/>
               </w:rPr>
               <w:t>settings</w:t>
             </w:r>
@@ -1242,12 +1592,14 @@
               <w:rPr>
                 <w:spacing w:val="-6"/>
                 <w:sz w:val="20"/>
-              </w:rPr>
-              <w:t> </w:t>
-            </w:r>
-            <w:r>
-              <w:rPr>
-                <w:sz w:val="20"/>
+                <w:szCs w:val="20"/>
+              </w:rPr>
+              <w:t xml:space="preserve"> </w:t>
+            </w:r>
+            <w:r>
+              <w:rPr>
+                <w:sz w:val="20"/>
+                <w:szCs w:val="20"/>
               </w:rPr>
               <w:t>to</w:t>
             </w:r>
@@ -1255,12 +1607,14 @@
               <w:rPr>
                 <w:spacing w:val="-8"/>
                 <w:sz w:val="20"/>
-              </w:rPr>
-              <w:t> </w:t>
-            </w:r>
-            <w:r>
-              <w:rPr>
-                <w:sz w:val="20"/>
+                <w:szCs w:val="20"/>
+              </w:rPr>
+              <w:t xml:space="preserve"> </w:t>
+            </w:r>
+            <w:r>
+              <w:rPr>
+                <w:sz w:val="20"/>
+                <w:szCs w:val="20"/>
               </w:rPr>
               <w:t>EXP</w:t>
             </w:r>
@@ -1268,12 +1622,14 @@
               <w:rPr>
                 <w:spacing w:val="-4"/>
                 <w:sz w:val="20"/>
-              </w:rPr>
-              <w:t> </w:t>
-            </w:r>
-            <w:r>
-              <w:rPr>
-                <w:sz w:val="20"/>
+                <w:szCs w:val="20"/>
+              </w:rPr>
+              <w:t xml:space="preserve"> </w:t>
+            </w:r>
+            <w:r>
+              <w:rPr>
+                <w:sz w:val="20"/>
+                <w:szCs w:val="20"/>
               </w:rPr>
               <w:t>format</w:t>
             </w:r>
@@ -1281,12 +1637,14 @@
               <w:rPr>
                 <w:spacing w:val="-6"/>
                 <w:sz w:val="20"/>
-              </w:rPr>
-              <w:t> </w:t>
-            </w:r>
-            <w:r>
-              <w:rPr>
-                <w:sz w:val="20"/>
+                <w:szCs w:val="20"/>
+              </w:rPr>
+              <w:t xml:space="preserve"> </w:t>
+            </w:r>
+            <w:r>
+              <w:rPr>
+                <w:sz w:val="20"/>
+                <w:szCs w:val="20"/>
               </w:rPr>
               <w:t>that</w:t>
             </w:r>
@@ -1294,12 +1652,14 @@
               <w:rPr>
                 <w:spacing w:val="-7"/>
                 <w:sz w:val="20"/>
-              </w:rPr>
-              <w:t> </w:t>
-            </w:r>
-            <w:r>
-              <w:rPr>
-                <w:sz w:val="20"/>
+                <w:szCs w:val="20"/>
+              </w:rPr>
+              <w:t xml:space="preserve"> </w:t>
+            </w:r>
+            <w:r>
+              <w:rPr>
+                <w:sz w:val="20"/>
+                <w:szCs w:val="20"/>
               </w:rPr>
               <w:t>can</w:t>
             </w:r>
@@ -1307,12 +1667,14 @@
               <w:rPr>
                 <w:spacing w:val="-8"/>
                 <w:sz w:val="20"/>
-              </w:rPr>
-              <w:t> </w:t>
-            </w:r>
-            <w:r>
-              <w:rPr>
-                <w:sz w:val="20"/>
+                <w:szCs w:val="20"/>
+              </w:rPr>
+              <w:t xml:space="preserve"> </w:t>
+            </w:r>
+            <w:r>
+              <w:rPr>
+                <w:sz w:val="20"/>
+                <w:szCs w:val="20"/>
               </w:rPr>
               <w:t>be</w:t>
             </w:r>
@@ -1320,35 +1682,59 @@
               <w:rPr>
                 <w:spacing w:val="-8"/>
                 <w:sz w:val="20"/>
-              </w:rPr>
-              <w:t> </w:t>
-            </w:r>
-            <w:r>
-              <w:rPr>
-                <w:sz w:val="20"/>
-              </w:rPr>
-              <w:t>used to import all old settings into their new SonicWALLs. </w:t>
-            </w:r>
-            <w:r>
-              <w:rPr>
-                <w:i/>
-                <w:sz w:val="20"/>
+                <w:szCs w:val="20"/>
+              </w:rPr>
+              <w:t xml:space="preserve"> </w:t>
+            </w:r>
+            <w:r>
+              <w:rPr>
+                <w:sz w:val="20"/>
+                <w:szCs w:val="20"/>
+              </w:rPr>
+              <w:t xml:space="preserve">used to import all old settings into their new </w:t>
+            </w:r>
+            <w:proofErr w:type="spellStart"/>
+            <w:r>
+              <w:rPr>
+                <w:sz w:val="20"/>
+                <w:szCs w:val="20"/>
+              </w:rPr>
+              <w:t>SonicWALLs</w:t>
+            </w:r>
+            <w:proofErr w:type="spellEnd"/>
+            <w:r>
+              <w:rPr>
+                <w:sz w:val="20"/>
+                <w:szCs w:val="20"/>
+              </w:rPr>
+              <w:t xml:space="preserve">. </w:t>
+            </w:r>
+            <w:r>
+              <w:rPr>
+                <w:i w:val="1"/>
+                <w:iCs w:val="1"/>
+                <w:sz w:val="20"/>
+                <w:szCs w:val="20"/>
               </w:rPr>
               <w:t>URL:</w:t>
             </w:r>
             <w:r>
               <w:rPr>
-                <w:i/>
+                <w:i w:val="1"/>
+                <w:iCs w:val="1"/>
                 <w:spacing w:val="-8"/>
                 <w:sz w:val="20"/>
-              </w:rPr>
-              <w:t> </w:t>
-            </w:r>
-            <w:hyperlink r:id="rId7">
+                <w:szCs w:val="20"/>
+              </w:rPr>
+              <w:t xml:space="preserve"> </w:t>
+            </w:r>
+            <w:hyperlink r:id="R6b5a8cab0cef4149">
               <w:r>
                 <w:rPr>
-                  <w:i/>
+                  <w:i w:val="1"/>
+                  <w:iCs w:val="1"/>
                   <w:sz w:val="20"/>
+                  <w:szCs w:val="20"/>
                 </w:rPr>
                 <w:t>https://migratetool.global.sonicwall.com</w:t>
               </w:r>
@@ -1356,7 +1742,7 @@
           </w:p>
         </w:tc>
       </w:tr>
-      <w:tr>
+      <w:tr xmlns:wp14="http://schemas.microsoft.com/office/word/2010/wordml" wp14:textId="77777777">
         <w:trPr>
           <w:trHeight w:val="531" w:hRule="atLeast"/>
         </w:trPr>
@@ -1364,24 +1750,29 @@
           <w:tcPr>
             <w:tcW w:w="1800" w:type="dxa"/>
             <w:tcBorders>
-              <w:right w:val="single" w:sz="4" w:space="0" w:color="000000"/>
+              <w:right w:val="single" w:color="000000" w:themeColor="text1" w:sz="4" w:space="0"/>
             </w:tcBorders>
+            <w:tcMar/>
           </w:tcPr>
-          <w:p>
-            <w:pPr>
-              <w:pStyle w:val="TableParagraph"/>
-              <w:spacing w:before="25"/>
+          <w:p wp14:textId="77777777">
+            <w:pPr>
+              <w:pStyle w:val="TableParagraph"/>
+              <w:spacing w:before="60" w:beforeAutospacing="off"/>
               <w:ind w:right="102"/>
               <w:jc w:val="right"/>
               <w:rPr>
-                <w:i/>
-                <w:sz w:val="20"/>
-              </w:rPr>
-            </w:pPr>
-            <w:r>
-              <w:rPr>
-                <w:i/>
-                <w:sz w:val="20"/>
+                <w:i w:val="0"/>
+                <w:iCs w:val="0"/>
+                <w:sz w:val="20"/>
+                <w:szCs w:val="20"/>
+              </w:rPr>
+            </w:pPr>
+            <w:r>
+              <w:rPr>
+                <w:i w:val="0"/>
+                <w:iCs w:val="0"/>
+                <w:sz w:val="20"/>
+                <w:szCs w:val="20"/>
               </w:rPr>
               <w:t>Lab Portal</w:t>
             </w:r>
@@ -1391,28 +1782,31 @@
           <w:tcPr>
             <w:tcW w:w="9813" w:type="dxa"/>
             <w:tcBorders>
-              <w:left w:val="single" w:sz="4" w:space="0" w:color="000000"/>
+              <w:left w:val="single" w:color="000000" w:themeColor="text1" w:sz="4" w:space="0"/>
             </w:tcBorders>
+            <w:tcMar/>
           </w:tcPr>
-          <w:p>
-            <w:pPr>
-              <w:pStyle w:val="TableParagraph"/>
-              <w:spacing w:line="237" w:lineRule="auto" w:before="27"/>
+          <w:p wp14:textId="77777777">
+            <w:pPr>
+              <w:pStyle w:val="TableParagraph"/>
+              <w:spacing w:before="60" w:beforeAutospacing="off" w:line="237" w:lineRule="auto"/>
               <w:ind w:left="391"/>
               <w:rPr>
                 <w:sz w:val="20"/>
-              </w:rPr>
-            </w:pPr>
-            <w:r>
-              <w:rPr>
-                <w:sz w:val="20"/>
+                <w:szCs w:val="20"/>
+              </w:rPr>
+            </w:pPr>
+            <w:r>
+              <w:rPr>
+                <w:sz w:val="20"/>
+                <w:szCs w:val="20"/>
               </w:rPr>
               <w:t>Designed and Developed a web portal for Dell SonicWall Lab using HTML, CSS and JS that shows availability of various Networking Devices and Servers available in SonicWall Asia Pacific Region</w:t>
             </w:r>
           </w:p>
         </w:tc>
       </w:tr>
-      <w:tr>
+      <w:tr xmlns:wp14="http://schemas.microsoft.com/office/word/2010/wordml" wp14:textId="77777777">
         <w:trPr>
           <w:trHeight w:val="1140" w:hRule="atLeast"/>
         </w:trPr>
@@ -1420,24 +1814,29 @@
           <w:tcPr>
             <w:tcW w:w="1800" w:type="dxa"/>
             <w:tcBorders>
-              <w:right w:val="single" w:sz="4" w:space="0" w:color="000000"/>
+              <w:right w:val="single" w:color="000000" w:themeColor="text1" w:sz="4" w:space="0"/>
             </w:tcBorders>
+            <w:tcMar/>
           </w:tcPr>
-          <w:p>
-            <w:pPr>
-              <w:pStyle w:val="TableParagraph"/>
-              <w:spacing w:before="24"/>
+          <w:p wp14:textId="77777777">
+            <w:pPr>
+              <w:pStyle w:val="TableParagraph"/>
+              <w:spacing w:before="60" w:beforeAutospacing="off"/>
               <w:ind w:right="103"/>
               <w:jc w:val="right"/>
               <w:rPr>
-                <w:i/>
-                <w:sz w:val="20"/>
-              </w:rPr>
-            </w:pPr>
-            <w:r>
-              <w:rPr>
-                <w:i/>
-                <w:sz w:val="20"/>
+                <w:i w:val="0"/>
+                <w:iCs w:val="0"/>
+                <w:sz w:val="20"/>
+                <w:szCs w:val="20"/>
+              </w:rPr>
+            </w:pPr>
+            <w:r>
+              <w:rPr>
+                <w:i w:val="0"/>
+                <w:iCs w:val="0"/>
+                <w:sz w:val="20"/>
+                <w:szCs w:val="20"/>
               </w:rPr>
               <w:t>Responsibilities</w:t>
             </w:r>
@@ -1447,10 +1846,11 @@
           <w:tcPr>
             <w:tcW w:w="9813" w:type="dxa"/>
             <w:tcBorders>
-              <w:left w:val="single" w:sz="4" w:space="0" w:color="000000"/>
+              <w:left w:val="single" w:color="000000" w:themeColor="text1" w:sz="4" w:space="0"/>
             </w:tcBorders>
+            <w:tcMar/>
           </w:tcPr>
-          <w:p>
+          <w:p wp14:textId="77777777">
             <w:pPr>
               <w:pStyle w:val="TableParagraph"/>
               <w:numPr>
@@ -1458,19 +1858,21 @@
                 <w:numId w:val="3"/>
               </w:numPr>
               <w:tabs>
-                <w:tab w:pos="607" w:val="left" w:leader="none"/>
-                <w:tab w:pos="608" w:val="left" w:leader="none"/>
+                <w:tab w:val="left" w:leader="none" w:pos="607"/>
+                <w:tab w:val="left" w:leader="none" w:pos="608"/>
               </w:tabs>
-              <w:spacing w:line="240" w:lineRule="auto" w:before="23" w:after="0"/>
+              <w:spacing w:before="60" w:beforeAutospacing="off" w:after="120" w:afterAutospacing="off" w:line="240" w:lineRule="auto"/>
               <w:ind w:left="607" w:right="120" w:hanging="360"/>
               <w:jc w:val="left"/>
               <w:rPr>
                 <w:sz w:val="20"/>
-              </w:rPr>
-            </w:pPr>
-            <w:r>
-              <w:rPr>
-                <w:sz w:val="20"/>
+                <w:szCs w:val="20"/>
+              </w:rPr>
+            </w:pPr>
+            <w:r>
+              <w:rPr>
+                <w:sz w:val="20"/>
+                <w:szCs w:val="20"/>
               </w:rPr>
               <w:t>Collaborated with other Engineers on code reviews, test case reviews and process enhancements. Facilitated problem diagnosis and prompt resolution for issues reported by</w:t>
             </w:r>
@@ -1478,17 +1880,19 @@
               <w:rPr>
                 <w:spacing w:val="1"/>
                 <w:sz w:val="20"/>
-              </w:rPr>
-              <w:t> </w:t>
-            </w:r>
-            <w:r>
-              <w:rPr>
-                <w:sz w:val="20"/>
+                <w:szCs w:val="20"/>
+              </w:rPr>
+              <w:t xml:space="preserve"> </w:t>
+            </w:r>
+            <w:r>
+              <w:rPr>
+                <w:sz w:val="20"/>
+                <w:szCs w:val="20"/>
               </w:rPr>
               <w:t>customers.</w:t>
             </w:r>
           </w:p>
-          <w:p>
+          <w:p wp14:textId="77777777">
             <w:pPr>
               <w:pStyle w:val="TableParagraph"/>
               <w:numPr>
@@ -1496,19 +1900,21 @@
                 <w:numId w:val="3"/>
               </w:numPr>
               <w:tabs>
-                <w:tab w:pos="607" w:val="left" w:leader="none"/>
-                <w:tab w:pos="608" w:val="left" w:leader="none"/>
+                <w:tab w:val="left" w:leader="none" w:pos="607"/>
+                <w:tab w:val="left" w:leader="none" w:pos="608"/>
               </w:tabs>
-              <w:spacing w:line="240" w:lineRule="auto" w:before="0" w:after="0"/>
+              <w:spacing w:before="60" w:beforeAutospacing="off" w:after="120" w:afterAutospacing="off" w:line="240" w:lineRule="auto"/>
               <w:ind w:left="607" w:right="110" w:hanging="360"/>
               <w:jc w:val="left"/>
               <w:rPr>
                 <w:sz w:val="20"/>
-              </w:rPr>
-            </w:pPr>
-            <w:r>
-              <w:rPr>
-                <w:sz w:val="20"/>
+                <w:szCs w:val="20"/>
+              </w:rPr>
+            </w:pPr>
+            <w:r>
+              <w:rPr>
+                <w:sz w:val="20"/>
+                <w:szCs w:val="20"/>
               </w:rPr>
               <w:t>Extensive</w:t>
             </w:r>
@@ -1516,12 +1922,14 @@
               <w:rPr>
                 <w:spacing w:val="-10"/>
                 <w:sz w:val="20"/>
-              </w:rPr>
-              <w:t> </w:t>
-            </w:r>
-            <w:r>
-              <w:rPr>
-                <w:sz w:val="20"/>
+                <w:szCs w:val="20"/>
+              </w:rPr>
+              <w:t xml:space="preserve"> </w:t>
+            </w:r>
+            <w:r>
+              <w:rPr>
+                <w:sz w:val="20"/>
+                <w:szCs w:val="20"/>
               </w:rPr>
               <w:t>experience</w:t>
             </w:r>
@@ -1529,12 +1937,14 @@
               <w:rPr>
                 <w:spacing w:val="-10"/>
                 <w:sz w:val="20"/>
-              </w:rPr>
-              <w:t> </w:t>
-            </w:r>
-            <w:r>
-              <w:rPr>
-                <w:sz w:val="20"/>
+                <w:szCs w:val="20"/>
+              </w:rPr>
+              <w:t xml:space="preserve"> </w:t>
+            </w:r>
+            <w:r>
+              <w:rPr>
+                <w:sz w:val="20"/>
+                <w:szCs w:val="20"/>
               </w:rPr>
               <w:t>in</w:t>
             </w:r>
@@ -1542,12 +1952,14 @@
               <w:rPr>
                 <w:spacing w:val="-7"/>
                 <w:sz w:val="20"/>
-              </w:rPr>
-              <w:t> </w:t>
-            </w:r>
-            <w:r>
-              <w:rPr>
-                <w:sz w:val="20"/>
+                <w:szCs w:val="20"/>
+              </w:rPr>
+              <w:t xml:space="preserve"> </w:t>
+            </w:r>
+            <w:r>
+              <w:rPr>
+                <w:sz w:val="20"/>
+                <w:szCs w:val="20"/>
               </w:rPr>
               <w:t>replicating</w:t>
             </w:r>
@@ -1555,12 +1967,14 @@
               <w:rPr>
                 <w:spacing w:val="-9"/>
                 <w:sz w:val="20"/>
-              </w:rPr>
-              <w:t> </w:t>
-            </w:r>
-            <w:r>
-              <w:rPr>
-                <w:sz w:val="20"/>
+                <w:szCs w:val="20"/>
+              </w:rPr>
+              <w:t xml:space="preserve"> </w:t>
+            </w:r>
+            <w:r>
+              <w:rPr>
+                <w:sz w:val="20"/>
+                <w:szCs w:val="20"/>
               </w:rPr>
               <w:t>customer</w:t>
             </w:r>
@@ -1568,12 +1982,14 @@
               <w:rPr>
                 <w:spacing w:val="-8"/>
                 <w:sz w:val="20"/>
-              </w:rPr>
-              <w:t> </w:t>
-            </w:r>
-            <w:r>
-              <w:rPr>
-                <w:sz w:val="20"/>
+                <w:szCs w:val="20"/>
+              </w:rPr>
+              <w:t xml:space="preserve"> </w:t>
+            </w:r>
+            <w:r>
+              <w:rPr>
+                <w:sz w:val="20"/>
+                <w:szCs w:val="20"/>
               </w:rPr>
               <w:t>environments</w:t>
             </w:r>
@@ -1581,12 +1997,14 @@
               <w:rPr>
                 <w:spacing w:val="-8"/>
                 <w:sz w:val="20"/>
-              </w:rPr>
-              <w:t> </w:t>
-            </w:r>
-            <w:r>
-              <w:rPr>
-                <w:sz w:val="20"/>
+                <w:szCs w:val="20"/>
+              </w:rPr>
+              <w:t xml:space="preserve"> </w:t>
+            </w:r>
+            <w:r>
+              <w:rPr>
+                <w:sz w:val="20"/>
+                <w:szCs w:val="20"/>
               </w:rPr>
               <w:t>including</w:t>
             </w:r>
@@ -1594,12 +2012,14 @@
               <w:rPr>
                 <w:spacing w:val="-9"/>
                 <w:sz w:val="20"/>
-              </w:rPr>
-              <w:t> </w:t>
-            </w:r>
-            <w:r>
-              <w:rPr>
-                <w:sz w:val="20"/>
+                <w:szCs w:val="20"/>
+              </w:rPr>
+              <w:t xml:space="preserve"> Virtualization(vSphere), LAN Bridges, </w:t>
+            </w:r>
+            <w:r>
+              <w:rPr>
+                <w:sz w:val="20"/>
+                <w:szCs w:val="20"/>
               </w:rPr>
               <w:t>SSL</w:t>
             </w:r>
@@ -1607,12 +2027,14 @@
               <w:rPr>
                 <w:spacing w:val="-9"/>
                 <w:sz w:val="20"/>
-              </w:rPr>
-              <w:t> </w:t>
-            </w:r>
-            <w:r>
-              <w:rPr>
-                <w:sz w:val="20"/>
+                <w:szCs w:val="20"/>
+              </w:rPr>
+              <w:t xml:space="preserve"> </w:t>
+            </w:r>
+            <w:r>
+              <w:rPr>
+                <w:sz w:val="20"/>
+                <w:szCs w:val="20"/>
               </w:rPr>
               <w:t>applications,</w:t>
             </w:r>
@@ -1620,12 +2042,14 @@
               <w:rPr>
                 <w:spacing w:val="-8"/>
                 <w:sz w:val="20"/>
-              </w:rPr>
-              <w:t> </w:t>
-            </w:r>
-            <w:r>
-              <w:rPr>
-                <w:sz w:val="20"/>
+                <w:szCs w:val="20"/>
+              </w:rPr>
+              <w:t xml:space="preserve"> </w:t>
+            </w:r>
+            <w:r>
+              <w:rPr>
+                <w:sz w:val="20"/>
+                <w:szCs w:val="20"/>
               </w:rPr>
               <w:t>RADIUS,</w:t>
             </w:r>
@@ -1633,12 +2057,14 @@
               <w:rPr>
                 <w:spacing w:val="-8"/>
                 <w:sz w:val="20"/>
-              </w:rPr>
-              <w:t> </w:t>
-            </w:r>
-            <w:r>
-              <w:rPr>
-                <w:sz w:val="20"/>
+                <w:szCs w:val="20"/>
+              </w:rPr>
+              <w:t xml:space="preserve"> </w:t>
+            </w:r>
+            <w:r>
+              <w:rPr>
+                <w:sz w:val="20"/>
+                <w:szCs w:val="20"/>
               </w:rPr>
               <w:t>Content</w:t>
             </w:r>
@@ -1646,12 +2072,14 @@
               <w:rPr>
                 <w:spacing w:val="-8"/>
                 <w:sz w:val="20"/>
-              </w:rPr>
-              <w:t> </w:t>
-            </w:r>
-            <w:r>
-              <w:rPr>
-                <w:sz w:val="20"/>
+                <w:szCs w:val="20"/>
+              </w:rPr>
+              <w:t xml:space="preserve"> </w:t>
+            </w:r>
+            <w:r>
+              <w:rPr>
+                <w:sz w:val="20"/>
+                <w:szCs w:val="20"/>
               </w:rPr>
               <w:t>Filtering, Load Balancing, VLAN, 802.1x, STP, Routing, VPN and so on to resolve issues in</w:t>
             </w:r>
@@ -1659,19 +2087,21 @@
               <w:rPr>
                 <w:spacing w:val="-1"/>
                 <w:sz w:val="20"/>
-              </w:rPr>
-              <w:t> </w:t>
-            </w:r>
-            <w:r>
-              <w:rPr>
-                <w:sz w:val="20"/>
+                <w:szCs w:val="20"/>
+              </w:rPr>
+              <w:t xml:space="preserve"> </w:t>
+            </w:r>
+            <w:r>
+              <w:rPr>
+                <w:sz w:val="20"/>
+                <w:szCs w:val="20"/>
               </w:rPr>
               <w:t>firewalls.</w:t>
             </w:r>
           </w:p>
         </w:tc>
       </w:tr>
-      <w:tr>
+      <w:tr xmlns:wp14="http://schemas.microsoft.com/office/word/2010/wordml" wp14:textId="77777777">
         <w:trPr>
           <w:trHeight w:val="660" w:hRule="atLeast"/>
         </w:trPr>
@@ -1679,24 +2109,29 @@
           <w:tcPr>
             <w:tcW w:w="1800" w:type="dxa"/>
             <w:tcBorders>
-              <w:right w:val="single" w:sz="4" w:space="0" w:color="000000"/>
+              <w:right w:val="single" w:color="000000" w:themeColor="text1" w:sz="4" w:space="0"/>
             </w:tcBorders>
+            <w:tcMar/>
           </w:tcPr>
-          <w:p>
-            <w:pPr>
-              <w:pStyle w:val="TableParagraph"/>
-              <w:spacing w:before="79"/>
+          <w:p wp14:textId="77777777">
+            <w:pPr>
+              <w:pStyle w:val="TableParagraph"/>
+              <w:spacing w:before="120" w:beforeAutospacing="off" w:after="120" w:afterAutospacing="off"/>
               <w:ind w:right="99"/>
               <w:jc w:val="right"/>
               <w:rPr>
-                <w:b/>
+                <w:b w:val="1"/>
+                <w:bCs w:val="1"/>
                 <w:sz w:val="22"/>
-              </w:rPr>
-            </w:pPr>
-            <w:r>
-              <w:rPr>
-                <w:b/>
+                <w:szCs w:val="22"/>
+              </w:rPr>
+            </w:pPr>
+            <w:r>
+              <w:rPr>
+                <w:b w:val="1"/>
+                <w:bCs w:val="1"/>
                 <w:sz w:val="22"/>
+                <w:szCs w:val="22"/>
               </w:rPr>
               <w:t>EDUCATION</w:t>
             </w:r>
@@ -1706,49 +2141,61 @@
           <w:tcPr>
             <w:tcW w:w="9813" w:type="dxa"/>
             <w:tcBorders>
-              <w:left w:val="single" w:sz="4" w:space="0" w:color="000000"/>
+              <w:left w:val="single" w:color="000000" w:themeColor="text1" w:sz="4" w:space="0"/>
             </w:tcBorders>
+            <w:tcMar/>
           </w:tcPr>
-          <w:p>
-            <w:pPr>
-              <w:pStyle w:val="TableParagraph"/>
-              <w:spacing w:before="79"/>
+          <w:p wp14:textId="77777777">
+            <w:pPr>
+              <w:pStyle w:val="TableParagraph"/>
+              <w:spacing w:before="120" w:beforeAutospacing="off" w:after="0" w:afterAutospacing="off"/>
               <w:ind w:left="247"/>
               <w:rPr>
-                <w:b/>
+                <w:b w:val="1"/>
+                <w:bCs w:val="1"/>
                 <w:sz w:val="22"/>
-              </w:rPr>
-            </w:pPr>
-            <w:r>
-              <w:rPr>
-                <w:b/>
+                <w:szCs w:val="22"/>
+              </w:rPr>
+            </w:pPr>
+            <w:r>
+              <w:rPr>
+                <w:b w:val="1"/>
+                <w:bCs w:val="1"/>
                 <w:sz w:val="22"/>
+                <w:szCs w:val="22"/>
               </w:rPr>
               <w:t>Bachelor of Engineering in Computer Science &amp; Engineering from Visvesvaraya Technological University.</w:t>
             </w:r>
           </w:p>
-          <w:p>
-            <w:pPr>
-              <w:pStyle w:val="TableParagraph"/>
+          <w:p wp14:textId="77777777">
+            <w:pPr>
+              <w:pStyle w:val="TableParagraph"/>
+              <w:spacing w:before="0" w:beforeAutospacing="off" w:after="240" w:afterAutospacing="off"/>
               <w:ind w:left="247"/>
               <w:rPr>
-                <w:b/>
-                <w:i/>
+                <w:b w:val="1"/>
+                <w:bCs w:val="1"/>
+                <w:i w:val="1"/>
+                <w:iCs w:val="1"/>
                 <w:sz w:val="22"/>
-              </w:rPr>
-            </w:pPr>
-            <w:r>
-              <w:rPr>
-                <w:b/>
-                <w:i/>
+                <w:szCs w:val="22"/>
+              </w:rPr>
+            </w:pPr>
+            <w:r>
+              <w:rPr>
+                <w:b w:val="1"/>
+                <w:bCs w:val="1"/>
+                <w:i w:val="1"/>
+                <w:iCs w:val="1"/>
                 <w:sz w:val="22"/>
+                <w:szCs w:val="22"/>
               </w:rPr>
               <w:t>2011 – 2015, CGPA: 7.3/10, accredited by World Education Services, Toronto, ON</w:t>
             </w:r>
           </w:p>
         </w:tc>
       </w:tr>
-      <w:tr>
+      <w:tr xmlns:wp14="http://schemas.microsoft.com/office/word/2010/wordml" wp14:textId="77777777">
         <w:trPr>
           <w:trHeight w:val="1124" w:hRule="atLeast"/>
         </w:trPr>
@@ -1756,24 +2203,29 @@
           <w:tcPr>
             <w:tcW w:w="1800" w:type="dxa"/>
             <w:tcBorders>
-              <w:right w:val="single" w:sz="4" w:space="0" w:color="000000"/>
+              <w:right w:val="single" w:color="000000" w:themeColor="text1" w:sz="4" w:space="0"/>
             </w:tcBorders>
+            <w:tcMar/>
           </w:tcPr>
-          <w:p>
-            <w:pPr>
-              <w:pStyle w:val="TableParagraph"/>
-              <w:spacing w:before="46"/>
+          <w:p wp14:textId="77777777">
+            <w:pPr>
+              <w:pStyle w:val="TableParagraph"/>
+              <w:spacing w:before="240" w:beforeAutospacing="off"/>
               <w:ind w:right="100"/>
               <w:jc w:val="right"/>
               <w:rPr>
-                <w:b/>
+                <w:b w:val="1"/>
+                <w:bCs w:val="1"/>
                 <w:sz w:val="22"/>
-              </w:rPr>
-            </w:pPr>
-            <w:r>
-              <w:rPr>
-                <w:b/>
+                <w:szCs w:val="22"/>
+              </w:rPr>
+            </w:pPr>
+            <w:r>
+              <w:rPr>
+                <w:b w:val="1"/>
+                <w:bCs w:val="1"/>
                 <w:sz w:val="22"/>
+                <w:szCs w:val="22"/>
               </w:rPr>
               <w:t>CERTIFICATIONS</w:t>
             </w:r>
@@ -1783,10 +2235,97 @@
           <w:tcPr>
             <w:tcW w:w="9813" w:type="dxa"/>
             <w:tcBorders>
-              <w:left w:val="single" w:sz="4" w:space="0" w:color="000000"/>
+              <w:left w:val="single" w:color="000000" w:themeColor="text1" w:sz="4" w:space="0"/>
             </w:tcBorders>
+            <w:tcMar/>
           </w:tcPr>
           <w:p>
+            <w:pPr>
+              <w:pStyle w:val="TableParagraph"/>
+              <w:numPr>
+                <w:ilvl w:val="0"/>
+                <w:numId w:val="4"/>
+              </w:numPr>
+              <w:spacing w:before="240" w:beforeAutospacing="off" w:after="0" w:line="240" w:lineRule="auto"/>
+              <w:ind w:left="607" w:right="0" w:hanging="361"/>
+              <w:jc w:val="left"/>
+              <w:rPr>
+                <w:i w:val="1"/>
+                <w:iCs w:val="1"/>
+                <w:sz w:val="20"/>
+                <w:szCs w:val="20"/>
+              </w:rPr>
+            </w:pPr>
+            <w:r>
+              <w:rPr>
+                <w:sz w:val="20"/>
+                <w:szCs w:val="20"/>
+              </w:rPr>
+              <w:t xml:space="preserve">Crystal Certified Network Engineer </w:t>
+            </w:r>
+            <w:r>
+              <w:rPr>
+                <w:i w:val="1"/>
+                <w:iCs w:val="1"/>
+                <w:sz w:val="20"/>
+                <w:szCs w:val="20"/>
+              </w:rPr>
+              <w:t>(Red Piranha – April 2020)</w:t>
+            </w:r>
+          </w:p>
+          <w:p>
+            <w:pPr>
+              <w:pStyle w:val="TableParagraph"/>
+              <w:numPr>
+                <w:ilvl w:val="0"/>
+                <w:numId w:val="4"/>
+              </w:numPr>
+              <w:spacing w:before="0" w:beforeAutospacing="off" w:after="0" w:line="240" w:lineRule="auto"/>
+              <w:ind w:left="607" w:right="0" w:hanging="361"/>
+              <w:jc w:val="left"/>
+              <w:rPr>
+                <w:i w:val="1"/>
+                <w:iCs w:val="1"/>
+                <w:sz w:val="20"/>
+                <w:szCs w:val="20"/>
+              </w:rPr>
+            </w:pPr>
+            <w:r>
+              <w:rPr>
+                <w:sz w:val="20"/>
+                <w:szCs w:val="20"/>
+              </w:rPr>
+              <w:t xml:space="preserve">SonicWall Technical Master </w:t>
+            </w:r>
+            <w:r>
+              <w:rPr>
+                <w:i w:val="1"/>
+                <w:iCs w:val="1"/>
+                <w:sz w:val="20"/>
+                <w:szCs w:val="20"/>
+              </w:rPr>
+              <w:t xml:space="preserve">(STM </w:t>
+            </w:r>
+            <w:r>
+              <w:rPr>
+                <w:i w:val="1"/>
+                <w:iCs w:val="1"/>
+                <w:sz w:val="20"/>
+                <w:szCs w:val="20"/>
+              </w:rPr>
+              <w:t>– March</w:t>
+            </w:r>
+            <w:r>
+              <w:rPr>
+                <w:i w:val="1"/>
+                <w:iCs w:val="1"/>
+                <w:sz w:val="20"/>
+                <w:szCs w:val="20"/>
+              </w:rPr>
+              <w:t xml:space="preserve"> 2020)</w:t>
+            </w:r>
+          </w:p>
+          <w:p wp14:textId="77777777">
             <w:pPr>
               <w:pStyle w:val="TableParagraph"/>
               <w:numPr>
@@ -1794,47 +2333,56 @@
                 <w:numId w:val="4"/>
               </w:numPr>
               <w:tabs>
-                <w:tab w:pos="607" w:val="left" w:leader="none"/>
-                <w:tab w:pos="608" w:val="left" w:leader="none"/>
+                <w:tab w:val="left" w:leader="none" w:pos="607"/>
+                <w:tab w:val="left" w:leader="none" w:pos="608"/>
               </w:tabs>
-              <w:spacing w:line="240" w:lineRule="auto" w:before="48" w:after="0"/>
+              <w:spacing w:before="0" w:beforeAutospacing="off" w:after="0" w:line="240" w:lineRule="auto"/>
               <w:ind w:left="607" w:right="0" w:hanging="361"/>
               <w:jc w:val="left"/>
               <w:rPr>
-                <w:i/>
-                <w:sz w:val="20"/>
-              </w:rPr>
-            </w:pPr>
-            <w:r>
-              <w:rPr>
-                <w:sz w:val="20"/>
-              </w:rPr>
-              <w:t>SonicWall Network Security Administrator </w:t>
-            </w:r>
-            <w:r>
-              <w:rPr>
-                <w:i/>
-                <w:sz w:val="20"/>
+                <w:i w:val="1"/>
+                <w:iCs w:val="1"/>
+                <w:sz w:val="20"/>
+                <w:szCs w:val="20"/>
+              </w:rPr>
+            </w:pPr>
+            <w:r>
+              <w:rPr>
+                <w:sz w:val="20"/>
+                <w:szCs w:val="20"/>
+              </w:rPr>
+              <w:t xml:space="preserve">SonicWall Network Security Administrator </w:t>
+            </w:r>
+            <w:r>
+              <w:rPr>
+                <w:i w:val="1"/>
+                <w:iCs w:val="1"/>
+                <w:sz w:val="20"/>
+                <w:szCs w:val="20"/>
               </w:rPr>
               <w:t>(SNSA – License #</w:t>
             </w:r>
             <w:r>
               <w:rPr>
-                <w:i/>
+                <w:i w:val="1"/>
+                <w:iCs w:val="1"/>
                 <w:spacing w:val="-8"/>
                 <w:sz w:val="20"/>
-              </w:rPr>
-              <w:t> </w:t>
-            </w:r>
-            <w:r>
-              <w:rPr>
-                <w:i/>
-                <w:sz w:val="20"/>
+                <w:szCs w:val="20"/>
+              </w:rPr>
+              <w:t xml:space="preserve"> </w:t>
+            </w:r>
+            <w:r>
+              <w:rPr>
+                <w:i w:val="1"/>
+                <w:iCs w:val="1"/>
+                <w:sz w:val="20"/>
+                <w:szCs w:val="20"/>
               </w:rPr>
               <w:t>bd75d8d8051084bcbcf26328e7caff60)</w:t>
             </w:r>
           </w:p>
-          <w:p>
+          <w:p wp14:textId="77777777">
             <w:pPr>
               <w:pStyle w:val="TableParagraph"/>
               <w:numPr>
@@ -1842,10 +2390,10 @@
                 <w:numId w:val="4"/>
               </w:numPr>
               <w:tabs>
-                <w:tab w:pos="607" w:val="left" w:leader="none"/>
-                <w:tab w:pos="608" w:val="left" w:leader="none"/>
+                <w:tab w:val="left" w:leader="none" w:pos="607"/>
+                <w:tab w:val="left" w:leader="none" w:pos="608"/>
               </w:tabs>
-              <w:spacing w:line="240" w:lineRule="auto" w:before="0" w:after="0"/>
+              <w:spacing w:before="0" w:after="0" w:line="240" w:lineRule="auto"/>
               <w:ind w:left="607" w:right="0" w:hanging="361"/>
               <w:jc w:val="left"/>
               <w:rPr>
@@ -1882,7 +2430,7 @@
               <w:t>54A9-2099-DE5E-4B52)</w:t>
             </w:r>
           </w:p>
-          <w:p>
+          <w:p wp14:textId="77777777">
             <w:pPr>
               <w:pStyle w:val="TableParagraph"/>
               <w:numPr>
@@ -1890,10 +2438,10 @@
                 <w:numId w:val="4"/>
               </w:numPr>
               <w:tabs>
-                <w:tab w:pos="607" w:val="left" w:leader="none"/>
-                <w:tab w:pos="608" w:val="left" w:leader="none"/>
+                <w:tab w:val="left" w:leader="none" w:pos="607"/>
+                <w:tab w:val="left" w:leader="none" w:pos="608"/>
               </w:tabs>
-              <w:spacing w:line="255" w:lineRule="exact" w:before="2" w:after="0"/>
+              <w:spacing w:before="2" w:after="0" w:line="255" w:lineRule="exact"/>
               <w:ind w:left="607" w:right="0" w:hanging="361"/>
               <w:jc w:val="left"/>
               <w:rPr>
@@ -1930,7 +2478,7 @@
               <w:t>Completed)</w:t>
             </w:r>
           </w:p>
-          <w:p>
+          <w:p wp14:textId="77777777">
             <w:pPr>
               <w:pStyle w:val="TableParagraph"/>
               <w:numPr>
@@ -1938,10 +2486,10 @@
                 <w:numId w:val="4"/>
               </w:numPr>
               <w:tabs>
-                <w:tab w:pos="607" w:val="left" w:leader="none"/>
-                <w:tab w:pos="608" w:val="left" w:leader="none"/>
+                <w:tab w:val="left" w:leader="none" w:pos="607"/>
+                <w:tab w:val="left" w:leader="none" w:pos="608"/>
               </w:tabs>
-              <w:spacing w:line="240" w:lineRule="auto" w:before="0" w:after="0"/>
+              <w:spacing w:before="0" w:after="0" w:line="240" w:lineRule="auto"/>
               <w:ind w:left="607" w:right="0" w:hanging="361"/>
               <w:jc w:val="left"/>
               <w:rPr>
@@ -1965,7 +2513,7 @@
           </w:p>
         </w:tc>
       </w:tr>
-      <w:tr>
+      <w:tr xmlns:wp14="http://schemas.microsoft.com/office/word/2010/wordml" wp14:textId="77777777">
         <w:trPr>
           <w:trHeight w:val="1129" w:hRule="atLeast"/>
         </w:trPr>
@@ -1973,24 +2521,29 @@
           <w:tcPr>
             <w:tcW w:w="1800" w:type="dxa"/>
             <w:tcBorders>
-              <w:right w:val="single" w:sz="4" w:space="0" w:color="000000"/>
+              <w:right w:val="single" w:color="000000" w:themeColor="text1" w:sz="4" w:space="0"/>
             </w:tcBorders>
+            <w:tcMar/>
           </w:tcPr>
-          <w:p>
-            <w:pPr>
-              <w:pStyle w:val="TableParagraph"/>
-              <w:spacing w:before="57"/>
+          <w:p wp14:textId="77777777">
+            <w:pPr>
+              <w:pStyle w:val="TableParagraph"/>
+              <w:spacing w:before="120" w:beforeAutospacing="off"/>
               <w:ind w:right="100"/>
               <w:jc w:val="right"/>
               <w:rPr>
-                <w:b/>
+                <w:b w:val="1"/>
+                <w:bCs w:val="1"/>
                 <w:sz w:val="22"/>
-              </w:rPr>
-            </w:pPr>
-            <w:r>
-              <w:rPr>
-                <w:b/>
+                <w:szCs w:val="22"/>
+              </w:rPr>
+            </w:pPr>
+            <w:r>
+              <w:rPr>
+                <w:b w:val="1"/>
+                <w:bCs w:val="1"/>
                 <w:sz w:val="22"/>
+                <w:szCs w:val="22"/>
               </w:rPr>
               <w:t>ACHIEVEMENTS</w:t>
             </w:r>
@@ -2000,10 +2553,11 @@
           <w:tcPr>
             <w:tcW w:w="9813" w:type="dxa"/>
             <w:tcBorders>
-              <w:left w:val="single" w:sz="4" w:space="0" w:color="000000"/>
+              <w:left w:val="single" w:color="000000" w:themeColor="text1" w:sz="4" w:space="0"/>
             </w:tcBorders>
+            <w:tcMar/>
           </w:tcPr>
-          <w:p>
+          <w:p wp14:textId="48C3FEC5">
             <w:pPr>
               <w:pStyle w:val="TableParagraph"/>
               <w:numPr>
@@ -2011,37 +2565,26 @@
                 <w:numId w:val="5"/>
               </w:numPr>
               <w:tabs>
-                <w:tab w:pos="607" w:val="left" w:leader="none"/>
-                <w:tab w:pos="608" w:val="left" w:leader="none"/>
+                <w:tab w:val="left" w:leader="none" w:pos="607"/>
+                <w:tab w:val="left" w:leader="none" w:pos="608"/>
               </w:tabs>
-              <w:spacing w:line="255" w:lineRule="exact" w:before="59" w:after="0"/>
+              <w:spacing w:before="120" w:beforeAutospacing="off" w:after="0" w:line="255" w:lineRule="exact"/>
               <w:ind w:left="607" w:right="0" w:hanging="361"/>
               <w:jc w:val="left"/>
               <w:rPr>
                 <w:sz w:val="20"/>
-              </w:rPr>
-            </w:pPr>
-            <w:r>
-              <w:rPr>
-                <w:sz w:val="20"/>
-              </w:rPr>
-              <w:t>SonicWall Outstanding Contributor for Q4 FY</w:t>
-            </w:r>
-            <w:r>
-              <w:rPr>
-                <w:spacing w:val="-4"/>
-                <w:sz w:val="20"/>
-              </w:rPr>
-              <w:t> </w:t>
-            </w:r>
-            <w:r>
-              <w:rPr>
-                <w:sz w:val="20"/>
-              </w:rPr>
-              <w:t>2019</w:t>
-            </w:r>
-          </w:p>
-          <w:p>
+                <w:szCs w:val="20"/>
+              </w:rPr>
+            </w:pPr>
+            <w:r>
+              <w:rPr>
+                <w:sz w:val="20"/>
+                <w:szCs w:val="20"/>
+              </w:rPr>
+              <w:t>Completed all Technical Tiers in SonicWall University FY’21</w:t>
+            </w:r>
+          </w:p>
+          <w:p wp14:textId="77777777">
             <w:pPr>
               <w:pStyle w:val="TableParagraph"/>
               <w:numPr>
@@ -2049,37 +2592,41 @@
                 <w:numId w:val="5"/>
               </w:numPr>
               <w:tabs>
-                <w:tab w:pos="607" w:val="left" w:leader="none"/>
-                <w:tab w:pos="608" w:val="left" w:leader="none"/>
+                <w:tab w:val="left" w:leader="none" w:pos="607"/>
+                <w:tab w:val="left" w:leader="none" w:pos="608"/>
               </w:tabs>
-              <w:spacing w:line="254" w:lineRule="exact" w:before="0" w:after="0"/>
+              <w:spacing w:before="0" w:beforeAutospacing="off" w:after="0" w:line="255" w:lineRule="exact"/>
               <w:ind w:left="607" w:right="0" w:hanging="361"/>
               <w:jc w:val="left"/>
               <w:rPr>
                 <w:sz w:val="20"/>
-              </w:rPr>
-            </w:pPr>
-            <w:r>
-              <w:rPr>
-                <w:sz w:val="20"/>
-              </w:rPr>
-              <w:t>SonicWall Key Contributor for FY</w:t>
-            </w:r>
-            <w:r>
-              <w:rPr>
-                <w:spacing w:val="3"/>
-                <w:sz w:val="20"/>
-              </w:rPr>
-              <w:t> </w:t>
-            </w:r>
-            <w:r>
-              <w:rPr>
-                <w:sz w:val="20"/>
-              </w:rPr>
-              <w:t>2018</w:t>
-            </w:r>
-          </w:p>
-          <w:p>
+                <w:szCs w:val="20"/>
+              </w:rPr>
+            </w:pPr>
+            <w:r>
+              <w:rPr>
+                <w:sz w:val="20"/>
+                <w:szCs w:val="20"/>
+              </w:rPr>
+              <w:t>SonicWall Outstanding Contributor for Q4 FY</w:t>
+            </w:r>
+            <w:r>
+              <w:rPr>
+                <w:spacing w:val="-4"/>
+                <w:sz w:val="20"/>
+                <w:szCs w:val="20"/>
+              </w:rPr>
+              <w:t xml:space="preserve"> </w:t>
+            </w:r>
+            <w:r>
+              <w:rPr>
+                <w:sz w:val="20"/>
+                <w:szCs w:val="20"/>
+              </w:rPr>
+              <w:t>2019</w:t>
+            </w:r>
+          </w:p>
+          <w:p wp14:textId="77777777">
             <w:pPr>
               <w:pStyle w:val="TableParagraph"/>
               <w:numPr>
@@ -2087,10 +2634,10 @@
                 <w:numId w:val="5"/>
               </w:numPr>
               <w:tabs>
-                <w:tab w:pos="607" w:val="left" w:leader="none"/>
-                <w:tab w:pos="608" w:val="left" w:leader="none"/>
+                <w:tab w:val="left" w:leader="none" w:pos="607"/>
+                <w:tab w:val="left" w:leader="none" w:pos="608"/>
               </w:tabs>
-              <w:spacing w:line="254" w:lineRule="exact" w:before="0" w:after="0"/>
+              <w:spacing w:before="0" w:after="0" w:line="254" w:lineRule="exact"/>
               <w:ind w:left="607" w:right="0" w:hanging="361"/>
               <w:jc w:val="left"/>
               <w:rPr>
@@ -2101,11 +2648,11 @@
               <w:rPr>
                 <w:sz w:val="20"/>
               </w:rPr>
-              <w:t>Won Q3 FY'16 Dell SonicWall Quarterly OSAT and NPS Championship</w:t>
-            </w:r>
-            <w:r>
-              <w:rPr>
-                <w:spacing w:val="-4"/>
+              <w:t>SonicWall Key Contributor for FY</w:t>
+            </w:r>
+            <w:r>
+              <w:rPr>
+                <w:spacing w:val="3"/>
                 <w:sz w:val="20"/>
               </w:rPr>
               <w:t> </w:t>
@@ -2114,10 +2661,10 @@
               <w:rPr>
                 <w:sz w:val="20"/>
               </w:rPr>
-              <w:t>Award</w:t>
-            </w:r>
-          </w:p>
-          <w:p>
+              <w:t>2018</w:t>
+            </w:r>
+          </w:p>
+          <w:p wp14:textId="77777777">
             <w:pPr>
               <w:pStyle w:val="TableParagraph"/>
               <w:numPr>
@@ -2125,10 +2672,10 @@
                 <w:numId w:val="5"/>
               </w:numPr>
               <w:tabs>
-                <w:tab w:pos="607" w:val="left" w:leader="none"/>
-                <w:tab w:pos="608" w:val="left" w:leader="none"/>
+                <w:tab w:val="left" w:leader="none" w:pos="607"/>
+                <w:tab w:val="left" w:leader="none" w:pos="608"/>
               </w:tabs>
-              <w:spacing w:line="240" w:lineRule="auto" w:before="0" w:after="0"/>
+              <w:spacing w:before="0" w:after="0" w:line="254" w:lineRule="exact"/>
               <w:ind w:left="607" w:right="0" w:hanging="361"/>
               <w:jc w:val="left"/>
               <w:rPr>
@@ -2139,6 +2686,44 @@
               <w:rPr>
                 <w:sz w:val="20"/>
               </w:rPr>
+              <w:t>Won Q3 FY'16 Dell SonicWall Quarterly OSAT and NPS Championship</w:t>
+            </w:r>
+            <w:r>
+              <w:rPr>
+                <w:spacing w:val="-4"/>
+                <w:sz w:val="20"/>
+              </w:rPr>
+              <w:t> </w:t>
+            </w:r>
+            <w:r>
+              <w:rPr>
+                <w:sz w:val="20"/>
+              </w:rPr>
+              <w:t>Award</w:t>
+            </w:r>
+          </w:p>
+          <w:p wp14:textId="77777777">
+            <w:pPr>
+              <w:pStyle w:val="TableParagraph"/>
+              <w:numPr>
+                <w:ilvl w:val="0"/>
+                <w:numId w:val="5"/>
+              </w:numPr>
+              <w:tabs>
+                <w:tab w:val="left" w:leader="none" w:pos="607"/>
+                <w:tab w:val="left" w:leader="none" w:pos="608"/>
+              </w:tabs>
+              <w:spacing w:before="0" w:after="0" w:line="240" w:lineRule="auto"/>
+              <w:ind w:left="607" w:right="0" w:hanging="361"/>
+              <w:jc w:val="left"/>
+              <w:rPr>
+                <w:sz w:val="20"/>
+              </w:rPr>
+            </w:pPr>
+            <w:r>
+              <w:rPr>
+                <w:sz w:val="20"/>
+              </w:rPr>
               <w:t>Won</w:t>
             </w:r>
             <w:r>
@@ -2313,7 +2898,7 @@
           </w:p>
         </w:tc>
       </w:tr>
-      <w:tr>
+      <w:tr xmlns:wp14="http://schemas.microsoft.com/office/word/2010/wordml" wp14:textId="77777777">
         <w:trPr>
           <w:trHeight w:val="1295" w:hRule="atLeast"/>
         </w:trPr>
@@ -2321,10 +2906,11 @@
           <w:tcPr>
             <w:tcW w:w="1800" w:type="dxa"/>
             <w:tcBorders>
-              <w:right w:val="single" w:sz="4" w:space="0" w:color="000000"/>
+              <w:right w:val="single" w:color="000000" w:themeColor="text1" w:sz="4" w:space="0"/>
             </w:tcBorders>
+            <w:tcMar/>
           </w:tcPr>
-          <w:p>
+          <w:p wp14:textId="77777777">
             <w:pPr>
               <w:pStyle w:val="TableParagraph"/>
               <w:spacing w:before="51"/>
@@ -2344,24 +2930,28 @@
               <w:t>RESEARCH</w:t>
             </w:r>
           </w:p>
-          <w:p>
+          <w:p wp14:textId="77777777">
             <w:pPr>
               <w:pStyle w:val="TableParagraph"/>
               <w:spacing w:before="1"/>
               <w:ind w:right="99"/>
               <w:jc w:val="right"/>
               <w:rPr>
-                <w:b/>
+                <w:b w:val="1"/>
+                <w:bCs w:val="1"/>
                 <w:sz w:val="22"/>
-              </w:rPr>
-            </w:pPr>
-            <w:r>
-              <w:rPr>
-                <w:b/>
+                <w:szCs w:val="22"/>
+              </w:rPr>
+            </w:pPr>
+            <w:r>
+              <w:rPr>
+                <w:b w:val="1"/>
+                <w:bCs w:val="1"/>
                 <w:spacing w:val="-2"/>
                 <w:sz w:val="22"/>
-              </w:rPr>
-              <w:t>PAPER</w:t>
+                <w:szCs w:val="22"/>
+              </w:rPr>
+              <w:t>PAPERS</w:t>
             </w:r>
           </w:p>
         </w:tc>
@@ -2369,10 +2959,11 @@
           <w:tcPr>
             <w:tcW w:w="9813" w:type="dxa"/>
             <w:tcBorders>
-              <w:left w:val="single" w:sz="4" w:space="0" w:color="000000"/>
+              <w:left w:val="single" w:color="000000" w:themeColor="text1" w:sz="4" w:space="0"/>
             </w:tcBorders>
+            <w:tcMar/>
           </w:tcPr>
-          <w:p>
+          <w:p wp14:textId="77777777">
             <w:pPr>
               <w:pStyle w:val="TableParagraph"/>
               <w:numPr>
@@ -2380,9 +2971,9 @@
                 <w:numId w:val="6"/>
               </w:numPr>
               <w:tabs>
-                <w:tab w:pos="608" w:val="left" w:leader="none"/>
+                <w:tab w:val="left" w:leader="none" w:pos="608"/>
               </w:tabs>
-              <w:spacing w:line="240" w:lineRule="auto" w:before="55" w:after="0"/>
+              <w:spacing w:before="55" w:after="0" w:line="240" w:lineRule="auto"/>
               <w:ind w:left="607" w:right="108" w:hanging="360"/>
               <w:jc w:val="both"/>
               <w:rPr>
@@ -2409,7 +3000,7 @@
               <w:t>1.76</w:t>
             </w:r>
           </w:p>
-          <w:p>
+          <w:p wp14:textId="77777777">
             <w:pPr>
               <w:pStyle w:val="TableParagraph"/>
               <w:numPr>
@@ -2417,18 +3008,20 @@
                 <w:numId w:val="6"/>
               </w:numPr>
               <w:tabs>
-                <w:tab w:pos="608" w:val="left" w:leader="none"/>
+                <w:tab w:val="left" w:leader="none" w:pos="608"/>
               </w:tabs>
-              <w:spacing w:line="244" w:lineRule="exact" w:before="4" w:after="0"/>
+              <w:spacing w:before="4" w:after="0" w:line="244" w:lineRule="exact"/>
               <w:ind w:left="607" w:right="109" w:hanging="360"/>
               <w:jc w:val="both"/>
               <w:rPr>
                 <w:sz w:val="20"/>
-              </w:rPr>
-            </w:pPr>
-            <w:r>
-              <w:rPr>
-                <w:sz w:val="20"/>
+                <w:szCs w:val="20"/>
+              </w:rPr>
+            </w:pPr>
+            <w:r>
+              <w:rPr>
+                <w:sz w:val="20"/>
+                <w:szCs w:val="20"/>
               </w:rPr>
               <w:t>“Interfacing</w:t>
             </w:r>
@@ -2436,12 +3029,14 @@
               <w:rPr>
                 <w:spacing w:val="-15"/>
                 <w:sz w:val="20"/>
-              </w:rPr>
-              <w:t> </w:t>
-            </w:r>
-            <w:r>
-              <w:rPr>
-                <w:sz w:val="20"/>
+                <w:szCs w:val="20"/>
+              </w:rPr>
+              <w:t xml:space="preserve"> </w:t>
+            </w:r>
+            <w:r>
+              <w:rPr>
+                <w:sz w:val="20"/>
+                <w:szCs w:val="20"/>
               </w:rPr>
               <w:t>Automobiles</w:t>
             </w:r>
@@ -2449,12 +3044,14 @@
               <w:rPr>
                 <w:spacing w:val="-13"/>
                 <w:sz w:val="20"/>
-              </w:rPr>
-              <w:t> </w:t>
-            </w:r>
-            <w:r>
-              <w:rPr>
-                <w:sz w:val="20"/>
+                <w:szCs w:val="20"/>
+              </w:rPr>
+              <w:t xml:space="preserve"> </w:t>
+            </w:r>
+            <w:r>
+              <w:rPr>
+                <w:sz w:val="20"/>
+                <w:szCs w:val="20"/>
               </w:rPr>
               <w:t>with</w:t>
             </w:r>
@@ -2462,12 +3059,14 @@
               <w:rPr>
                 <w:spacing w:val="-11"/>
                 <w:sz w:val="20"/>
-              </w:rPr>
-              <w:t> </w:t>
-            </w:r>
-            <w:r>
-              <w:rPr>
-                <w:sz w:val="20"/>
+                <w:szCs w:val="20"/>
+              </w:rPr>
+              <w:t xml:space="preserve"> </w:t>
+            </w:r>
+            <w:r>
+              <w:rPr>
+                <w:sz w:val="20"/>
+                <w:szCs w:val="20"/>
               </w:rPr>
               <w:t>Smartphones”</w:t>
             </w:r>
@@ -2475,12 +3074,14 @@
               <w:rPr>
                 <w:spacing w:val="-10"/>
                 <w:sz w:val="20"/>
-              </w:rPr>
-              <w:t> </w:t>
-            </w:r>
-            <w:r>
-              <w:rPr>
-                <w:sz w:val="20"/>
+                <w:szCs w:val="20"/>
+              </w:rPr>
+              <w:t xml:space="preserve"> </w:t>
+            </w:r>
+            <w:r>
+              <w:rPr>
+                <w:sz w:val="20"/>
+                <w:szCs w:val="20"/>
               </w:rPr>
               <w:t>in</w:t>
             </w:r>
@@ -2488,12 +3089,14 @@
               <w:rPr>
                 <w:spacing w:val="-15"/>
                 <w:sz w:val="20"/>
-              </w:rPr>
-              <w:t> </w:t>
-            </w:r>
-            <w:r>
-              <w:rPr>
-                <w:sz w:val="20"/>
+                <w:szCs w:val="20"/>
+              </w:rPr>
+              <w:t xml:space="preserve"> </w:t>
+            </w:r>
+            <w:r>
+              <w:rPr>
+                <w:sz w:val="20"/>
+                <w:szCs w:val="20"/>
               </w:rPr>
               <w:t>National</w:t>
             </w:r>
@@ -2501,12 +3104,14 @@
               <w:rPr>
                 <w:spacing w:val="-16"/>
                 <w:sz w:val="20"/>
-              </w:rPr>
-              <w:t> </w:t>
-            </w:r>
-            <w:r>
-              <w:rPr>
-                <w:sz w:val="20"/>
+                <w:szCs w:val="20"/>
+              </w:rPr>
+              <w:t xml:space="preserve"> </w:t>
+            </w:r>
+            <w:r>
+              <w:rPr>
+                <w:sz w:val="20"/>
+                <w:szCs w:val="20"/>
               </w:rPr>
               <w:t>Conference</w:t>
             </w:r>
@@ -2514,12 +3119,14 @@
               <w:rPr>
                 <w:spacing w:val="-15"/>
                 <w:sz w:val="20"/>
-              </w:rPr>
-              <w:t> </w:t>
-            </w:r>
-            <w:r>
-              <w:rPr>
-                <w:sz w:val="20"/>
+                <w:szCs w:val="20"/>
+              </w:rPr>
+              <w:t xml:space="preserve"> </w:t>
+            </w:r>
+            <w:r>
+              <w:rPr>
+                <w:sz w:val="20"/>
+                <w:szCs w:val="20"/>
               </w:rPr>
               <w:t>on</w:t>
             </w:r>
@@ -2527,12 +3134,14 @@
               <w:rPr>
                 <w:spacing w:val="-13"/>
                 <w:sz w:val="20"/>
-              </w:rPr>
-              <w:t> </w:t>
-            </w:r>
-            <w:r>
-              <w:rPr>
-                <w:sz w:val="20"/>
+                <w:szCs w:val="20"/>
+              </w:rPr>
+              <w:t xml:space="preserve"> </w:t>
+            </w:r>
+            <w:r>
+              <w:rPr>
+                <w:sz w:val="20"/>
+                <w:szCs w:val="20"/>
               </w:rPr>
               <w:t>Green</w:t>
             </w:r>
@@ -2540,12 +3149,14 @@
               <w:rPr>
                 <w:spacing w:val="-14"/>
                 <w:sz w:val="20"/>
-              </w:rPr>
-              <w:t> </w:t>
-            </w:r>
-            <w:r>
-              <w:rPr>
-                <w:sz w:val="20"/>
+                <w:szCs w:val="20"/>
+              </w:rPr>
+              <w:t xml:space="preserve"> </w:t>
+            </w:r>
+            <w:r>
+              <w:rPr>
+                <w:sz w:val="20"/>
+                <w:szCs w:val="20"/>
               </w:rPr>
               <w:t>Computing</w:t>
             </w:r>
@@ -2553,12 +3164,14 @@
               <w:rPr>
                 <w:spacing w:val="-13"/>
                 <w:sz w:val="20"/>
-              </w:rPr>
-              <w:t> </w:t>
-            </w:r>
-            <w:r>
-              <w:rPr>
-                <w:sz w:val="20"/>
+                <w:szCs w:val="20"/>
+              </w:rPr>
+              <w:t xml:space="preserve"> </w:t>
+            </w:r>
+            <w:r>
+              <w:rPr>
+                <w:sz w:val="20"/>
+                <w:szCs w:val="20"/>
               </w:rPr>
               <w:t>Technologies</w:t>
             </w:r>
@@ -2566,27 +3179,16 @@
               <w:rPr>
                 <w:spacing w:val="-12"/>
                 <w:sz w:val="20"/>
-              </w:rPr>
-              <w:t> </w:t>
-            </w:r>
-            <w:r>
-              <w:rPr>
-                <w:sz w:val="20"/>
-              </w:rPr>
-              <w:t>(NCGCT), IJRET 2015, ISBN: 978-93-84935-31-3, IF:2.375, IC Value:</w:t>
-            </w:r>
-            <w:r>
-              <w:rPr>
-                <w:spacing w:val="-7"/>
-                <w:sz w:val="20"/>
-              </w:rPr>
-              <w:t> </w:t>
-            </w:r>
-            <w:r>
-              <w:rPr>
-                <w:sz w:val="20"/>
-              </w:rPr>
-              <w:t>6.53</w:t>
+                <w:szCs w:val="20"/>
+              </w:rPr>
+              <w:t xml:space="preserve"> </w:t>
+            </w:r>
+            <w:r>
+              <w:rPr>
+                <w:sz w:val="20"/>
+                <w:szCs w:val="20"/>
+              </w:rPr>
+              <w:t>(NCGCT), IJRET 2015, ISBN: 978-93-84935-31-3, IF:2.375</w:t>
             </w:r>
           </w:p>
         </w:tc>
@@ -2594,8 +3196,8 @@
     </w:tbl>
     <w:sectPr>
       <w:type w:val="continuous"/>
-      <w:pgSz w:w="12240" w:h="15840"/>
-      <w:pgMar w:top="360" w:bottom="280" w:left="100" w:right="300"/>
+      <w:pgSz w:w="12240" w:h="15840" w:orient="portrait"/>
+      <w:pgMar w:top="360" w:right="300" w:bottom="280" w:left="100"/>
     </w:sectPr>
   </w:body>
 </w:document>
@@ -3363,14 +3965,14 @@
 </file>
 
 <file path=word/styles.xml><?xml version="1.0" encoding="utf-8"?>
-<w:styles xmlns:r="http://schemas.openxmlformats.org/officeDocument/2006/relationships" xmlns:w="http://schemas.openxmlformats.org/wordprocessingml/2006/main">
+<w:styles xmlns:w14="http://schemas.microsoft.com/office/word/2010/wordml" xmlns:wp14="http://schemas.microsoft.com/office/word/2010/wordprocessingDrawing" xmlns:r="http://schemas.openxmlformats.org/officeDocument/2006/relationships" xmlns:w="http://schemas.openxmlformats.org/wordprocessingml/2006/main" xmlns:mc="http://schemas.openxmlformats.org/markup-compatibility/2006" mc:Ignorable="w14 wp14">
   <w:docDefaults>
     <w:rPrDefault>
       <w:rPr>
-        <w:rFonts w:cstheme="minorBidi" w:hAnsiTheme="minorHAnsi" w:eastAsiaTheme="minorHAnsi" w:asciiTheme="minorHAnsi"/>
+        <w:rFonts w:asciiTheme="minorHAnsi" w:hAnsiTheme="minorHAnsi" w:eastAsiaTheme="minorHAnsi" w:cstheme="minorBidi"/>
         <w:sz w:val="22"/>
         <w:szCs w:val="22"/>
-        <w:lang w:val="en-US" w:bidi="ar-SA" w:eastAsia="en-US"/>
+        <w:lang w:val="en-US" w:eastAsia="en-US" w:bidi="ar-SA"/>
       </w:rPr>
     </w:rPrDefault>
     <w:pPrDefault>
@@ -3378,20 +3980,20 @@
         <w:widowControl w:val="0"/>
         <w:autoSpaceDE w:val="0"/>
         <w:autoSpaceDN w:val="0"/>
-        <w:spacing w:lineRule="auto" w:line="240" w:before="0" w:after="0"/>
+        <w:spacing w:before="0" w:after="0" w:line="240" w:lineRule="auto"/>
         <w:ind w:left="0" w:right="0"/>
         <w:jc w:val="left"/>
       </w:pPr>
     </w:pPrDefault>
   </w:docDefaults>
-  <w:style w:styleId="DefaultParagraphFont" w:default="1" w:type="character">
+  <w:style w:type="character" w:styleId="DefaultParagraphFont" w:default="1">
     <w:name w:val="Default Paragraph Font"/>
     <w:uiPriority w:val="1"/>
     <w:semiHidden/>
     <w:unhideWhenUsed/>
   </w:style>
-  <w:style w:styleId="TableNormal" w:default="1" w:type="table">
-    <w:name w:val="Table Normal"/>
+  <w:style w:type="table" w:styleId="TableNormal" w:default="1">
+    <w:name w:val="Normal Table"/>
     <w:uiPriority w:val="2"/>
     <w:semiHidden/>
     <w:unhideWhenUsed/>
@@ -3406,13 +4008,13 @@
       </w:tblCellMar>
     </w:tblPr>
   </w:style>
-  <w:style w:styleId="NoList" w:default="1" w:type="numbering">
+  <w:style w:type="numbering" w:styleId="NoList" w:default="1">
     <w:name w:val="No List"/>
     <w:uiPriority w:val="99"/>
     <w:semiHidden/>
     <w:unhideWhenUsed/>
   </w:style>
-  <w:style w:default="1" w:styleId="Normal" w:type="paragraph">
+  <w:style w:type="paragraph" w:styleId="Normal" w:default="1">
     <w:name w:val="Normal"/>
     <w:uiPriority w:val="1"/>
     <w:qFormat/>
@@ -3422,7 +4024,7 @@
       <w:lang w:val="en-US" w:eastAsia="en-US" w:bidi="en-US"/>
     </w:rPr>
   </w:style>
-  <w:style w:styleId="BodyText" w:type="paragraph">
+  <w:style w:type="paragraph" w:styleId="BodyText">
     <w:name w:val="Body Text"/>
     <w:basedOn w:val="Normal"/>
     <w:uiPriority w:val="1"/>
@@ -3435,7 +4037,7 @@
       <w:lang w:val="en-US" w:eastAsia="en-US" w:bidi="en-US"/>
     </w:rPr>
   </w:style>
-  <w:style w:styleId="Title" w:type="paragraph">
+  <w:style w:type="paragraph" w:styleId="Title">
     <w:name w:val="Title"/>
     <w:basedOn w:val="Normal"/>
     <w:uiPriority w:val="1"/>
@@ -3452,7 +4054,7 @@
       <w:lang w:val="en-US" w:eastAsia="en-US" w:bidi="en-US"/>
     </w:rPr>
   </w:style>
-  <w:style w:styleId="ListParagraph" w:type="paragraph">
+  <w:style w:type="paragraph" w:styleId="ListParagraph">
     <w:name w:val="List Paragraph"/>
     <w:basedOn w:val="Normal"/>
     <w:uiPriority w:val="1"/>
@@ -3462,7 +4064,7 @@
       <w:lang w:val="en-US" w:eastAsia="en-US" w:bidi="en-US"/>
     </w:rPr>
   </w:style>
-  <w:style w:styleId="TableParagraph" w:type="paragraph">
+  <w:style w:type="paragraph" w:styleId="TableParagraph">
     <w:name w:val="Table Paragraph"/>
     <w:basedOn w:val="Normal"/>
     <w:uiPriority w:val="1"/>

</xml_diff>